<commit_message>
Mod: modifica documento scenari e casi d'uso add: aggiunto documento References
</commit_message>
<xml_diff>
--- a/Workspace/RAD/punti singoli/Scenari e casi d'uso.docx
+++ b/Workspace/RAD/punti singoli/Scenari e casi d'uso.docx
@@ -322,7 +322,25 @@
           <w:sz w:val="24"/>
           <w:szCs w:val="24"/>
         </w:rPr>
-        <w:t xml:space="preserve">: Predisporre il report dettagliato delle spese sostenute nella settimana 6-10 ottobre 2025, includendo ricevute, note spese, e riepilogo analitico. Il report deve essere inviato alla mia mail entro la scadenza indicata. </w:t>
+        <w:t xml:space="preserve">: Predisporre il report dettagliato delle spese sostenute nella settimana 6-10 ottobre 2025, includendo ricevute, note spese, e riepilogo analitico. Il report deve essere </w:t>
+      </w:r>
+      <w:proofErr w:type="spellStart"/>
+      <w:r>
+        <w:rPr>
+          <w:rFonts w:ascii="Times New Roman" w:hAnsi="Times New Roman" w:cs="Times New Roman"/>
+          <w:sz w:val="24"/>
+          <w:szCs w:val="24"/>
+        </w:rPr>
+        <w:t>inviato</w:t>
+      </w:r>
+      <w:proofErr w:type="spellEnd"/>
+      <w:r>
+        <w:rPr>
+          <w:rFonts w:ascii="Times New Roman" w:hAnsi="Times New Roman" w:cs="Times New Roman"/>
+          <w:sz w:val="24"/>
+          <w:szCs w:val="24"/>
+        </w:rPr>
+        <w:t xml:space="preserve"> alla mia mail entro la scadenza indicata. </w:t>
       </w:r>
     </w:p>
     <w:p>
@@ -1583,8 +1601,20 @@
           <w:sz w:val="24"/>
           <w:szCs w:val="24"/>
         </w:rPr>
-        <w:t>Entry Condition</w:t>
-      </w:r>
+        <w:t xml:space="preserve">Entry </w:t>
+      </w:r>
+      <w:proofErr w:type="spellStart"/>
+      <w:r>
+        <w:rPr>
+          <w:rFonts w:ascii="Times New Roman" w:hAnsi="Times New Roman" w:cs="Times New Roman"/>
+          <w:b/>
+          <w:bCs/>
+          <w:sz w:val="24"/>
+          <w:szCs w:val="24"/>
+        </w:rPr>
+        <w:t>Condition</w:t>
+      </w:r>
+      <w:proofErr w:type="spellEnd"/>
       <w:r>
         <w:rPr>
           <w:rFonts w:ascii="Times New Roman" w:hAnsi="Times New Roman" w:cs="Times New Roman"/>
@@ -1762,7 +1792,29 @@
           <w:sz w:val="24"/>
           <w:szCs w:val="24"/>
         </w:rPr>
-        <w:t xml:space="preserve">Exit condition: </w:t>
+        <w:t xml:space="preserve">Exit </w:t>
+      </w:r>
+      <w:proofErr w:type="spellStart"/>
+      <w:r>
+        <w:rPr>
+          <w:rFonts w:ascii="Times New Roman" w:hAnsi="Times New Roman" w:cs="Times New Roman"/>
+          <w:b/>
+          <w:bCs/>
+          <w:sz w:val="24"/>
+          <w:szCs w:val="24"/>
+        </w:rPr>
+        <w:t>condition</w:t>
+      </w:r>
+      <w:proofErr w:type="spellEnd"/>
+      <w:r>
+        <w:rPr>
+          <w:rFonts w:ascii="Times New Roman" w:hAnsi="Times New Roman" w:cs="Times New Roman"/>
+          <w:b/>
+          <w:bCs/>
+          <w:sz w:val="24"/>
+          <w:szCs w:val="24"/>
+        </w:rPr>
+        <w:t xml:space="preserve">: </w:t>
       </w:r>
       <w:r>
         <w:rPr>
@@ -2014,7 +2066,29 @@
           <w:sz w:val="24"/>
           <w:szCs w:val="24"/>
         </w:rPr>
-        <w:t>Entry condition:</w:t>
+        <w:t xml:space="preserve">Entry </w:t>
+      </w:r>
+      <w:proofErr w:type="spellStart"/>
+      <w:r>
+        <w:rPr>
+          <w:rFonts w:ascii="Times New Roman" w:hAnsi="Times New Roman" w:cs="Times New Roman"/>
+          <w:b/>
+          <w:bCs/>
+          <w:sz w:val="24"/>
+          <w:szCs w:val="24"/>
+        </w:rPr>
+        <w:t>condition</w:t>
+      </w:r>
+      <w:proofErr w:type="spellEnd"/>
+      <w:r>
+        <w:rPr>
+          <w:rFonts w:ascii="Times New Roman" w:hAnsi="Times New Roman" w:cs="Times New Roman"/>
+          <w:b/>
+          <w:bCs/>
+          <w:sz w:val="24"/>
+          <w:szCs w:val="24"/>
+        </w:rPr>
+        <w:t>:</w:t>
       </w:r>
     </w:p>
     <w:p>
@@ -2311,7 +2385,29 @@
           <w:sz w:val="24"/>
           <w:szCs w:val="24"/>
         </w:rPr>
-        <w:t>Exit condition:</w:t>
+        <w:t xml:space="preserve">Exit </w:t>
+      </w:r>
+      <w:proofErr w:type="spellStart"/>
+      <w:r>
+        <w:rPr>
+          <w:rFonts w:ascii="Times New Roman" w:hAnsi="Times New Roman" w:cs="Times New Roman"/>
+          <w:b/>
+          <w:bCs/>
+          <w:sz w:val="24"/>
+          <w:szCs w:val="24"/>
+        </w:rPr>
+        <w:t>condition</w:t>
+      </w:r>
+      <w:proofErr w:type="spellEnd"/>
+      <w:r>
+        <w:rPr>
+          <w:rFonts w:ascii="Times New Roman" w:hAnsi="Times New Roman" w:cs="Times New Roman"/>
+          <w:b/>
+          <w:bCs/>
+          <w:sz w:val="24"/>
+          <w:szCs w:val="24"/>
+        </w:rPr>
+        <w:t>:</w:t>
       </w:r>
     </w:p>
     <w:p>
@@ -2529,7 +2625,29 @@
           <w:sz w:val="24"/>
           <w:szCs w:val="24"/>
         </w:rPr>
-        <w:t xml:space="preserve">Entry condition: </w:t>
+        <w:t xml:space="preserve">Entry </w:t>
+      </w:r>
+      <w:proofErr w:type="spellStart"/>
+      <w:r>
+        <w:rPr>
+          <w:rFonts w:ascii="Times New Roman" w:hAnsi="Times New Roman" w:cs="Times New Roman"/>
+          <w:b/>
+          <w:bCs/>
+          <w:sz w:val="24"/>
+          <w:szCs w:val="24"/>
+        </w:rPr>
+        <w:t>condition</w:t>
+      </w:r>
+      <w:proofErr w:type="spellEnd"/>
+      <w:r>
+        <w:rPr>
+          <w:rFonts w:ascii="Times New Roman" w:hAnsi="Times New Roman" w:cs="Times New Roman"/>
+          <w:b/>
+          <w:bCs/>
+          <w:sz w:val="24"/>
+          <w:szCs w:val="24"/>
+        </w:rPr>
+        <w:t xml:space="preserve">: </w:t>
       </w:r>
     </w:p>
     <w:p>
@@ -2672,120 +2790,174 @@
       <w:pPr>
         <w:rPr>
           <w:rFonts w:ascii="Times New Roman" w:hAnsi="Times New Roman" w:cs="Times New Roman"/>
-          <w:sz w:val="24"/>
-          <w:szCs w:val="24"/>
-        </w:rPr>
-      </w:pPr>
-    </w:p>
-    <w:p>
-      <w:pPr>
-        <w:rPr>
-          <w:rFonts w:ascii="Times New Roman" w:hAnsi="Times New Roman" w:cs="Times New Roman"/>
-          <w:b/>
-          <w:bCs/>
-          <w:sz w:val="24"/>
-          <w:szCs w:val="24"/>
-        </w:rPr>
-      </w:pPr>
-      <w:r>
-        <w:rPr>
-          <w:rFonts w:ascii="Times New Roman" w:hAnsi="Times New Roman" w:cs="Times New Roman"/>
-          <w:b/>
-          <w:bCs/>
-          <w:sz w:val="24"/>
-          <w:szCs w:val="24"/>
-        </w:rPr>
-        <w:t xml:space="preserve">Exit condition: </w:t>
-      </w:r>
-    </w:p>
-    <w:p>
-      <w:pPr>
-        <w:rPr>
-          <w:rFonts w:ascii="Times New Roman" w:hAnsi="Times New Roman" w:cs="Times New Roman"/>
-          <w:sz w:val="24"/>
-          <w:szCs w:val="24"/>
-        </w:rPr>
-      </w:pPr>
-      <w:r>
-        <w:rPr>
-          <w:rFonts w:ascii="Times New Roman" w:hAnsi="Times New Roman" w:cs="Times New Roman"/>
-          <w:sz w:val="24"/>
-          <w:szCs w:val="24"/>
-        </w:rPr>
-        <w:t>L’utente si trova sulla sua pagina principale e visualizza solo i task che si trovano nello stato selezionato.</w:t>
-      </w:r>
-    </w:p>
-    <w:p>
-      <w:pPr>
-        <w:rPr>
-          <w:rFonts w:ascii="Times New Roman" w:hAnsi="Times New Roman" w:cs="Times New Roman"/>
-          <w:sz w:val="24"/>
-          <w:szCs w:val="24"/>
-        </w:rPr>
-      </w:pPr>
-    </w:p>
-    <w:p>
-      <w:pPr>
-        <w:rPr>
-          <w:rFonts w:ascii="Times New Roman" w:hAnsi="Times New Roman" w:cs="Times New Roman"/>
-          <w:b/>
-          <w:bCs/>
-          <w:sz w:val="24"/>
-          <w:szCs w:val="24"/>
-        </w:rPr>
-      </w:pPr>
-      <w:r>
-        <w:rPr>
-          <w:rFonts w:ascii="Times New Roman" w:hAnsi="Times New Roman" w:cs="Times New Roman"/>
-          <w:b/>
-          <w:bCs/>
-          <w:sz w:val="24"/>
-          <w:szCs w:val="24"/>
-        </w:rPr>
-        <w:t>Flussi alternativi/Eccezioni:</w:t>
-      </w:r>
-    </w:p>
-    <w:p>
-      <w:pPr>
-        <w:rPr>
-          <w:rFonts w:ascii="Times New Roman" w:hAnsi="Times New Roman" w:cs="Times New Roman"/>
-          <w:sz w:val="24"/>
-          <w:szCs w:val="24"/>
-        </w:rPr>
-      </w:pPr>
-      <w:r>
-        <w:rPr>
-          <w:rFonts w:ascii="Times New Roman" w:hAnsi="Times New Roman" w:cs="Times New Roman"/>
-          <w:sz w:val="24"/>
-          <w:szCs w:val="24"/>
-        </w:rPr>
-        <w:t xml:space="preserve"> Al passo 2, l’utente può decidere di annullare il filtro</w:t>
-      </w:r>
-      <w:r>
-        <w:rPr>
-          <w:rFonts w:ascii="Times New Roman" w:hAnsi="Times New Roman" w:cs="Times New Roman"/>
-          <w:sz w:val="24"/>
-          <w:szCs w:val="24"/>
-        </w:rPr>
-        <w:t>, il sistema reagisce mostrando tutti i task non completati qualsiasi sia il loro stato. (</w:t>
-      </w:r>
-      <w:r>
-        <w:rPr>
-          <w:rFonts w:ascii="Times New Roman" w:hAnsi="Times New Roman" w:cs="Times New Roman"/>
-          <w:b/>
-          <w:bCs/>
-          <w:sz w:val="24"/>
-          <w:szCs w:val="24"/>
-        </w:rPr>
-        <w:t>UC 3.1 Annulla filtro</w:t>
-      </w:r>
-      <w:r>
-        <w:rPr>
-          <w:rFonts w:ascii="Times New Roman" w:hAnsi="Times New Roman" w:cs="Times New Roman"/>
-          <w:sz w:val="24"/>
-          <w:szCs w:val="24"/>
-        </w:rPr>
-        <w:t>)</w:t>
+          <w:b/>
+          <w:bCs/>
+          <w:sz w:val="24"/>
+          <w:szCs w:val="24"/>
+        </w:rPr>
+      </w:pPr>
+      <w:r>
+        <w:rPr>
+          <w:rFonts w:ascii="Times New Roman" w:hAnsi="Times New Roman" w:cs="Times New Roman"/>
+          <w:b/>
+          <w:bCs/>
+          <w:sz w:val="24"/>
+          <w:szCs w:val="24"/>
+        </w:rPr>
+        <w:t>Flussi alternativo:</w:t>
+      </w:r>
+    </w:p>
+    <w:p>
+      <w:pPr>
+        <w:pStyle w:val="Paragrafoelenco"/>
+        <w:numPr>
+          <w:ilvl w:val="0"/>
+          <w:numId w:val="22"/>
+        </w:numPr>
+        <w:rPr>
+          <w:rFonts w:ascii="Times New Roman" w:hAnsi="Times New Roman" w:cs="Times New Roman"/>
+          <w:sz w:val="24"/>
+          <w:szCs w:val="24"/>
+        </w:rPr>
+      </w:pPr>
+      <w:r>
+        <w:rPr>
+          <w:rFonts w:ascii="Times New Roman" w:hAnsi="Times New Roman" w:cs="Times New Roman"/>
+          <w:sz w:val="24"/>
+          <w:szCs w:val="24"/>
+        </w:rPr>
+        <w:t xml:space="preserve"> </w:t>
+      </w:r>
+      <w:r>
+        <w:rPr>
+          <w:rFonts w:ascii="Times New Roman" w:hAnsi="Times New Roman" w:cs="Times New Roman"/>
+          <w:sz w:val="24"/>
+          <w:szCs w:val="24"/>
+        </w:rPr>
+        <w:t>(In alternativa al punto 1 del Flusso Base) L'utente seleziona l'opzione "Annulla filtro".</w:t>
+      </w:r>
+    </w:p>
+    <w:p>
+      <w:pPr>
+        <w:pStyle w:val="Paragrafoelenco"/>
+        <w:numPr>
+          <w:ilvl w:val="0"/>
+          <w:numId w:val="22"/>
+        </w:numPr>
+        <w:rPr>
+          <w:rFonts w:ascii="Times New Roman" w:hAnsi="Times New Roman" w:cs="Times New Roman"/>
+          <w:sz w:val="24"/>
+          <w:szCs w:val="24"/>
+        </w:rPr>
+      </w:pPr>
+      <w:r>
+        <w:rPr>
+          <w:rFonts w:ascii="Times New Roman" w:hAnsi="Times New Roman" w:cs="Times New Roman"/>
+          <w:sz w:val="24"/>
+          <w:szCs w:val="24"/>
+        </w:rPr>
+        <w:t xml:space="preserve"> </w:t>
+      </w:r>
+      <w:r>
+        <w:rPr>
+          <w:rFonts w:ascii="Times New Roman" w:hAnsi="Times New Roman" w:cs="Times New Roman"/>
+          <w:sz w:val="24"/>
+          <w:szCs w:val="24"/>
+        </w:rPr>
+        <w:t xml:space="preserve">Il sistema riceve l’input e </w:t>
+      </w:r>
+      <w:r>
+        <w:rPr>
+          <w:rFonts w:ascii="Times New Roman" w:hAnsi="Times New Roman" w:cs="Times New Roman"/>
+          <w:sz w:val="24"/>
+          <w:szCs w:val="24"/>
+        </w:rPr>
+        <w:t>modifica la pagina mostrando l’elenco completo dei task</w:t>
+      </w:r>
+    </w:p>
+    <w:p>
+      <w:pPr>
+        <w:rPr>
+          <w:rFonts w:ascii="Times New Roman" w:hAnsi="Times New Roman" w:cs="Times New Roman"/>
+          <w:sz w:val="24"/>
+          <w:szCs w:val="24"/>
+        </w:rPr>
+      </w:pPr>
+    </w:p>
+    <w:p>
+      <w:pPr>
+        <w:rPr>
+          <w:rFonts w:ascii="Times New Roman" w:hAnsi="Times New Roman" w:cs="Times New Roman"/>
+          <w:b/>
+          <w:bCs/>
+          <w:sz w:val="24"/>
+          <w:szCs w:val="24"/>
+        </w:rPr>
+      </w:pPr>
+      <w:r>
+        <w:rPr>
+          <w:rFonts w:ascii="Times New Roman" w:hAnsi="Times New Roman" w:cs="Times New Roman"/>
+          <w:b/>
+          <w:bCs/>
+          <w:sz w:val="24"/>
+          <w:szCs w:val="24"/>
+        </w:rPr>
+        <w:t xml:space="preserve">Exit </w:t>
+      </w:r>
+      <w:proofErr w:type="spellStart"/>
+      <w:r>
+        <w:rPr>
+          <w:rFonts w:ascii="Times New Roman" w:hAnsi="Times New Roman" w:cs="Times New Roman"/>
+          <w:b/>
+          <w:bCs/>
+          <w:sz w:val="24"/>
+          <w:szCs w:val="24"/>
+        </w:rPr>
+        <w:t>condition</w:t>
+      </w:r>
+      <w:proofErr w:type="spellEnd"/>
+      <w:r>
+        <w:rPr>
+          <w:rFonts w:ascii="Times New Roman" w:hAnsi="Times New Roman" w:cs="Times New Roman"/>
+          <w:b/>
+          <w:bCs/>
+          <w:sz w:val="24"/>
+          <w:szCs w:val="24"/>
+        </w:rPr>
+        <w:t xml:space="preserve">: </w:t>
+      </w:r>
+    </w:p>
+    <w:p>
+      <w:pPr>
+        <w:rPr>
+          <w:rFonts w:ascii="Times New Roman" w:hAnsi="Times New Roman" w:cs="Times New Roman"/>
+          <w:sz w:val="24"/>
+          <w:szCs w:val="24"/>
+        </w:rPr>
+      </w:pPr>
+      <w:r>
+        <w:rPr>
+          <w:rFonts w:ascii="Times New Roman" w:hAnsi="Times New Roman" w:cs="Times New Roman"/>
+          <w:sz w:val="24"/>
+          <w:szCs w:val="24"/>
+        </w:rPr>
+        <w:t>L’utente si trova sulla sua pagina principale e visualizza solo i task che si trovano nello stato selezionato</w:t>
+      </w:r>
+      <w:r>
+        <w:rPr>
+          <w:rFonts w:ascii="Times New Roman" w:hAnsi="Times New Roman" w:cs="Times New Roman"/>
+          <w:sz w:val="24"/>
+          <w:szCs w:val="24"/>
+        </w:rPr>
+        <w:t xml:space="preserve"> (o tutti i task se il filtro è stato annullato)</w:t>
+      </w:r>
+      <w:r>
+        <w:rPr>
+          <w:rFonts w:ascii="Times New Roman" w:hAnsi="Times New Roman" w:cs="Times New Roman"/>
+          <w:sz w:val="24"/>
+          <w:szCs w:val="24"/>
+        </w:rPr>
+        <w:t>.</w:t>
       </w:r>
     </w:p>
     <w:p>
@@ -2853,7 +3025,27 @@
           <w:sz w:val="24"/>
           <w:szCs w:val="24"/>
         </w:rPr>
-        <w:t>: Accesso scheda principale task</w:t>
+        <w:t xml:space="preserve">: Accesso scheda </w:t>
+      </w:r>
+      <w:r>
+        <w:rPr>
+          <w:rFonts w:ascii="Times New Roman" w:hAnsi="Times New Roman" w:cs="Times New Roman"/>
+          <w:b/>
+          <w:bCs/>
+          <w:sz w:val="24"/>
+          <w:szCs w:val="24"/>
+        </w:rPr>
+        <w:t>dettaglio</w:t>
+      </w:r>
+      <w:r>
+        <w:rPr>
+          <w:rFonts w:ascii="Times New Roman" w:hAnsi="Times New Roman" w:cs="Times New Roman"/>
+          <w:b/>
+          <w:bCs/>
+          <w:sz w:val="24"/>
+          <w:szCs w:val="24"/>
+        </w:rPr>
+        <w:t xml:space="preserve"> task</w:t>
       </w:r>
     </w:p>
     <w:p>
@@ -2929,7 +3121,29 @@
           <w:sz w:val="24"/>
           <w:szCs w:val="24"/>
         </w:rPr>
-        <w:t xml:space="preserve">Entry condition: </w:t>
+        <w:t xml:space="preserve">Entry </w:t>
+      </w:r>
+      <w:proofErr w:type="spellStart"/>
+      <w:r>
+        <w:rPr>
+          <w:rFonts w:ascii="Times New Roman" w:hAnsi="Times New Roman" w:cs="Times New Roman"/>
+          <w:b/>
+          <w:bCs/>
+          <w:sz w:val="24"/>
+          <w:szCs w:val="24"/>
+        </w:rPr>
+        <w:t>condition</w:t>
+      </w:r>
+      <w:proofErr w:type="spellEnd"/>
+      <w:r>
+        <w:rPr>
+          <w:rFonts w:ascii="Times New Roman" w:hAnsi="Times New Roman" w:cs="Times New Roman"/>
+          <w:b/>
+          <w:bCs/>
+          <w:sz w:val="24"/>
+          <w:szCs w:val="24"/>
+        </w:rPr>
+        <w:t xml:space="preserve">: </w:t>
       </w:r>
     </w:p>
     <w:p>
@@ -3036,45 +3250,91 @@
           <w:sz w:val="24"/>
           <w:szCs w:val="24"/>
         </w:rPr>
-        <w:t>Il sistema riceve la richiesta e reindirizza l’utente alla pagina del task selezionato</w:t>
-      </w:r>
-    </w:p>
-    <w:p>
-      <w:pPr>
-        <w:rPr>
-          <w:rFonts w:ascii="Times New Roman" w:hAnsi="Times New Roman" w:cs="Times New Roman"/>
-          <w:b/>
-          <w:bCs/>
-          <w:sz w:val="24"/>
-          <w:szCs w:val="24"/>
-        </w:rPr>
-      </w:pPr>
-      <w:r>
-        <w:rPr>
-          <w:rFonts w:ascii="Times New Roman" w:hAnsi="Times New Roman" w:cs="Times New Roman"/>
-          <w:b/>
-          <w:bCs/>
-          <w:sz w:val="24"/>
-          <w:szCs w:val="24"/>
-        </w:rPr>
-        <w:t xml:space="preserve">Exit condition: </w:t>
-      </w:r>
-    </w:p>
-    <w:p>
-      <w:pPr>
-        <w:rPr>
-          <w:rFonts w:ascii="Times New Roman" w:hAnsi="Times New Roman" w:cs="Times New Roman"/>
-          <w:sz w:val="24"/>
-          <w:szCs w:val="24"/>
-        </w:rPr>
-      </w:pPr>
-      <w:r>
-        <w:rPr>
-          <w:rFonts w:ascii="Times New Roman" w:hAnsi="Times New Roman" w:cs="Times New Roman"/>
-          <w:sz w:val="24"/>
-          <w:szCs w:val="24"/>
-        </w:rPr>
-        <w:t>L’utente si trova nella scheda in dettaglio del task selezionato</w:t>
+        <w:t>Il sistema riceve la richiesta e reindirizza l’utente alla</w:t>
+      </w:r>
+      <w:r>
+        <w:rPr>
+          <w:rFonts w:ascii="Times New Roman" w:hAnsi="Times New Roman" w:cs="Times New Roman"/>
+          <w:sz w:val="24"/>
+          <w:szCs w:val="24"/>
+        </w:rPr>
+        <w:t xml:space="preserve"> scheda dettaglio del</w:t>
+      </w:r>
+      <w:r>
+        <w:rPr>
+          <w:rFonts w:ascii="Times New Roman" w:hAnsi="Times New Roman" w:cs="Times New Roman"/>
+          <w:sz w:val="24"/>
+          <w:szCs w:val="24"/>
+        </w:rPr>
+        <w:t xml:space="preserve"> task selezionato</w:t>
+      </w:r>
+    </w:p>
+    <w:p>
+      <w:pPr>
+        <w:rPr>
+          <w:rFonts w:ascii="Times New Roman" w:hAnsi="Times New Roman" w:cs="Times New Roman"/>
+          <w:b/>
+          <w:bCs/>
+          <w:sz w:val="24"/>
+          <w:szCs w:val="24"/>
+        </w:rPr>
+      </w:pPr>
+      <w:r>
+        <w:rPr>
+          <w:rFonts w:ascii="Times New Roman" w:hAnsi="Times New Roman" w:cs="Times New Roman"/>
+          <w:b/>
+          <w:bCs/>
+          <w:sz w:val="24"/>
+          <w:szCs w:val="24"/>
+        </w:rPr>
+        <w:t xml:space="preserve">Exit </w:t>
+      </w:r>
+      <w:proofErr w:type="spellStart"/>
+      <w:r>
+        <w:rPr>
+          <w:rFonts w:ascii="Times New Roman" w:hAnsi="Times New Roman" w:cs="Times New Roman"/>
+          <w:b/>
+          <w:bCs/>
+          <w:sz w:val="24"/>
+          <w:szCs w:val="24"/>
+        </w:rPr>
+        <w:t>condition</w:t>
+      </w:r>
+      <w:proofErr w:type="spellEnd"/>
+      <w:r>
+        <w:rPr>
+          <w:rFonts w:ascii="Times New Roman" w:hAnsi="Times New Roman" w:cs="Times New Roman"/>
+          <w:b/>
+          <w:bCs/>
+          <w:sz w:val="24"/>
+          <w:szCs w:val="24"/>
+        </w:rPr>
+        <w:t xml:space="preserve">: </w:t>
+      </w:r>
+    </w:p>
+    <w:p>
+      <w:pPr>
+        <w:rPr>
+          <w:rFonts w:ascii="Times New Roman" w:hAnsi="Times New Roman" w:cs="Times New Roman"/>
+          <w:sz w:val="24"/>
+          <w:szCs w:val="24"/>
+        </w:rPr>
+      </w:pPr>
+      <w:r>
+        <w:rPr>
+          <w:rFonts w:ascii="Times New Roman" w:hAnsi="Times New Roman" w:cs="Times New Roman"/>
+          <w:sz w:val="24"/>
+          <w:szCs w:val="24"/>
+        </w:rPr>
+        <w:t>L’utente si trova nella scheda dettaglio del task selezionato</w:t>
+      </w:r>
+      <w:r>
+        <w:rPr>
+          <w:rFonts w:ascii="Times New Roman" w:hAnsi="Times New Roman" w:cs="Times New Roman"/>
+          <w:sz w:val="24"/>
+          <w:szCs w:val="24"/>
+        </w:rPr>
+        <w:t>.</w:t>
       </w:r>
     </w:p>
     <w:p>
@@ -3190,6 +3450,7 @@
           <w:sz w:val="24"/>
           <w:szCs w:val="24"/>
         </w:rPr>
+        <w:lastRenderedPageBreak/>
         <w:t>UC 5: Inizializzare task</w:t>
       </w:r>
       <w:r>
@@ -3258,7 +3519,29 @@
           <w:sz w:val="24"/>
           <w:szCs w:val="24"/>
         </w:rPr>
-        <w:t>Entry condition:</w:t>
+        <w:t xml:space="preserve">Entry </w:t>
+      </w:r>
+      <w:proofErr w:type="spellStart"/>
+      <w:r>
+        <w:rPr>
+          <w:rFonts w:ascii="Times New Roman" w:hAnsi="Times New Roman" w:cs="Times New Roman"/>
+          <w:b/>
+          <w:bCs/>
+          <w:sz w:val="24"/>
+          <w:szCs w:val="24"/>
+        </w:rPr>
+        <w:t>condition</w:t>
+      </w:r>
+      <w:proofErr w:type="spellEnd"/>
+      <w:r>
+        <w:rPr>
+          <w:rFonts w:ascii="Times New Roman" w:hAnsi="Times New Roman" w:cs="Times New Roman"/>
+          <w:b/>
+          <w:bCs/>
+          <w:sz w:val="24"/>
+          <w:szCs w:val="24"/>
+        </w:rPr>
+        <w:t>:</w:t>
       </w:r>
       <w:r>
         <w:rPr>
@@ -3415,7 +3698,29 @@
           <w:sz w:val="24"/>
           <w:szCs w:val="24"/>
         </w:rPr>
-        <w:t xml:space="preserve">Exit condition: </w:t>
+        <w:t xml:space="preserve">Exit </w:t>
+      </w:r>
+      <w:proofErr w:type="spellStart"/>
+      <w:r>
+        <w:rPr>
+          <w:rFonts w:ascii="Times New Roman" w:hAnsi="Times New Roman" w:cs="Times New Roman"/>
+          <w:b/>
+          <w:bCs/>
+          <w:sz w:val="24"/>
+          <w:szCs w:val="24"/>
+        </w:rPr>
+        <w:t>condition</w:t>
+      </w:r>
+      <w:proofErr w:type="spellEnd"/>
+      <w:r>
+        <w:rPr>
+          <w:rFonts w:ascii="Times New Roman" w:hAnsi="Times New Roman" w:cs="Times New Roman"/>
+          <w:b/>
+          <w:bCs/>
+          <w:sz w:val="24"/>
+          <w:szCs w:val="24"/>
+        </w:rPr>
+        <w:t xml:space="preserve">: </w:t>
       </w:r>
     </w:p>
     <w:p>
@@ -3487,15 +3792,49 @@
           <w:sz w:val="24"/>
           <w:szCs w:val="24"/>
         </w:rPr>
-        <w:t>Al passo 3, il dipendente può decidere di non confermare ed entra nel UC 5.2: Annulla conferma</w:t>
-      </w:r>
-      <w:r>
-        <w:rPr>
-          <w:rFonts w:ascii="Times New Roman" w:hAnsi="Times New Roman" w:cs="Times New Roman"/>
-          <w:sz w:val="24"/>
-          <w:szCs w:val="24"/>
-        </w:rPr>
-        <w:t xml:space="preserve"> (magari stacco pure questo)</w:t>
+        <w:t xml:space="preserve">Al passo 3, il dipendente può decidere di non confermare </w:t>
+      </w:r>
+      <w:r>
+        <w:rPr>
+          <w:rFonts w:ascii="Times New Roman" w:hAnsi="Times New Roman" w:cs="Times New Roman"/>
+          <w:sz w:val="24"/>
+          <w:szCs w:val="24"/>
+        </w:rPr>
+        <w:t>e</w:t>
+      </w:r>
+      <w:r>
+        <w:rPr>
+          <w:rFonts w:ascii="Times New Roman" w:hAnsi="Times New Roman" w:cs="Times New Roman"/>
+          <w:sz w:val="24"/>
+          <w:szCs w:val="24"/>
+        </w:rPr>
+        <w:t xml:space="preserve"> </w:t>
+      </w:r>
+      <w:r>
+        <w:rPr>
+          <w:rFonts w:ascii="Times New Roman" w:hAnsi="Times New Roman" w:cs="Times New Roman"/>
+          <w:sz w:val="24"/>
+          <w:szCs w:val="24"/>
+        </w:rPr>
+        <w:t>cliccare sul bottone annulla, in questo caso lo stato del task non verrà modificato e il dipendente rimane sulla scheda dettaglio del task (</w:t>
+      </w:r>
+      <w:r>
+        <w:rPr>
+          <w:rFonts w:ascii="Times New Roman" w:hAnsi="Times New Roman" w:cs="Times New Roman"/>
+          <w:b/>
+          <w:bCs/>
+          <w:sz w:val="24"/>
+          <w:szCs w:val="24"/>
+        </w:rPr>
+        <w:t>UC 5.1 Annullamento inizializzazione task</w:t>
+      </w:r>
+      <w:r>
+        <w:rPr>
+          <w:rFonts w:ascii="Times New Roman" w:hAnsi="Times New Roman" w:cs="Times New Roman"/>
+          <w:sz w:val="24"/>
+          <w:szCs w:val="24"/>
+        </w:rPr>
+        <w:t>).</w:t>
       </w:r>
     </w:p>
     <w:p>
@@ -3594,7 +3933,29 @@
           <w:sz w:val="24"/>
           <w:szCs w:val="24"/>
         </w:rPr>
-        <w:t>Entry condition:</w:t>
+        <w:t xml:space="preserve">Entry </w:t>
+      </w:r>
+      <w:proofErr w:type="spellStart"/>
+      <w:r>
+        <w:rPr>
+          <w:rFonts w:ascii="Times New Roman" w:hAnsi="Times New Roman" w:cs="Times New Roman"/>
+          <w:b/>
+          <w:bCs/>
+          <w:sz w:val="24"/>
+          <w:szCs w:val="24"/>
+        </w:rPr>
+        <w:t>condition</w:t>
+      </w:r>
+      <w:proofErr w:type="spellEnd"/>
+      <w:r>
+        <w:rPr>
+          <w:rFonts w:ascii="Times New Roman" w:hAnsi="Times New Roman" w:cs="Times New Roman"/>
+          <w:b/>
+          <w:bCs/>
+          <w:sz w:val="24"/>
+          <w:szCs w:val="24"/>
+        </w:rPr>
+        <w:t>:</w:t>
       </w:r>
     </w:p>
     <w:p>
@@ -3741,7 +4102,29 @@
           <w:sz w:val="24"/>
           <w:szCs w:val="24"/>
         </w:rPr>
-        <w:t xml:space="preserve">Exit condition: </w:t>
+        <w:t xml:space="preserve">Exit </w:t>
+      </w:r>
+      <w:proofErr w:type="spellStart"/>
+      <w:r>
+        <w:rPr>
+          <w:rFonts w:ascii="Times New Roman" w:hAnsi="Times New Roman" w:cs="Times New Roman"/>
+          <w:b/>
+          <w:bCs/>
+          <w:sz w:val="24"/>
+          <w:szCs w:val="24"/>
+        </w:rPr>
+        <w:t>condition</w:t>
+      </w:r>
+      <w:proofErr w:type="spellEnd"/>
+      <w:r>
+        <w:rPr>
+          <w:rFonts w:ascii="Times New Roman" w:hAnsi="Times New Roman" w:cs="Times New Roman"/>
+          <w:b/>
+          <w:bCs/>
+          <w:sz w:val="24"/>
+          <w:szCs w:val="24"/>
+        </w:rPr>
+        <w:t xml:space="preserve">: </w:t>
       </w:r>
     </w:p>
     <w:p>
@@ -3854,7 +4237,67 @@
           <w:sz w:val="24"/>
           <w:szCs w:val="24"/>
         </w:rPr>
-        <w:t>Al passo 3, il dipendente può decidere di non confermare il completamento del task ed entra nel UC 6.1 (?)</w:t>
+        <w:t>Al passo 3, il dipendente può decidere di non confermare il completamento del task</w:t>
+      </w:r>
+      <w:r>
+        <w:rPr>
+          <w:rFonts w:ascii="Times New Roman" w:hAnsi="Times New Roman" w:cs="Times New Roman"/>
+          <w:sz w:val="24"/>
+          <w:szCs w:val="24"/>
+        </w:rPr>
+        <w:t>, clicca su “annulla”</w:t>
+      </w:r>
+      <w:r>
+        <w:rPr>
+          <w:rFonts w:ascii="Times New Roman" w:hAnsi="Times New Roman" w:cs="Times New Roman"/>
+          <w:sz w:val="24"/>
+          <w:szCs w:val="24"/>
+        </w:rPr>
+        <w:t xml:space="preserve">, lo stato del task non viene cambiato e </w:t>
+      </w:r>
+      <w:r>
+        <w:rPr>
+          <w:rFonts w:ascii="Times New Roman" w:hAnsi="Times New Roman" w:cs="Times New Roman"/>
+          <w:sz w:val="24"/>
+          <w:szCs w:val="24"/>
+        </w:rPr>
+        <w:t>il dipendente rimane nella scheda dettaglio del task (</w:t>
+      </w:r>
+      <w:r>
+        <w:rPr>
+          <w:rFonts w:ascii="Times New Roman" w:hAnsi="Times New Roman" w:cs="Times New Roman"/>
+          <w:b/>
+          <w:bCs/>
+          <w:sz w:val="24"/>
+          <w:szCs w:val="24"/>
+        </w:rPr>
+        <w:t>UC 6.1</w:t>
+      </w:r>
+      <w:r>
+        <w:rPr>
+          <w:rFonts w:ascii="Times New Roman" w:hAnsi="Times New Roman" w:cs="Times New Roman"/>
+          <w:sz w:val="24"/>
+          <w:szCs w:val="24"/>
+        </w:rPr>
+        <w:t xml:space="preserve"> </w:t>
+      </w:r>
+      <w:r>
+        <w:rPr>
+          <w:rFonts w:ascii="Times New Roman" w:hAnsi="Times New Roman" w:cs="Times New Roman"/>
+          <w:b/>
+          <w:bCs/>
+          <w:sz w:val="24"/>
+          <w:szCs w:val="24"/>
+        </w:rPr>
+        <w:t>Annullamento completamento task</w:t>
+      </w:r>
+      <w:r>
+        <w:rPr>
+          <w:rFonts w:ascii="Times New Roman" w:hAnsi="Times New Roman" w:cs="Times New Roman"/>
+          <w:sz w:val="24"/>
+          <w:szCs w:val="24"/>
+        </w:rPr>
+        <w:t>)</w:t>
       </w:r>
     </w:p>
     <w:p>
@@ -3964,7 +4407,29 @@
           <w:sz w:val="24"/>
           <w:szCs w:val="24"/>
         </w:rPr>
-        <w:t>Entry condition:</w:t>
+        <w:t xml:space="preserve">Entry </w:t>
+      </w:r>
+      <w:proofErr w:type="spellStart"/>
+      <w:r>
+        <w:rPr>
+          <w:rFonts w:ascii="Times New Roman" w:hAnsi="Times New Roman" w:cs="Times New Roman"/>
+          <w:b/>
+          <w:bCs/>
+          <w:sz w:val="24"/>
+          <w:szCs w:val="24"/>
+        </w:rPr>
+        <w:t>condition</w:t>
+      </w:r>
+      <w:proofErr w:type="spellEnd"/>
+      <w:r>
+        <w:rPr>
+          <w:rFonts w:ascii="Times New Roman" w:hAnsi="Times New Roman" w:cs="Times New Roman"/>
+          <w:b/>
+          <w:bCs/>
+          <w:sz w:val="24"/>
+          <w:szCs w:val="24"/>
+        </w:rPr>
+        <w:t>:</w:t>
       </w:r>
     </w:p>
     <w:p>
@@ -4143,7 +4608,29 @@
           <w:sz w:val="24"/>
           <w:szCs w:val="24"/>
         </w:rPr>
-        <w:t xml:space="preserve">Exit condition: </w:t>
+        <w:t xml:space="preserve">Exit </w:t>
+      </w:r>
+      <w:proofErr w:type="spellStart"/>
+      <w:r>
+        <w:rPr>
+          <w:rFonts w:ascii="Times New Roman" w:hAnsi="Times New Roman" w:cs="Times New Roman"/>
+          <w:b/>
+          <w:bCs/>
+          <w:sz w:val="24"/>
+          <w:szCs w:val="24"/>
+        </w:rPr>
+        <w:t>condition</w:t>
+      </w:r>
+      <w:proofErr w:type="spellEnd"/>
+      <w:r>
+        <w:rPr>
+          <w:rFonts w:ascii="Times New Roman" w:hAnsi="Times New Roman" w:cs="Times New Roman"/>
+          <w:b/>
+          <w:bCs/>
+          <w:sz w:val="24"/>
+          <w:szCs w:val="24"/>
+        </w:rPr>
+        <w:t xml:space="preserve">: </w:t>
       </w:r>
     </w:p>
     <w:p>
@@ -4247,13 +4734,17 @@
       <w:pPr>
         <w:rPr>
           <w:rFonts w:ascii="Times New Roman" w:hAnsi="Times New Roman" w:cs="Times New Roman"/>
-          <w:sz w:val="24"/>
-          <w:szCs w:val="24"/>
-        </w:rPr>
-      </w:pPr>
-      <w:r>
-        <w:rPr>
-          <w:rFonts w:ascii="Times New Roman" w:hAnsi="Times New Roman" w:cs="Times New Roman"/>
+          <w:b/>
+          <w:bCs/>
+          <w:sz w:val="24"/>
+          <w:szCs w:val="24"/>
+        </w:rPr>
+      </w:pPr>
+      <w:r>
+        <w:rPr>
+          <w:rFonts w:ascii="Times New Roman" w:hAnsi="Times New Roman" w:cs="Times New Roman"/>
+          <w:b/>
+          <w:bCs/>
           <w:sz w:val="24"/>
           <w:szCs w:val="24"/>
         </w:rPr>
@@ -4307,7 +4798,29 @@
           <w:szCs w:val="24"/>
         </w:rPr>
         <w:br/>
-        <w:t xml:space="preserve">Entry condition: </w:t>
+        <w:t xml:space="preserve">Entry </w:t>
+      </w:r>
+      <w:proofErr w:type="spellStart"/>
+      <w:r>
+        <w:rPr>
+          <w:rFonts w:ascii="Times New Roman" w:hAnsi="Times New Roman" w:cs="Times New Roman"/>
+          <w:b/>
+          <w:bCs/>
+          <w:sz w:val="24"/>
+          <w:szCs w:val="24"/>
+        </w:rPr>
+        <w:t>condition</w:t>
+      </w:r>
+      <w:proofErr w:type="spellEnd"/>
+      <w:r>
+        <w:rPr>
+          <w:rFonts w:ascii="Times New Roman" w:hAnsi="Times New Roman" w:cs="Times New Roman"/>
+          <w:b/>
+          <w:bCs/>
+          <w:sz w:val="24"/>
+          <w:szCs w:val="24"/>
+        </w:rPr>
+        <w:t xml:space="preserve">: </w:t>
       </w:r>
     </w:p>
     <w:p>
@@ -4423,7 +4936,29 @@
           <w:sz w:val="24"/>
           <w:szCs w:val="24"/>
         </w:rPr>
-        <w:t>Exit condition:</w:t>
+        <w:t xml:space="preserve">Exit </w:t>
+      </w:r>
+      <w:proofErr w:type="spellStart"/>
+      <w:r>
+        <w:rPr>
+          <w:rFonts w:ascii="Times New Roman" w:hAnsi="Times New Roman" w:cs="Times New Roman"/>
+          <w:b/>
+          <w:bCs/>
+          <w:sz w:val="24"/>
+          <w:szCs w:val="24"/>
+        </w:rPr>
+        <w:t>condition</w:t>
+      </w:r>
+      <w:proofErr w:type="spellEnd"/>
+      <w:r>
+        <w:rPr>
+          <w:rFonts w:ascii="Times New Roman" w:hAnsi="Times New Roman" w:cs="Times New Roman"/>
+          <w:b/>
+          <w:bCs/>
+          <w:sz w:val="24"/>
+          <w:szCs w:val="24"/>
+        </w:rPr>
+        <w:t>:</w:t>
       </w:r>
     </w:p>
     <w:p>
@@ -4511,41 +5046,21 @@
       <w:pPr>
         <w:rPr>
           <w:rFonts w:ascii="Times New Roman" w:hAnsi="Times New Roman" w:cs="Times New Roman"/>
-          <w:sz w:val="24"/>
-          <w:szCs w:val="24"/>
-        </w:rPr>
-      </w:pPr>
-      <w:r>
-        <w:rPr>
-          <w:rFonts w:ascii="Times New Roman" w:hAnsi="Times New Roman" w:cs="Times New Roman"/>
-          <w:sz w:val="24"/>
-          <w:szCs w:val="24"/>
-        </w:rPr>
-        <w:t xml:space="preserve">UC </w:t>
-      </w:r>
-      <w:r>
-        <w:rPr>
-          <w:rFonts w:ascii="Times New Roman" w:hAnsi="Times New Roman" w:cs="Times New Roman"/>
-          <w:sz w:val="24"/>
-          <w:szCs w:val="24"/>
-        </w:rPr>
-        <w:t>9</w:t>
-      </w:r>
-      <w:r>
-        <w:rPr>
-          <w:rFonts w:ascii="Times New Roman" w:hAnsi="Times New Roman" w:cs="Times New Roman"/>
-          <w:sz w:val="24"/>
-          <w:szCs w:val="24"/>
-        </w:rPr>
-        <w:t xml:space="preserve">: </w:t>
-      </w:r>
-      <w:r>
-        <w:rPr>
-          <w:rFonts w:ascii="Times New Roman" w:hAnsi="Times New Roman" w:cs="Times New Roman"/>
-          <w:sz w:val="24"/>
-          <w:szCs w:val="24"/>
-        </w:rPr>
-        <w:t>Logout</w:t>
+          <w:b/>
+          <w:bCs/>
+          <w:sz w:val="24"/>
+          <w:szCs w:val="24"/>
+        </w:rPr>
+      </w:pPr>
+      <w:r>
+        <w:rPr>
+          <w:rFonts w:ascii="Times New Roman" w:hAnsi="Times New Roman" w:cs="Times New Roman"/>
+          <w:b/>
+          <w:bCs/>
+          <w:sz w:val="24"/>
+          <w:szCs w:val="24"/>
+        </w:rPr>
+        <w:t>UC 9: Logout</w:t>
       </w:r>
     </w:p>
     <w:p>
@@ -4603,7 +5118,29 @@
           <w:sz w:val="24"/>
           <w:szCs w:val="24"/>
         </w:rPr>
-        <w:t>Entry condition:</w:t>
+        <w:t xml:space="preserve">Entry </w:t>
+      </w:r>
+      <w:proofErr w:type="spellStart"/>
+      <w:r>
+        <w:rPr>
+          <w:rFonts w:ascii="Times New Roman" w:hAnsi="Times New Roman" w:cs="Times New Roman"/>
+          <w:b/>
+          <w:bCs/>
+          <w:sz w:val="24"/>
+          <w:szCs w:val="24"/>
+        </w:rPr>
+        <w:t>condition</w:t>
+      </w:r>
+      <w:proofErr w:type="spellEnd"/>
+      <w:r>
+        <w:rPr>
+          <w:rFonts w:ascii="Times New Roman" w:hAnsi="Times New Roman" w:cs="Times New Roman"/>
+          <w:b/>
+          <w:bCs/>
+          <w:sz w:val="24"/>
+          <w:szCs w:val="24"/>
+        </w:rPr>
+        <w:t>:</w:t>
       </w:r>
     </w:p>
     <w:p>
@@ -4755,7 +5292,29 @@
           <w:sz w:val="24"/>
           <w:szCs w:val="24"/>
         </w:rPr>
-        <w:t>Exit condition:</w:t>
+        <w:t xml:space="preserve">Exit </w:t>
+      </w:r>
+      <w:proofErr w:type="spellStart"/>
+      <w:r>
+        <w:rPr>
+          <w:rFonts w:ascii="Times New Roman" w:hAnsi="Times New Roman" w:cs="Times New Roman"/>
+          <w:b/>
+          <w:bCs/>
+          <w:sz w:val="24"/>
+          <w:szCs w:val="24"/>
+        </w:rPr>
+        <w:t>condition</w:t>
+      </w:r>
+      <w:proofErr w:type="spellEnd"/>
+      <w:r>
+        <w:rPr>
+          <w:rFonts w:ascii="Times New Roman" w:hAnsi="Times New Roman" w:cs="Times New Roman"/>
+          <w:b/>
+          <w:bCs/>
+          <w:sz w:val="24"/>
+          <w:szCs w:val="24"/>
+        </w:rPr>
+        <w:t>:</w:t>
       </w:r>
     </w:p>
     <w:p>
@@ -4868,18 +5427,21 @@
           <w:szCs w:val="24"/>
           <w:lang w:val="en-GB"/>
         </w:rPr>
-        <w:t>UC 10: Invio Warning</w:t>
-      </w:r>
-    </w:p>
-    <w:p>
-      <w:pPr>
-        <w:rPr>
-          <w:rFonts w:ascii="Times New Roman" w:hAnsi="Times New Roman" w:cs="Times New Roman"/>
+        <w:t xml:space="preserve">UC 10: </w:t>
+      </w:r>
+      <w:proofErr w:type="spellStart"/>
+      <w:r>
+        <w:rPr>
+          <w:rFonts w:ascii="Times New Roman" w:hAnsi="Times New Roman" w:cs="Times New Roman"/>
+          <w:b/>
+          <w:bCs/>
           <w:sz w:val="24"/>
           <w:szCs w:val="24"/>
           <w:lang w:val="en-GB"/>
         </w:rPr>
-      </w:pPr>
+        <w:t>Invio</w:t>
+      </w:r>
+      <w:proofErr w:type="spellEnd"/>
       <w:r>
         <w:rPr>
           <w:rFonts w:ascii="Times New Roman" w:hAnsi="Times New Roman" w:cs="Times New Roman"/>
@@ -4889,19 +5451,54 @@
           <w:szCs w:val="24"/>
           <w:lang w:val="en-GB"/>
         </w:rPr>
-        <w:t>Attore:</w:t>
-      </w:r>
-      <w:r>
-        <w:rPr>
-          <w:rFonts w:ascii="Times New Roman" w:hAnsi="Times New Roman" w:cs="Times New Roman"/>
-          <w:b/>
-          <w:bCs/>
+        <w:t xml:space="preserve"> Warning</w:t>
+      </w:r>
+    </w:p>
+    <w:p>
+      <w:pPr>
+        <w:rPr>
+          <w:rFonts w:ascii="Times New Roman" w:hAnsi="Times New Roman" w:cs="Times New Roman"/>
           <w:sz w:val="24"/>
           <w:szCs w:val="24"/>
           <w:lang w:val="en-GB"/>
         </w:rPr>
+      </w:pPr>
+      <w:proofErr w:type="spellStart"/>
+      <w:r>
+        <w:rPr>
+          <w:rFonts w:ascii="Times New Roman" w:hAnsi="Times New Roman" w:cs="Times New Roman"/>
+          <w:b/>
+          <w:bCs/>
+          <w:sz w:val="24"/>
+          <w:szCs w:val="24"/>
+          <w:lang w:val="en-GB"/>
+        </w:rPr>
+        <w:t>Attore</w:t>
+      </w:r>
+      <w:proofErr w:type="spellEnd"/>
+      <w:r>
+        <w:rPr>
+          <w:rFonts w:ascii="Times New Roman" w:hAnsi="Times New Roman" w:cs="Times New Roman"/>
+          <w:b/>
+          <w:bCs/>
+          <w:sz w:val="24"/>
+          <w:szCs w:val="24"/>
+          <w:lang w:val="en-GB"/>
+        </w:rPr>
+        <w:t>:</w:t>
+      </w:r>
+      <w:r>
+        <w:rPr>
+          <w:rFonts w:ascii="Times New Roman" w:hAnsi="Times New Roman" w:cs="Times New Roman"/>
+          <w:b/>
+          <w:bCs/>
+          <w:sz w:val="24"/>
+          <w:szCs w:val="24"/>
+          <w:lang w:val="en-GB"/>
+        </w:rPr>
         <w:t xml:space="preserve"> </w:t>
       </w:r>
+      <w:proofErr w:type="spellStart"/>
       <w:r>
         <w:rPr>
           <w:rFonts w:ascii="Times New Roman" w:hAnsi="Times New Roman" w:cs="Times New Roman"/>
@@ -4911,6 +5508,7 @@
         </w:rPr>
         <w:t>Supervisore</w:t>
       </w:r>
+      <w:proofErr w:type="spellEnd"/>
     </w:p>
     <w:p>
       <w:pPr>
@@ -5163,7 +5761,29 @@
           <w:sz w:val="24"/>
           <w:szCs w:val="24"/>
         </w:rPr>
-        <w:t>Exit condition:</w:t>
+        <w:t xml:space="preserve">Exit </w:t>
+      </w:r>
+      <w:proofErr w:type="spellStart"/>
+      <w:r>
+        <w:rPr>
+          <w:rFonts w:ascii="Times New Roman" w:hAnsi="Times New Roman" w:cs="Times New Roman"/>
+          <w:b/>
+          <w:bCs/>
+          <w:sz w:val="24"/>
+          <w:szCs w:val="24"/>
+        </w:rPr>
+        <w:t>condition</w:t>
+      </w:r>
+      <w:proofErr w:type="spellEnd"/>
+      <w:r>
+        <w:rPr>
+          <w:rFonts w:ascii="Times New Roman" w:hAnsi="Times New Roman" w:cs="Times New Roman"/>
+          <w:b/>
+          <w:bCs/>
+          <w:sz w:val="24"/>
+          <w:szCs w:val="24"/>
+        </w:rPr>
+        <w:t>:</w:t>
       </w:r>
     </w:p>
     <w:p>
@@ -5436,7 +6056,29 @@
           <w:sz w:val="24"/>
           <w:szCs w:val="24"/>
         </w:rPr>
-        <w:t>Entry condition:</w:t>
+        <w:t xml:space="preserve">Entry </w:t>
+      </w:r>
+      <w:proofErr w:type="spellStart"/>
+      <w:r>
+        <w:rPr>
+          <w:rFonts w:ascii="Times New Roman" w:hAnsi="Times New Roman" w:cs="Times New Roman"/>
+          <w:b/>
+          <w:bCs/>
+          <w:sz w:val="24"/>
+          <w:szCs w:val="24"/>
+        </w:rPr>
+        <w:t>condition</w:t>
+      </w:r>
+      <w:proofErr w:type="spellEnd"/>
+      <w:r>
+        <w:rPr>
+          <w:rFonts w:ascii="Times New Roman" w:hAnsi="Times New Roman" w:cs="Times New Roman"/>
+          <w:b/>
+          <w:bCs/>
+          <w:sz w:val="24"/>
+          <w:szCs w:val="24"/>
+        </w:rPr>
+        <w:t>:</w:t>
       </w:r>
     </w:p>
     <w:p>
@@ -5623,7 +6265,29 @@
           <w:sz w:val="24"/>
           <w:szCs w:val="24"/>
         </w:rPr>
-        <w:t>Exit condition:</w:t>
+        <w:t xml:space="preserve">Exit </w:t>
+      </w:r>
+      <w:proofErr w:type="spellStart"/>
+      <w:r>
+        <w:rPr>
+          <w:rFonts w:ascii="Times New Roman" w:hAnsi="Times New Roman" w:cs="Times New Roman"/>
+          <w:b/>
+          <w:bCs/>
+          <w:sz w:val="24"/>
+          <w:szCs w:val="24"/>
+        </w:rPr>
+        <w:t>condition</w:t>
+      </w:r>
+      <w:proofErr w:type="spellEnd"/>
+      <w:r>
+        <w:rPr>
+          <w:rFonts w:ascii="Times New Roman" w:hAnsi="Times New Roman" w:cs="Times New Roman"/>
+          <w:b/>
+          <w:bCs/>
+          <w:sz w:val="24"/>
+          <w:szCs w:val="24"/>
+        </w:rPr>
+        <w:t>:</w:t>
       </w:r>
     </w:p>
     <w:p>
@@ -5801,6 +6465,7 @@
         </w:rPr>
         <w:t xml:space="preserve"> </w:t>
       </w:r>
+      <w:proofErr w:type="spellStart"/>
       <w:r>
         <w:rPr>
           <w:rFonts w:ascii="Times New Roman" w:hAnsi="Times New Roman" w:cs="Times New Roman"/>
@@ -5811,6 +6476,7 @@
         </w:rPr>
         <w:t>condition</w:t>
       </w:r>
+      <w:proofErr w:type="spellEnd"/>
       <w:r>
         <w:rPr>
           <w:rFonts w:ascii="Times New Roman" w:hAnsi="Times New Roman" w:cs="Times New Roman"/>
@@ -5846,6 +6512,7 @@
           <w:lang w:val="en-GB"/>
         </w:rPr>
       </w:pPr>
+      <w:proofErr w:type="spellStart"/>
       <w:r>
         <w:rPr>
           <w:rFonts w:ascii="Times New Roman" w:hAnsi="Times New Roman" w:cs="Times New Roman"/>
@@ -5855,8 +6522,33 @@
           <w:szCs w:val="24"/>
           <w:lang w:val="en-GB"/>
         </w:rPr>
-        <w:t>Flusso di eventi</w:t>
-      </w:r>
+        <w:t>Flusso</w:t>
+      </w:r>
+      <w:proofErr w:type="spellEnd"/>
+      <w:r>
+        <w:rPr>
+          <w:rFonts w:ascii="Times New Roman" w:hAnsi="Times New Roman" w:cs="Times New Roman"/>
+          <w:b/>
+          <w:bCs/>
+          <w:sz w:val="24"/>
+          <w:szCs w:val="24"/>
+          <w:lang w:val="en-GB"/>
+        </w:rPr>
+        <w:t xml:space="preserve"> di </w:t>
+      </w:r>
+      <w:proofErr w:type="spellStart"/>
+      <w:r>
+        <w:rPr>
+          <w:rFonts w:ascii="Times New Roman" w:hAnsi="Times New Roman" w:cs="Times New Roman"/>
+          <w:b/>
+          <w:bCs/>
+          <w:sz w:val="24"/>
+          <w:szCs w:val="24"/>
+          <w:lang w:val="en-GB"/>
+        </w:rPr>
+        <w:t>eventi</w:t>
+      </w:r>
+      <w:proofErr w:type="spellEnd"/>
       <w:r>
         <w:rPr>
           <w:rFonts w:ascii="Times New Roman" w:hAnsi="Times New Roman" w:cs="Times New Roman"/>
@@ -5925,8 +6617,20 @@
           <w:sz w:val="24"/>
           <w:szCs w:val="24"/>
         </w:rPr>
-        <w:t>Exit condition</w:t>
-      </w:r>
+        <w:t xml:space="preserve">Exit </w:t>
+      </w:r>
+      <w:proofErr w:type="spellStart"/>
+      <w:r>
+        <w:rPr>
+          <w:rFonts w:ascii="Times New Roman" w:hAnsi="Times New Roman" w:cs="Times New Roman"/>
+          <w:b/>
+          <w:bCs/>
+          <w:sz w:val="24"/>
+          <w:szCs w:val="24"/>
+        </w:rPr>
+        <w:t>condition</w:t>
+      </w:r>
+      <w:proofErr w:type="spellEnd"/>
       <w:r>
         <w:rPr>
           <w:rFonts w:ascii="Times New Roman" w:hAnsi="Times New Roman" w:cs="Times New Roman"/>
@@ -6078,7 +6782,27 @@
           <w:sz w:val="24"/>
           <w:szCs w:val="24"/>
         </w:rPr>
-        <w:t>Aggiunta nuovo account</w:t>
+        <w:t xml:space="preserve">Aggiunta </w:t>
+      </w:r>
+      <w:r>
+        <w:rPr>
+          <w:rFonts w:ascii="Times New Roman" w:hAnsi="Times New Roman" w:cs="Times New Roman"/>
+          <w:b/>
+          <w:bCs/>
+          <w:sz w:val="24"/>
+          <w:szCs w:val="24"/>
+        </w:rPr>
+        <w:t xml:space="preserve">nuovo </w:t>
+      </w:r>
+      <w:r>
+        <w:rPr>
+          <w:rFonts w:ascii="Times New Roman" w:hAnsi="Times New Roman" w:cs="Times New Roman"/>
+          <w:b/>
+          <w:bCs/>
+          <w:sz w:val="24"/>
+          <w:szCs w:val="24"/>
+        </w:rPr>
+        <w:t>account</w:t>
       </w:r>
     </w:p>
     <w:p>
@@ -6124,7 +6848,29 @@
           <w:sz w:val="24"/>
           <w:szCs w:val="24"/>
         </w:rPr>
-        <w:t>Entry condition:</w:t>
+        <w:t xml:space="preserve">Entry </w:t>
+      </w:r>
+      <w:proofErr w:type="spellStart"/>
+      <w:r>
+        <w:rPr>
+          <w:rFonts w:ascii="Times New Roman" w:hAnsi="Times New Roman" w:cs="Times New Roman"/>
+          <w:b/>
+          <w:bCs/>
+          <w:sz w:val="24"/>
+          <w:szCs w:val="24"/>
+        </w:rPr>
+        <w:t>condition</w:t>
+      </w:r>
+      <w:proofErr w:type="spellEnd"/>
+      <w:r>
+        <w:rPr>
+          <w:rFonts w:ascii="Times New Roman" w:hAnsi="Times New Roman" w:cs="Times New Roman"/>
+          <w:b/>
+          <w:bCs/>
+          <w:sz w:val="24"/>
+          <w:szCs w:val="24"/>
+        </w:rPr>
+        <w:t>:</w:t>
       </w:r>
       <w:r>
         <w:rPr>
@@ -6154,6 +6900,7 @@
           <w:lang w:val="en-GB"/>
         </w:rPr>
       </w:pPr>
+      <w:proofErr w:type="spellStart"/>
       <w:r>
         <w:rPr>
           <w:rFonts w:ascii="Times New Roman" w:hAnsi="Times New Roman" w:cs="Times New Roman"/>
@@ -6163,7 +6910,43 @@
           <w:szCs w:val="24"/>
           <w:lang w:val="en-GB"/>
         </w:rPr>
-        <w:t>Flusso di eventi:</w:t>
+        <w:t>Flusso</w:t>
+      </w:r>
+      <w:proofErr w:type="spellEnd"/>
+      <w:r>
+        <w:rPr>
+          <w:rFonts w:ascii="Times New Roman" w:hAnsi="Times New Roman" w:cs="Times New Roman"/>
+          <w:b/>
+          <w:bCs/>
+          <w:sz w:val="24"/>
+          <w:szCs w:val="24"/>
+          <w:lang w:val="en-GB"/>
+        </w:rPr>
+        <w:t xml:space="preserve"> di </w:t>
+      </w:r>
+      <w:proofErr w:type="spellStart"/>
+      <w:r>
+        <w:rPr>
+          <w:rFonts w:ascii="Times New Roman" w:hAnsi="Times New Roman" w:cs="Times New Roman"/>
+          <w:b/>
+          <w:bCs/>
+          <w:sz w:val="24"/>
+          <w:szCs w:val="24"/>
+          <w:lang w:val="en-GB"/>
+        </w:rPr>
+        <w:t>eventi</w:t>
+      </w:r>
+      <w:proofErr w:type="spellEnd"/>
+      <w:r>
+        <w:rPr>
+          <w:rFonts w:ascii="Times New Roman" w:hAnsi="Times New Roman" w:cs="Times New Roman"/>
+          <w:b/>
+          <w:bCs/>
+          <w:sz w:val="24"/>
+          <w:szCs w:val="24"/>
+          <w:lang w:val="en-GB"/>
+        </w:rPr>
+        <w:t>:</w:t>
       </w:r>
       <w:r>
         <w:rPr>
@@ -6278,23 +7061,7 @@
           <w:sz w:val="24"/>
           <w:szCs w:val="24"/>
         </w:rPr>
-        <w:t>Il gestore inserisce il</w:t>
-      </w:r>
-      <w:r>
-        <w:rPr>
-          <w:rFonts w:ascii="Times New Roman" w:hAnsi="Times New Roman" w:cs="Times New Roman"/>
-          <w:sz w:val="24"/>
-          <w:szCs w:val="24"/>
-        </w:rPr>
-        <w:t xml:space="preserve"> cognome</w:t>
-      </w:r>
-      <w:r>
-        <w:rPr>
-          <w:rFonts w:ascii="Times New Roman" w:hAnsi="Times New Roman" w:cs="Times New Roman"/>
-          <w:sz w:val="24"/>
-          <w:szCs w:val="24"/>
-        </w:rPr>
-        <w:t xml:space="preserve"> del nuovo account</w:t>
+        <w:t>Il gestore inserisce il cognome del nuovo account</w:t>
       </w:r>
     </w:p>
     <w:p>
@@ -6316,23 +7083,7 @@
           <w:sz w:val="24"/>
           <w:szCs w:val="24"/>
         </w:rPr>
-        <w:t>Il gestore inserisce</w:t>
-      </w:r>
-      <w:r>
-        <w:rPr>
-          <w:rFonts w:ascii="Times New Roman" w:hAnsi="Times New Roman" w:cs="Times New Roman"/>
-          <w:sz w:val="24"/>
-          <w:szCs w:val="24"/>
-        </w:rPr>
-        <w:t xml:space="preserve"> la matricola</w:t>
-      </w:r>
-      <w:r>
-        <w:rPr>
-          <w:rFonts w:ascii="Times New Roman" w:hAnsi="Times New Roman" w:cs="Times New Roman"/>
-          <w:sz w:val="24"/>
-          <w:szCs w:val="24"/>
-        </w:rPr>
-        <w:t xml:space="preserve"> del nuovo account</w:t>
+        <w:t>Il gestore inserisce la matricola del nuovo account</w:t>
       </w:r>
     </w:p>
     <w:p>
@@ -6354,23 +7105,7 @@
           <w:sz w:val="24"/>
           <w:szCs w:val="24"/>
         </w:rPr>
-        <w:t>Il gestore inserisce</w:t>
-      </w:r>
-      <w:r>
-        <w:rPr>
-          <w:rFonts w:ascii="Times New Roman" w:hAnsi="Times New Roman" w:cs="Times New Roman"/>
-          <w:sz w:val="24"/>
-          <w:szCs w:val="24"/>
-        </w:rPr>
-        <w:t xml:space="preserve"> l’e-mail</w:t>
-      </w:r>
-      <w:r>
-        <w:rPr>
-          <w:rFonts w:ascii="Times New Roman" w:hAnsi="Times New Roman" w:cs="Times New Roman"/>
-          <w:sz w:val="24"/>
-          <w:szCs w:val="24"/>
-        </w:rPr>
-        <w:t xml:space="preserve"> del nuovo account</w:t>
+        <w:t>Il gestore inserisce l’e-mail del nuovo account</w:t>
       </w:r>
     </w:p>
     <w:p>
@@ -6392,23 +7127,7 @@
           <w:sz w:val="24"/>
           <w:szCs w:val="24"/>
         </w:rPr>
-        <w:t xml:space="preserve">Il gestore inserisce </w:t>
-      </w:r>
-      <w:r>
-        <w:rPr>
-          <w:rFonts w:ascii="Times New Roman" w:hAnsi="Times New Roman" w:cs="Times New Roman"/>
-          <w:sz w:val="24"/>
-          <w:szCs w:val="24"/>
-        </w:rPr>
-        <w:t>la password</w:t>
-      </w:r>
-      <w:r>
-        <w:rPr>
-          <w:rFonts w:ascii="Times New Roman" w:hAnsi="Times New Roman" w:cs="Times New Roman"/>
-          <w:sz w:val="24"/>
-          <w:szCs w:val="24"/>
-        </w:rPr>
-        <w:t xml:space="preserve"> del nuovo account</w:t>
+        <w:t>Il gestore inserisce la password del nuovo account</w:t>
       </w:r>
     </w:p>
     <w:p>
@@ -6463,19 +7182,39 @@
           <w:bCs/>
           <w:sz w:val="24"/>
           <w:szCs w:val="24"/>
-          <w:lang w:val="en-GB"/>
-        </w:rPr>
-      </w:pPr>
-      <w:r>
-        <w:rPr>
-          <w:rFonts w:ascii="Times New Roman" w:hAnsi="Times New Roman" w:cs="Times New Roman"/>
-          <w:b/>
-          <w:bCs/>
-          <w:sz w:val="24"/>
-          <w:szCs w:val="24"/>
-          <w:lang w:val="en-GB"/>
-        </w:rPr>
-        <w:t>Exit condition:</w:t>
+        </w:rPr>
+      </w:pPr>
+      <w:r>
+        <w:rPr>
+          <w:rFonts w:ascii="Times New Roman" w:hAnsi="Times New Roman" w:cs="Times New Roman"/>
+          <w:b/>
+          <w:bCs/>
+          <w:sz w:val="24"/>
+          <w:szCs w:val="24"/>
+        </w:rPr>
+        <w:t xml:space="preserve">Exit </w:t>
+      </w:r>
+      <w:proofErr w:type="spellStart"/>
+      <w:r>
+        <w:rPr>
+          <w:rFonts w:ascii="Times New Roman" w:hAnsi="Times New Roman" w:cs="Times New Roman"/>
+          <w:b/>
+          <w:bCs/>
+          <w:sz w:val="24"/>
+          <w:szCs w:val="24"/>
+        </w:rPr>
+        <w:t>condition</w:t>
+      </w:r>
+      <w:proofErr w:type="spellEnd"/>
+      <w:r>
+        <w:rPr>
+          <w:rFonts w:ascii="Times New Roman" w:hAnsi="Times New Roman" w:cs="Times New Roman"/>
+          <w:b/>
+          <w:bCs/>
+          <w:sz w:val="24"/>
+          <w:szCs w:val="24"/>
+        </w:rPr>
+        <w:t>:</w:t>
       </w:r>
     </w:p>
     <w:p>
@@ -6694,7 +7433,29 @@
           <w:sz w:val="24"/>
           <w:szCs w:val="24"/>
         </w:rPr>
-        <w:t>Entry condition:</w:t>
+        <w:t xml:space="preserve">Entry </w:t>
+      </w:r>
+      <w:proofErr w:type="spellStart"/>
+      <w:r>
+        <w:rPr>
+          <w:rFonts w:ascii="Times New Roman" w:hAnsi="Times New Roman" w:cs="Times New Roman"/>
+          <w:b/>
+          <w:bCs/>
+          <w:sz w:val="24"/>
+          <w:szCs w:val="24"/>
+        </w:rPr>
+        <w:t>condition</w:t>
+      </w:r>
+      <w:proofErr w:type="spellEnd"/>
+      <w:r>
+        <w:rPr>
+          <w:rFonts w:ascii="Times New Roman" w:hAnsi="Times New Roman" w:cs="Times New Roman"/>
+          <w:b/>
+          <w:bCs/>
+          <w:sz w:val="24"/>
+          <w:szCs w:val="24"/>
+        </w:rPr>
+        <w:t>:</w:t>
       </w:r>
       <w:r>
         <w:rPr>
@@ -6875,7 +7636,29 @@
           <w:sz w:val="24"/>
           <w:szCs w:val="24"/>
         </w:rPr>
-        <w:t>Exit condition:</w:t>
+        <w:t xml:space="preserve">Exit </w:t>
+      </w:r>
+      <w:proofErr w:type="spellStart"/>
+      <w:r>
+        <w:rPr>
+          <w:rFonts w:ascii="Times New Roman" w:hAnsi="Times New Roman" w:cs="Times New Roman"/>
+          <w:b/>
+          <w:bCs/>
+          <w:sz w:val="24"/>
+          <w:szCs w:val="24"/>
+        </w:rPr>
+        <w:t>condition</w:t>
+      </w:r>
+      <w:proofErr w:type="spellEnd"/>
+      <w:r>
+        <w:rPr>
+          <w:rFonts w:ascii="Times New Roman" w:hAnsi="Times New Roman" w:cs="Times New Roman"/>
+          <w:b/>
+          <w:bCs/>
+          <w:sz w:val="24"/>
+          <w:szCs w:val="24"/>
+        </w:rPr>
+        <w:t>:</w:t>
       </w:r>
     </w:p>
     <w:p>
@@ -7073,7 +7856,29 @@
           <w:sz w:val="24"/>
           <w:szCs w:val="24"/>
         </w:rPr>
-        <w:t>Entry condition:</w:t>
+        <w:t xml:space="preserve">Entry </w:t>
+      </w:r>
+      <w:proofErr w:type="spellStart"/>
+      <w:r>
+        <w:rPr>
+          <w:rFonts w:ascii="Times New Roman" w:hAnsi="Times New Roman" w:cs="Times New Roman"/>
+          <w:b/>
+          <w:bCs/>
+          <w:sz w:val="24"/>
+          <w:szCs w:val="24"/>
+        </w:rPr>
+        <w:t>condition</w:t>
+      </w:r>
+      <w:proofErr w:type="spellEnd"/>
+      <w:r>
+        <w:rPr>
+          <w:rFonts w:ascii="Times New Roman" w:hAnsi="Times New Roman" w:cs="Times New Roman"/>
+          <w:b/>
+          <w:bCs/>
+          <w:sz w:val="24"/>
+          <w:szCs w:val="24"/>
+        </w:rPr>
+        <w:t>:</w:t>
       </w:r>
       <w:r>
         <w:rPr>
@@ -7114,6 +7919,7 @@
           <w:lang w:val="en-GB"/>
         </w:rPr>
       </w:pPr>
+      <w:proofErr w:type="spellStart"/>
       <w:r>
         <w:rPr>
           <w:rFonts w:ascii="Times New Roman" w:hAnsi="Times New Roman" w:cs="Times New Roman"/>
@@ -7123,7 +7929,43 @@
           <w:szCs w:val="24"/>
           <w:lang w:val="en-GB"/>
         </w:rPr>
-        <w:t>Flusso di eventi:</w:t>
+        <w:t>Flusso</w:t>
+      </w:r>
+      <w:proofErr w:type="spellEnd"/>
+      <w:r>
+        <w:rPr>
+          <w:rFonts w:ascii="Times New Roman" w:hAnsi="Times New Roman" w:cs="Times New Roman"/>
+          <w:b/>
+          <w:bCs/>
+          <w:sz w:val="24"/>
+          <w:szCs w:val="24"/>
+          <w:lang w:val="en-GB"/>
+        </w:rPr>
+        <w:t xml:space="preserve"> di </w:t>
+      </w:r>
+      <w:proofErr w:type="spellStart"/>
+      <w:r>
+        <w:rPr>
+          <w:rFonts w:ascii="Times New Roman" w:hAnsi="Times New Roman" w:cs="Times New Roman"/>
+          <w:b/>
+          <w:bCs/>
+          <w:sz w:val="24"/>
+          <w:szCs w:val="24"/>
+          <w:lang w:val="en-GB"/>
+        </w:rPr>
+        <w:t>eventi</w:t>
+      </w:r>
+      <w:proofErr w:type="spellEnd"/>
+      <w:r>
+        <w:rPr>
+          <w:rFonts w:ascii="Times New Roman" w:hAnsi="Times New Roman" w:cs="Times New Roman"/>
+          <w:b/>
+          <w:bCs/>
+          <w:sz w:val="24"/>
+          <w:szCs w:val="24"/>
+          <w:lang w:val="en-GB"/>
+        </w:rPr>
+        <w:t>:</w:t>
       </w:r>
     </w:p>
     <w:p>
@@ -7147,29 +7989,69 @@
           <w:szCs w:val="24"/>
           <w:lang w:val="en-GB"/>
         </w:rPr>
-        <w:t xml:space="preserve">Il gestore individua l’account </w:t>
-      </w:r>
-    </w:p>
-    <w:p>
-      <w:pPr>
-        <w:rPr>
-          <w:rFonts w:ascii="Times New Roman" w:hAnsi="Times New Roman" w:cs="Times New Roman"/>
-          <w:b/>
-          <w:bCs/>
+        <w:t xml:space="preserve">Il </w:t>
+      </w:r>
+      <w:proofErr w:type="spellStart"/>
+      <w:r>
+        <w:rPr>
+          <w:rFonts w:ascii="Times New Roman" w:hAnsi="Times New Roman" w:cs="Times New Roman"/>
           <w:sz w:val="24"/>
           <w:szCs w:val="24"/>
           <w:lang w:val="en-GB"/>
         </w:rPr>
-      </w:pPr>
-      <w:r>
-        <w:rPr>
-          <w:rFonts w:ascii="Times New Roman" w:hAnsi="Times New Roman" w:cs="Times New Roman"/>
-          <w:b/>
-          <w:bCs/>
+        <w:t>gestore</w:t>
+      </w:r>
+      <w:proofErr w:type="spellEnd"/>
+      <w:r>
+        <w:rPr>
+          <w:rFonts w:ascii="Times New Roman" w:hAnsi="Times New Roman" w:cs="Times New Roman"/>
           <w:sz w:val="24"/>
           <w:szCs w:val="24"/>
           <w:lang w:val="en-GB"/>
         </w:rPr>
+        <w:t xml:space="preserve"> individua </w:t>
+      </w:r>
+      <w:proofErr w:type="spellStart"/>
+      <w:r>
+        <w:rPr>
+          <w:rFonts w:ascii="Times New Roman" w:hAnsi="Times New Roman" w:cs="Times New Roman"/>
+          <w:sz w:val="24"/>
+          <w:szCs w:val="24"/>
+          <w:lang w:val="en-GB"/>
+        </w:rPr>
+        <w:t>l’account</w:t>
+      </w:r>
+      <w:proofErr w:type="spellEnd"/>
+      <w:r>
+        <w:rPr>
+          <w:rFonts w:ascii="Times New Roman" w:hAnsi="Times New Roman" w:cs="Times New Roman"/>
+          <w:sz w:val="24"/>
+          <w:szCs w:val="24"/>
+          <w:lang w:val="en-GB"/>
+        </w:rPr>
+        <w:t xml:space="preserve"> </w:t>
+      </w:r>
+    </w:p>
+    <w:p>
+      <w:pPr>
+        <w:rPr>
+          <w:rFonts w:ascii="Times New Roman" w:hAnsi="Times New Roman" w:cs="Times New Roman"/>
+          <w:b/>
+          <w:bCs/>
+          <w:sz w:val="24"/>
+          <w:szCs w:val="24"/>
+          <w:lang w:val="en-GB"/>
+        </w:rPr>
+      </w:pPr>
+      <w:r>
+        <w:rPr>
+          <w:rFonts w:ascii="Times New Roman" w:hAnsi="Times New Roman" w:cs="Times New Roman"/>
+          <w:b/>
+          <w:bCs/>
+          <w:sz w:val="24"/>
+          <w:szCs w:val="24"/>
+          <w:lang w:val="en-GB"/>
+        </w:rPr>
         <w:t>Exit condition:</w:t>
       </w:r>
     </w:p>
@@ -7381,6 +8263,7 @@
           <w:lang w:val="en-GB"/>
         </w:rPr>
       </w:pPr>
+      <w:proofErr w:type="spellStart"/>
       <w:r>
         <w:rPr>
           <w:rFonts w:ascii="Times New Roman" w:hAnsi="Times New Roman" w:cs="Times New Roman"/>
@@ -7391,7 +8274,43 @@
           <w:lang w:val="en-GB"/>
         </w:rPr>
         <w:lastRenderedPageBreak/>
-        <w:t>Flusso di eventi:</w:t>
+        <w:t>Flusso</w:t>
+      </w:r>
+      <w:proofErr w:type="spellEnd"/>
+      <w:r>
+        <w:rPr>
+          <w:rFonts w:ascii="Times New Roman" w:hAnsi="Times New Roman" w:cs="Times New Roman"/>
+          <w:b/>
+          <w:bCs/>
+          <w:sz w:val="24"/>
+          <w:szCs w:val="24"/>
+          <w:lang w:val="en-GB"/>
+        </w:rPr>
+        <w:t xml:space="preserve"> di </w:t>
+      </w:r>
+      <w:proofErr w:type="spellStart"/>
+      <w:r>
+        <w:rPr>
+          <w:rFonts w:ascii="Times New Roman" w:hAnsi="Times New Roman" w:cs="Times New Roman"/>
+          <w:b/>
+          <w:bCs/>
+          <w:sz w:val="24"/>
+          <w:szCs w:val="24"/>
+          <w:lang w:val="en-GB"/>
+        </w:rPr>
+        <w:t>eventi</w:t>
+      </w:r>
+      <w:proofErr w:type="spellEnd"/>
+      <w:r>
+        <w:rPr>
+          <w:rFonts w:ascii="Times New Roman" w:hAnsi="Times New Roman" w:cs="Times New Roman"/>
+          <w:b/>
+          <w:bCs/>
+          <w:sz w:val="24"/>
+          <w:szCs w:val="24"/>
+          <w:lang w:val="en-GB"/>
+        </w:rPr>
+        <w:t>:</w:t>
       </w:r>
     </w:p>
     <w:p>
@@ -7454,19 +8373,39 @@
           <w:bCs/>
           <w:sz w:val="24"/>
           <w:szCs w:val="24"/>
-          <w:lang w:val="en-GB"/>
-        </w:rPr>
-      </w:pPr>
-      <w:r>
-        <w:rPr>
-          <w:rFonts w:ascii="Times New Roman" w:hAnsi="Times New Roman" w:cs="Times New Roman"/>
-          <w:b/>
-          <w:bCs/>
-          <w:sz w:val="24"/>
-          <w:szCs w:val="24"/>
-          <w:lang w:val="en-GB"/>
-        </w:rPr>
-        <w:t>Exit condition:</w:t>
+        </w:rPr>
+      </w:pPr>
+      <w:r>
+        <w:rPr>
+          <w:rFonts w:ascii="Times New Roman" w:hAnsi="Times New Roman" w:cs="Times New Roman"/>
+          <w:b/>
+          <w:bCs/>
+          <w:sz w:val="24"/>
+          <w:szCs w:val="24"/>
+        </w:rPr>
+        <w:t xml:space="preserve">Exit </w:t>
+      </w:r>
+      <w:proofErr w:type="spellStart"/>
+      <w:r>
+        <w:rPr>
+          <w:rFonts w:ascii="Times New Roman" w:hAnsi="Times New Roman" w:cs="Times New Roman"/>
+          <w:b/>
+          <w:bCs/>
+          <w:sz w:val="24"/>
+          <w:szCs w:val="24"/>
+        </w:rPr>
+        <w:t>condition</w:t>
+      </w:r>
+      <w:proofErr w:type="spellEnd"/>
+      <w:r>
+        <w:rPr>
+          <w:rFonts w:ascii="Times New Roman" w:hAnsi="Times New Roman" w:cs="Times New Roman"/>
+          <w:b/>
+          <w:bCs/>
+          <w:sz w:val="24"/>
+          <w:szCs w:val="24"/>
+        </w:rPr>
+        <w:t>:</w:t>
       </w:r>
     </w:p>
     <w:p>
@@ -7603,6 +8542,95 @@
 <file path=word/numbering.xml><?xml version="1.0" encoding="utf-8"?>
 <w:numbering xmlns:wpc="http://schemas.microsoft.com/office/word/2010/wordprocessingCanvas" xmlns:cx="http://schemas.microsoft.com/office/drawing/2014/chartex" xmlns:cx1="http://schemas.microsoft.com/office/drawing/2015/9/8/chartex" xmlns:cx2="http://schemas.microsoft.com/office/drawing/2015/10/21/chartex" xmlns:cx3="http://schemas.microsoft.com/office/drawing/2016/5/9/chartex" xmlns:cx4="http://schemas.microsoft.com/office/drawing/2016/5/10/chartex" xmlns:cx5="http://schemas.microsoft.com/office/drawing/2016/5/11/chartex" xmlns:cx6="http://schemas.microsoft.com/office/drawing/2016/5/12/chartex" xmlns:cx7="http://schemas.microsoft.com/office/drawing/2016/5/13/chartex" xmlns:cx8="http://schemas.microsoft.com/office/drawing/2016/5/14/chartex" xmlns:mc="http://schemas.openxmlformats.org/markup-compatibility/2006" xmlns:aink="http://schemas.microsoft.com/office/drawing/2016/ink" xmlns:am3d="http://schemas.microsoft.com/office/drawing/2017/model3d" xmlns:o="urn:schemas-microsoft-com:office:office" xmlns:oel="http://schemas.microsoft.com/office/2019/extlst" xmlns:r="http://schemas.openxmlformats.org/officeDocument/2006/relationships" xmlns:m="http://schemas.openxmlformats.org/officeDocument/2006/math" xmlns:v="urn:schemas-microsoft-com:vml" xmlns:wp14="http://schemas.microsoft.com/office/word/2010/wordprocessingDrawing" xmlns:wp="http://schemas.openxmlformats.org/drawingml/2006/wordprocessingDrawing" xmlns:w10="urn:schemas-microsoft-com:office:word" xmlns:w="http://schemas.openxmlformats.org/wordprocessingml/2006/main" xmlns:w14="http://schemas.microsoft.com/office/word/2010/wordml" xmlns:w15="http://schemas.microsoft.com/office/word/2012/wordml" xmlns:w16cex="http://schemas.microsoft.com/office/word/2018/wordml/cex" xmlns:w16cid="http://schemas.microsoft.com/office/word/2016/wordml/cid" xmlns:w16="http://schemas.microsoft.com/office/word/2018/wordml" xmlns:w16du="http://schemas.microsoft.com/office/word/2023/wordml/word16du" xmlns:w16sdtdh="http://schemas.microsoft.com/office/word/2020/wordml/sdtdatahash" xmlns:w16sdtfl="http://schemas.microsoft.com/office/word/2024/wordml/sdtformatlock" xmlns:w16se="http://schemas.microsoft.com/office/word/2015/wordml/symex" xmlns:wpg="http://schemas.microsoft.com/office/word/2010/wordprocessingGroup" xmlns:wpi="http://schemas.microsoft.com/office/word/2010/wordprocessingInk" xmlns:wne="http://schemas.microsoft.com/office/word/2006/wordml" xmlns:wps="http://schemas.microsoft.com/office/word/2010/wordprocessingShape" mc:Ignorable="w14 w15 w16se w16cid w16 w16cex w16sdtdh w16sdtfl w16du wp14">
   <w:abstractNum w:abstractNumId="0" w15:restartNumberingAfterBreak="0">
+    <w:nsid w:val="01485182"/>
+    <w:multiLevelType w:val="hybridMultilevel"/>
+    <w:tmpl w:val="4D46F18C"/>
+    <w:lvl w:ilvl="0" w:tplc="0410000F">
+      <w:start w:val="1"/>
+      <w:numFmt w:val="decimal"/>
+      <w:lvlText w:val="%1."/>
+      <w:lvlJc w:val="left"/>
+      <w:pPr>
+        <w:ind w:left="720" w:hanging="360"/>
+      </w:pPr>
+      <w:rPr>
+        <w:rFonts w:hint="default"/>
+      </w:rPr>
+    </w:lvl>
+    <w:lvl w:ilvl="1" w:tplc="04100019" w:tentative="1">
+      <w:start w:val="1"/>
+      <w:numFmt w:val="lowerLetter"/>
+      <w:lvlText w:val="%2."/>
+      <w:lvlJc w:val="left"/>
+      <w:pPr>
+        <w:ind w:left="1440" w:hanging="360"/>
+      </w:pPr>
+    </w:lvl>
+    <w:lvl w:ilvl="2" w:tplc="0410001B" w:tentative="1">
+      <w:start w:val="1"/>
+      <w:numFmt w:val="lowerRoman"/>
+      <w:lvlText w:val="%3."/>
+      <w:lvlJc w:val="right"/>
+      <w:pPr>
+        <w:ind w:left="2160" w:hanging="180"/>
+      </w:pPr>
+    </w:lvl>
+    <w:lvl w:ilvl="3" w:tplc="0410000F" w:tentative="1">
+      <w:start w:val="1"/>
+      <w:numFmt w:val="decimal"/>
+      <w:lvlText w:val="%4."/>
+      <w:lvlJc w:val="left"/>
+      <w:pPr>
+        <w:ind w:left="2880" w:hanging="360"/>
+      </w:pPr>
+    </w:lvl>
+    <w:lvl w:ilvl="4" w:tplc="04100019" w:tentative="1">
+      <w:start w:val="1"/>
+      <w:numFmt w:val="lowerLetter"/>
+      <w:lvlText w:val="%5."/>
+      <w:lvlJc w:val="left"/>
+      <w:pPr>
+        <w:ind w:left="3600" w:hanging="360"/>
+      </w:pPr>
+    </w:lvl>
+    <w:lvl w:ilvl="5" w:tplc="0410001B" w:tentative="1">
+      <w:start w:val="1"/>
+      <w:numFmt w:val="lowerRoman"/>
+      <w:lvlText w:val="%6."/>
+      <w:lvlJc w:val="right"/>
+      <w:pPr>
+        <w:ind w:left="4320" w:hanging="180"/>
+      </w:pPr>
+    </w:lvl>
+    <w:lvl w:ilvl="6" w:tplc="0410000F" w:tentative="1">
+      <w:start w:val="1"/>
+      <w:numFmt w:val="decimal"/>
+      <w:lvlText w:val="%7."/>
+      <w:lvlJc w:val="left"/>
+      <w:pPr>
+        <w:ind w:left="5040" w:hanging="360"/>
+      </w:pPr>
+    </w:lvl>
+    <w:lvl w:ilvl="7" w:tplc="04100019" w:tentative="1">
+      <w:start w:val="1"/>
+      <w:numFmt w:val="lowerLetter"/>
+      <w:lvlText w:val="%8."/>
+      <w:lvlJc w:val="left"/>
+      <w:pPr>
+        <w:ind w:left="5760" w:hanging="360"/>
+      </w:pPr>
+    </w:lvl>
+    <w:lvl w:ilvl="8" w:tplc="0410001B" w:tentative="1">
+      <w:start w:val="1"/>
+      <w:numFmt w:val="lowerRoman"/>
+      <w:lvlText w:val="%9."/>
+      <w:lvlJc w:val="right"/>
+      <w:pPr>
+        <w:ind w:left="6480" w:hanging="180"/>
+      </w:pPr>
+    </w:lvl>
+  </w:abstractNum>
+  <w:abstractNum w:abstractNumId="1" w15:restartNumberingAfterBreak="0">
     <w:nsid w:val="04141B1E"/>
     <w:multiLevelType w:val="hybridMultilevel"/>
     <w:tmpl w:val="7436B4BE"/>
@@ -7693,7 +8721,7 @@
       </w:pPr>
     </w:lvl>
   </w:abstractNum>
-  <w:abstractNum w:abstractNumId="1" w15:restartNumberingAfterBreak="0">
+  <w:abstractNum w:abstractNumId="2" w15:restartNumberingAfterBreak="0">
     <w:nsid w:val="06DE149E"/>
     <w:multiLevelType w:val="hybridMultilevel"/>
     <w:tmpl w:val="7E04DDBE"/>
@@ -7782,7 +8810,7 @@
       </w:pPr>
     </w:lvl>
   </w:abstractNum>
-  <w:abstractNum w:abstractNumId="2" w15:restartNumberingAfterBreak="0">
+  <w:abstractNum w:abstractNumId="3" w15:restartNumberingAfterBreak="0">
     <w:nsid w:val="0DF05C74"/>
     <w:multiLevelType w:val="hybridMultilevel"/>
     <w:tmpl w:val="A574F170"/>
@@ -7871,7 +8899,7 @@
       </w:pPr>
     </w:lvl>
   </w:abstractNum>
-  <w:abstractNum w:abstractNumId="3" w15:restartNumberingAfterBreak="0">
+  <w:abstractNum w:abstractNumId="4" w15:restartNumberingAfterBreak="0">
     <w:nsid w:val="0F6555AB"/>
     <w:multiLevelType w:val="hybridMultilevel"/>
     <w:tmpl w:val="C4068C28"/>
@@ -7960,7 +8988,7 @@
       </w:pPr>
     </w:lvl>
   </w:abstractNum>
-  <w:abstractNum w:abstractNumId="4" w15:restartNumberingAfterBreak="0">
+  <w:abstractNum w:abstractNumId="5" w15:restartNumberingAfterBreak="0">
     <w:nsid w:val="10262696"/>
     <w:multiLevelType w:val="hybridMultilevel"/>
     <w:tmpl w:val="FAEA91EA"/>
@@ -8051,7 +9079,7 @@
       </w:pPr>
     </w:lvl>
   </w:abstractNum>
-  <w:abstractNum w:abstractNumId="5" w15:restartNumberingAfterBreak="0">
+  <w:abstractNum w:abstractNumId="6" w15:restartNumberingAfterBreak="0">
     <w:nsid w:val="16597BAF"/>
     <w:multiLevelType w:val="hybridMultilevel"/>
     <w:tmpl w:val="D9FE9D4E"/>
@@ -8142,7 +9170,7 @@
       </w:pPr>
     </w:lvl>
   </w:abstractNum>
-  <w:abstractNum w:abstractNumId="6" w15:restartNumberingAfterBreak="0">
+  <w:abstractNum w:abstractNumId="7" w15:restartNumberingAfterBreak="0">
     <w:nsid w:val="1A881173"/>
     <w:multiLevelType w:val="hybridMultilevel"/>
     <w:tmpl w:val="1CF0A8A6"/>
@@ -8233,7 +9261,7 @@
       </w:pPr>
     </w:lvl>
   </w:abstractNum>
-  <w:abstractNum w:abstractNumId="7" w15:restartNumberingAfterBreak="0">
+  <w:abstractNum w:abstractNumId="8" w15:restartNumberingAfterBreak="0">
     <w:nsid w:val="24644B8E"/>
     <w:multiLevelType w:val="hybridMultilevel"/>
     <w:tmpl w:val="FE7225C2"/>
@@ -8345,7 +9373,7 @@
       </w:rPr>
     </w:lvl>
   </w:abstractNum>
-  <w:abstractNum w:abstractNumId="8" w15:restartNumberingAfterBreak="0">
+  <w:abstractNum w:abstractNumId="9" w15:restartNumberingAfterBreak="0">
     <w:nsid w:val="2EAF2F2C"/>
     <w:multiLevelType w:val="hybridMultilevel"/>
     <w:tmpl w:val="FD6CC0C8"/>
@@ -8436,7 +9464,7 @@
       </w:pPr>
     </w:lvl>
   </w:abstractNum>
-  <w:abstractNum w:abstractNumId="9" w15:restartNumberingAfterBreak="0">
+  <w:abstractNum w:abstractNumId="10" w15:restartNumberingAfterBreak="0">
     <w:nsid w:val="31444544"/>
     <w:multiLevelType w:val="hybridMultilevel"/>
     <w:tmpl w:val="B2201C80"/>
@@ -8525,7 +9553,7 @@
       </w:pPr>
     </w:lvl>
   </w:abstractNum>
-  <w:abstractNum w:abstractNumId="10" w15:restartNumberingAfterBreak="0">
+  <w:abstractNum w:abstractNumId="11" w15:restartNumberingAfterBreak="0">
     <w:nsid w:val="31A66018"/>
     <w:multiLevelType w:val="hybridMultilevel"/>
     <w:tmpl w:val="B8681214"/>
@@ -8614,7 +9642,7 @@
       </w:pPr>
     </w:lvl>
   </w:abstractNum>
-  <w:abstractNum w:abstractNumId="11" w15:restartNumberingAfterBreak="0">
+  <w:abstractNum w:abstractNumId="12" w15:restartNumberingAfterBreak="0">
     <w:nsid w:val="3F833319"/>
     <w:multiLevelType w:val="hybridMultilevel"/>
     <w:tmpl w:val="DD466E7C"/>
@@ -8703,7 +9731,7 @@
       </w:pPr>
     </w:lvl>
   </w:abstractNum>
-  <w:abstractNum w:abstractNumId="12" w15:restartNumberingAfterBreak="0">
+  <w:abstractNum w:abstractNumId="13" w15:restartNumberingAfterBreak="0">
     <w:nsid w:val="41286D66"/>
     <w:multiLevelType w:val="hybridMultilevel"/>
     <w:tmpl w:val="FBB012BC"/>
@@ -8794,7 +9822,96 @@
       </w:pPr>
     </w:lvl>
   </w:abstractNum>
-  <w:abstractNum w:abstractNumId="13" w15:restartNumberingAfterBreak="0">
+  <w:abstractNum w:abstractNumId="14" w15:restartNumberingAfterBreak="0">
+    <w:nsid w:val="4635315E"/>
+    <w:multiLevelType w:val="hybridMultilevel"/>
+    <w:tmpl w:val="7576925C"/>
+    <w:lvl w:ilvl="0" w:tplc="04100015">
+      <w:start w:val="1"/>
+      <w:numFmt w:val="upperLetter"/>
+      <w:lvlText w:val="%1."/>
+      <w:lvlJc w:val="left"/>
+      <w:pPr>
+        <w:ind w:left="720" w:hanging="360"/>
+      </w:pPr>
+      <w:rPr>
+        <w:rFonts w:hint="default"/>
+      </w:rPr>
+    </w:lvl>
+    <w:lvl w:ilvl="1" w:tplc="04100019" w:tentative="1">
+      <w:start w:val="1"/>
+      <w:numFmt w:val="lowerLetter"/>
+      <w:lvlText w:val="%2."/>
+      <w:lvlJc w:val="left"/>
+      <w:pPr>
+        <w:ind w:left="1440" w:hanging="360"/>
+      </w:pPr>
+    </w:lvl>
+    <w:lvl w:ilvl="2" w:tplc="0410001B" w:tentative="1">
+      <w:start w:val="1"/>
+      <w:numFmt w:val="lowerRoman"/>
+      <w:lvlText w:val="%3."/>
+      <w:lvlJc w:val="right"/>
+      <w:pPr>
+        <w:ind w:left="2160" w:hanging="180"/>
+      </w:pPr>
+    </w:lvl>
+    <w:lvl w:ilvl="3" w:tplc="0410000F" w:tentative="1">
+      <w:start w:val="1"/>
+      <w:numFmt w:val="decimal"/>
+      <w:lvlText w:val="%4."/>
+      <w:lvlJc w:val="left"/>
+      <w:pPr>
+        <w:ind w:left="2880" w:hanging="360"/>
+      </w:pPr>
+    </w:lvl>
+    <w:lvl w:ilvl="4" w:tplc="04100019" w:tentative="1">
+      <w:start w:val="1"/>
+      <w:numFmt w:val="lowerLetter"/>
+      <w:lvlText w:val="%5."/>
+      <w:lvlJc w:val="left"/>
+      <w:pPr>
+        <w:ind w:left="3600" w:hanging="360"/>
+      </w:pPr>
+    </w:lvl>
+    <w:lvl w:ilvl="5" w:tplc="0410001B" w:tentative="1">
+      <w:start w:val="1"/>
+      <w:numFmt w:val="lowerRoman"/>
+      <w:lvlText w:val="%6."/>
+      <w:lvlJc w:val="right"/>
+      <w:pPr>
+        <w:ind w:left="4320" w:hanging="180"/>
+      </w:pPr>
+    </w:lvl>
+    <w:lvl w:ilvl="6" w:tplc="0410000F" w:tentative="1">
+      <w:start w:val="1"/>
+      <w:numFmt w:val="decimal"/>
+      <w:lvlText w:val="%7."/>
+      <w:lvlJc w:val="left"/>
+      <w:pPr>
+        <w:ind w:left="5040" w:hanging="360"/>
+      </w:pPr>
+    </w:lvl>
+    <w:lvl w:ilvl="7" w:tplc="04100019" w:tentative="1">
+      <w:start w:val="1"/>
+      <w:numFmt w:val="lowerLetter"/>
+      <w:lvlText w:val="%8."/>
+      <w:lvlJc w:val="left"/>
+      <w:pPr>
+        <w:ind w:left="5760" w:hanging="360"/>
+      </w:pPr>
+    </w:lvl>
+    <w:lvl w:ilvl="8" w:tplc="0410001B" w:tentative="1">
+      <w:start w:val="1"/>
+      <w:numFmt w:val="lowerRoman"/>
+      <w:lvlText w:val="%9."/>
+      <w:lvlJc w:val="right"/>
+      <w:pPr>
+        <w:ind w:left="6480" w:hanging="180"/>
+      </w:pPr>
+    </w:lvl>
+  </w:abstractNum>
+  <w:abstractNum w:abstractNumId="15" w15:restartNumberingAfterBreak="0">
     <w:nsid w:val="56885738"/>
     <w:multiLevelType w:val="hybridMultilevel"/>
     <w:tmpl w:val="A36849DC"/>
@@ -8883,7 +10000,7 @@
       </w:pPr>
     </w:lvl>
   </w:abstractNum>
-  <w:abstractNum w:abstractNumId="14" w15:restartNumberingAfterBreak="0">
+  <w:abstractNum w:abstractNumId="16" w15:restartNumberingAfterBreak="0">
     <w:nsid w:val="5817304E"/>
     <w:multiLevelType w:val="multilevel"/>
     <w:tmpl w:val="A6DCD448"/>
@@ -9032,7 +10149,7 @@
       </w:rPr>
     </w:lvl>
   </w:abstractNum>
-  <w:abstractNum w:abstractNumId="15" w15:restartNumberingAfterBreak="0">
+  <w:abstractNum w:abstractNumId="17" w15:restartNumberingAfterBreak="0">
     <w:nsid w:val="5BA919E6"/>
     <w:multiLevelType w:val="hybridMultilevel"/>
     <w:tmpl w:val="354ABB14"/>
@@ -9123,7 +10240,7 @@
       </w:pPr>
     </w:lvl>
   </w:abstractNum>
-  <w:abstractNum w:abstractNumId="16" w15:restartNumberingAfterBreak="0">
+  <w:abstractNum w:abstractNumId="18" w15:restartNumberingAfterBreak="0">
     <w:nsid w:val="5FEA4DC2"/>
     <w:multiLevelType w:val="hybridMultilevel"/>
     <w:tmpl w:val="02FAB426"/>
@@ -9214,7 +10331,7 @@
       </w:pPr>
     </w:lvl>
   </w:abstractNum>
-  <w:abstractNum w:abstractNumId="17" w15:restartNumberingAfterBreak="0">
+  <w:abstractNum w:abstractNumId="19" w15:restartNumberingAfterBreak="0">
     <w:nsid w:val="60573F85"/>
     <w:multiLevelType w:val="hybridMultilevel"/>
     <w:tmpl w:val="02389566"/>
@@ -9305,14 +10422,14 @@
       </w:pPr>
     </w:lvl>
   </w:abstractNum>
-  <w:abstractNum w:abstractNumId="18" w15:restartNumberingAfterBreak="0">
-    <w:nsid w:val="7E38721B"/>
+  <w:abstractNum w:abstractNumId="20" w15:restartNumberingAfterBreak="0">
+    <w:nsid w:val="69E83D08"/>
     <w:multiLevelType w:val="hybridMultilevel"/>
-    <w:tmpl w:val="555623C6"/>
-    <w:lvl w:ilvl="0" w:tplc="CBAABD28">
+    <w:tmpl w:val="F5E262A2"/>
+    <w:lvl w:ilvl="0" w:tplc="5894AC34">
       <w:start w:val="1"/>
       <w:numFmt w:val="decimal"/>
-      <w:lvlText w:val="%1."/>
+      <w:lvlText w:val="%1A."/>
       <w:lvlJc w:val="left"/>
       <w:pPr>
         <w:ind w:left="720" w:hanging="360"/>
@@ -9396,62 +10513,162 @@
       </w:pPr>
     </w:lvl>
   </w:abstractNum>
+  <w:abstractNum w:abstractNumId="21" w15:restartNumberingAfterBreak="0">
+    <w:nsid w:val="7E38721B"/>
+    <w:multiLevelType w:val="hybridMultilevel"/>
+    <w:tmpl w:val="555623C6"/>
+    <w:lvl w:ilvl="0" w:tplc="CBAABD28">
+      <w:start w:val="1"/>
+      <w:numFmt w:val="decimal"/>
+      <w:lvlText w:val="%1."/>
+      <w:lvlJc w:val="left"/>
+      <w:pPr>
+        <w:ind w:left="720" w:hanging="360"/>
+      </w:pPr>
+      <w:rPr>
+        <w:rFonts w:hint="default"/>
+        <w:b w:val="0"/>
+        <w:bCs w:val="0"/>
+      </w:rPr>
+    </w:lvl>
+    <w:lvl w:ilvl="1" w:tplc="04100019" w:tentative="1">
+      <w:start w:val="1"/>
+      <w:numFmt w:val="lowerLetter"/>
+      <w:lvlText w:val="%2."/>
+      <w:lvlJc w:val="left"/>
+      <w:pPr>
+        <w:ind w:left="1440" w:hanging="360"/>
+      </w:pPr>
+    </w:lvl>
+    <w:lvl w:ilvl="2" w:tplc="0410001B" w:tentative="1">
+      <w:start w:val="1"/>
+      <w:numFmt w:val="lowerRoman"/>
+      <w:lvlText w:val="%3."/>
+      <w:lvlJc w:val="right"/>
+      <w:pPr>
+        <w:ind w:left="2160" w:hanging="180"/>
+      </w:pPr>
+    </w:lvl>
+    <w:lvl w:ilvl="3" w:tplc="0410000F" w:tentative="1">
+      <w:start w:val="1"/>
+      <w:numFmt w:val="decimal"/>
+      <w:lvlText w:val="%4."/>
+      <w:lvlJc w:val="left"/>
+      <w:pPr>
+        <w:ind w:left="2880" w:hanging="360"/>
+      </w:pPr>
+    </w:lvl>
+    <w:lvl w:ilvl="4" w:tplc="04100019" w:tentative="1">
+      <w:start w:val="1"/>
+      <w:numFmt w:val="lowerLetter"/>
+      <w:lvlText w:val="%5."/>
+      <w:lvlJc w:val="left"/>
+      <w:pPr>
+        <w:ind w:left="3600" w:hanging="360"/>
+      </w:pPr>
+    </w:lvl>
+    <w:lvl w:ilvl="5" w:tplc="0410001B" w:tentative="1">
+      <w:start w:val="1"/>
+      <w:numFmt w:val="lowerRoman"/>
+      <w:lvlText w:val="%6."/>
+      <w:lvlJc w:val="right"/>
+      <w:pPr>
+        <w:ind w:left="4320" w:hanging="180"/>
+      </w:pPr>
+    </w:lvl>
+    <w:lvl w:ilvl="6" w:tplc="0410000F" w:tentative="1">
+      <w:start w:val="1"/>
+      <w:numFmt w:val="decimal"/>
+      <w:lvlText w:val="%7."/>
+      <w:lvlJc w:val="left"/>
+      <w:pPr>
+        <w:ind w:left="5040" w:hanging="360"/>
+      </w:pPr>
+    </w:lvl>
+    <w:lvl w:ilvl="7" w:tplc="04100019" w:tentative="1">
+      <w:start w:val="1"/>
+      <w:numFmt w:val="lowerLetter"/>
+      <w:lvlText w:val="%8."/>
+      <w:lvlJc w:val="left"/>
+      <w:pPr>
+        <w:ind w:left="5760" w:hanging="360"/>
+      </w:pPr>
+    </w:lvl>
+    <w:lvl w:ilvl="8" w:tplc="0410001B" w:tentative="1">
+      <w:start w:val="1"/>
+      <w:numFmt w:val="lowerRoman"/>
+      <w:lvlText w:val="%9."/>
+      <w:lvlJc w:val="right"/>
+      <w:pPr>
+        <w:ind w:left="6480" w:hanging="180"/>
+      </w:pPr>
+    </w:lvl>
+  </w:abstractNum>
   <w:num w:numId="1" w16cid:durableId="2017227626">
+    <w:abstractNumId w:val="8"/>
+  </w:num>
+  <w:num w:numId="2" w16cid:durableId="2039381920">
+    <w:abstractNumId w:val="16"/>
+  </w:num>
+  <w:num w:numId="3" w16cid:durableId="1650472515">
+    <w:abstractNumId w:val="4"/>
+  </w:num>
+  <w:num w:numId="4" w16cid:durableId="891968283">
+    <w:abstractNumId w:val="12"/>
+  </w:num>
+  <w:num w:numId="5" w16cid:durableId="1099332087">
+    <w:abstractNumId w:val="10"/>
+  </w:num>
+  <w:num w:numId="6" w16cid:durableId="1709910450">
+    <w:abstractNumId w:val="18"/>
+  </w:num>
+  <w:num w:numId="7" w16cid:durableId="1139306432">
+    <w:abstractNumId w:val="9"/>
+  </w:num>
+  <w:num w:numId="8" w16cid:durableId="957106407">
+    <w:abstractNumId w:val="13"/>
+  </w:num>
+  <w:num w:numId="9" w16cid:durableId="1084842139">
     <w:abstractNumId w:val="7"/>
   </w:num>
-  <w:num w:numId="2" w16cid:durableId="2039381920">
+  <w:num w:numId="10" w16cid:durableId="823620945">
+    <w:abstractNumId w:val="17"/>
+  </w:num>
+  <w:num w:numId="11" w16cid:durableId="541791884">
+    <w:abstractNumId w:val="2"/>
+  </w:num>
+  <w:num w:numId="12" w16cid:durableId="754789483">
+    <w:abstractNumId w:val="15"/>
+  </w:num>
+  <w:num w:numId="13" w16cid:durableId="1969165981">
+    <w:abstractNumId w:val="19"/>
+  </w:num>
+  <w:num w:numId="14" w16cid:durableId="1574199260">
+    <w:abstractNumId w:val="5"/>
+  </w:num>
+  <w:num w:numId="15" w16cid:durableId="350641801">
+    <w:abstractNumId w:val="6"/>
+  </w:num>
+  <w:num w:numId="16" w16cid:durableId="785471008">
+    <w:abstractNumId w:val="3"/>
+  </w:num>
+  <w:num w:numId="17" w16cid:durableId="486635851">
+    <w:abstractNumId w:val="21"/>
+  </w:num>
+  <w:num w:numId="18" w16cid:durableId="487865570">
+    <w:abstractNumId w:val="11"/>
+  </w:num>
+  <w:num w:numId="19" w16cid:durableId="1461151644">
+    <w:abstractNumId w:val="1"/>
+  </w:num>
+  <w:num w:numId="20" w16cid:durableId="2090349498">
+    <w:abstractNumId w:val="0"/>
+  </w:num>
+  <w:num w:numId="21" w16cid:durableId="1340693991">
     <w:abstractNumId w:val="14"/>
   </w:num>
-  <w:num w:numId="3" w16cid:durableId="1650472515">
-    <w:abstractNumId w:val="3"/>
-  </w:num>
-  <w:num w:numId="4" w16cid:durableId="891968283">
-    <w:abstractNumId w:val="11"/>
-  </w:num>
-  <w:num w:numId="5" w16cid:durableId="1099332087">
-    <w:abstractNumId w:val="9"/>
-  </w:num>
-  <w:num w:numId="6" w16cid:durableId="1709910450">
-    <w:abstractNumId w:val="16"/>
-  </w:num>
-  <w:num w:numId="7" w16cid:durableId="1139306432">
-    <w:abstractNumId w:val="8"/>
-  </w:num>
-  <w:num w:numId="8" w16cid:durableId="957106407">
-    <w:abstractNumId w:val="12"/>
-  </w:num>
-  <w:num w:numId="9" w16cid:durableId="1084842139">
-    <w:abstractNumId w:val="6"/>
-  </w:num>
-  <w:num w:numId="10" w16cid:durableId="823620945">
-    <w:abstractNumId w:val="15"/>
-  </w:num>
-  <w:num w:numId="11" w16cid:durableId="541791884">
-    <w:abstractNumId w:val="1"/>
-  </w:num>
-  <w:num w:numId="12" w16cid:durableId="754789483">
-    <w:abstractNumId w:val="13"/>
-  </w:num>
-  <w:num w:numId="13" w16cid:durableId="1969165981">
-    <w:abstractNumId w:val="17"/>
-  </w:num>
-  <w:num w:numId="14" w16cid:durableId="1574199260">
-    <w:abstractNumId w:val="4"/>
-  </w:num>
-  <w:num w:numId="15" w16cid:durableId="350641801">
-    <w:abstractNumId w:val="5"/>
-  </w:num>
-  <w:num w:numId="16" w16cid:durableId="785471008">
-    <w:abstractNumId w:val="2"/>
-  </w:num>
-  <w:num w:numId="17" w16cid:durableId="486635851">
-    <w:abstractNumId w:val="18"/>
-  </w:num>
-  <w:num w:numId="18" w16cid:durableId="487865570">
-    <w:abstractNumId w:val="10"/>
-  </w:num>
-  <w:num w:numId="19" w16cid:durableId="1461151644">
-    <w:abstractNumId w:val="0"/>
+  <w:num w:numId="22" w16cid:durableId="477184016">
+    <w:abstractNumId w:val="20"/>
   </w:num>
 </w:numbering>
 </file>

</xml_diff>

<commit_message>
Mod: aggiunto nuovo scenario per gestore degli account
</commit_message>
<xml_diff>
--- a/Workspace/RAD/punti singoli/Scenari e casi d'uso.docx
+++ b/Workspace/RAD/punti singoli/Scenari e casi d'uso.docx
@@ -1479,6 +1479,754 @@
     </w:p>
     <w:p>
       <w:pPr>
+        <w:rPr>
+          <w:rFonts w:ascii="Times New Roman" w:hAnsi="Times New Roman" w:cs="Times New Roman"/>
+          <w:b/>
+          <w:bCs/>
+          <w:i/>
+          <w:iCs/>
+          <w:sz w:val="24"/>
+          <w:szCs w:val="24"/>
+        </w:rPr>
+      </w:pPr>
+      <w:r>
+        <w:rPr>
+          <w:rFonts w:ascii="Times New Roman" w:hAnsi="Times New Roman" w:cs="Times New Roman"/>
+          <w:b/>
+          <w:bCs/>
+          <w:i/>
+          <w:iCs/>
+          <w:sz w:val="24"/>
+          <w:szCs w:val="24"/>
+        </w:rPr>
+        <w:t>Registrazione</w:t>
+      </w:r>
+      <w:r>
+        <w:rPr>
+          <w:rFonts w:ascii="Times New Roman" w:hAnsi="Times New Roman" w:cs="Times New Roman"/>
+          <w:b/>
+          <w:bCs/>
+          <w:i/>
+          <w:iCs/>
+          <w:sz w:val="24"/>
+          <w:szCs w:val="24"/>
+        </w:rPr>
+        <w:t xml:space="preserve"> nuovi dipendenti </w:t>
+      </w:r>
+    </w:p>
+    <w:p>
+      <w:pPr>
+        <w:rPr>
+          <w:rFonts w:ascii="Times New Roman" w:hAnsi="Times New Roman" w:cs="Times New Roman"/>
+          <w:sz w:val="24"/>
+          <w:szCs w:val="24"/>
+        </w:rPr>
+      </w:pPr>
+      <w:r>
+        <w:rPr>
+          <w:rFonts w:ascii="Times New Roman" w:hAnsi="Times New Roman" w:cs="Times New Roman"/>
+          <w:sz w:val="24"/>
+          <w:szCs w:val="24"/>
+        </w:rPr>
+        <w:t xml:space="preserve">Il gestore degli account Andrea Adiletta deve registrare </w:t>
+      </w:r>
+      <w:r>
+        <w:rPr>
+          <w:rFonts w:ascii="Times New Roman" w:hAnsi="Times New Roman" w:cs="Times New Roman"/>
+          <w:sz w:val="24"/>
+          <w:szCs w:val="24"/>
+        </w:rPr>
+        <w:t>un</w:t>
+      </w:r>
+      <w:r>
+        <w:rPr>
+          <w:rFonts w:ascii="Times New Roman" w:hAnsi="Times New Roman" w:cs="Times New Roman"/>
+          <w:sz w:val="24"/>
+          <w:szCs w:val="24"/>
+        </w:rPr>
+        <w:t xml:space="preserve"> nuov</w:t>
+      </w:r>
+      <w:r>
+        <w:rPr>
+          <w:rFonts w:ascii="Times New Roman" w:hAnsi="Times New Roman" w:cs="Times New Roman"/>
+          <w:sz w:val="24"/>
+          <w:szCs w:val="24"/>
+        </w:rPr>
+        <w:t>o</w:t>
+      </w:r>
+      <w:r>
+        <w:rPr>
+          <w:rFonts w:ascii="Times New Roman" w:hAnsi="Times New Roman" w:cs="Times New Roman"/>
+          <w:sz w:val="24"/>
+          <w:szCs w:val="24"/>
+        </w:rPr>
+        <w:t xml:space="preserve"> account, per </w:t>
+      </w:r>
+      <w:r>
+        <w:rPr>
+          <w:rFonts w:ascii="Times New Roman" w:hAnsi="Times New Roman" w:cs="Times New Roman"/>
+          <w:sz w:val="24"/>
+          <w:szCs w:val="24"/>
+        </w:rPr>
+        <w:t>la</w:t>
+      </w:r>
+      <w:r>
+        <w:rPr>
+          <w:rFonts w:ascii="Times New Roman" w:hAnsi="Times New Roman" w:cs="Times New Roman"/>
+          <w:sz w:val="24"/>
+          <w:szCs w:val="24"/>
+        </w:rPr>
+        <w:t xml:space="preserve"> nuov</w:t>
+      </w:r>
+      <w:r>
+        <w:rPr>
+          <w:rFonts w:ascii="Times New Roman" w:hAnsi="Times New Roman" w:cs="Times New Roman"/>
+          <w:sz w:val="24"/>
+          <w:szCs w:val="24"/>
+        </w:rPr>
+        <w:t xml:space="preserve">a </w:t>
+      </w:r>
+      <w:r>
+        <w:rPr>
+          <w:rFonts w:ascii="Times New Roman" w:hAnsi="Times New Roman" w:cs="Times New Roman"/>
+          <w:sz w:val="24"/>
+          <w:szCs w:val="24"/>
+        </w:rPr>
+        <w:t>dipendent</w:t>
+      </w:r>
+      <w:r>
+        <w:rPr>
+          <w:rFonts w:ascii="Times New Roman" w:hAnsi="Times New Roman" w:cs="Times New Roman"/>
+          <w:sz w:val="24"/>
+          <w:szCs w:val="24"/>
+        </w:rPr>
+        <w:t>e</w:t>
+      </w:r>
+      <w:r>
+        <w:rPr>
+          <w:rFonts w:ascii="Times New Roman" w:hAnsi="Times New Roman" w:cs="Times New Roman"/>
+          <w:sz w:val="24"/>
+          <w:szCs w:val="24"/>
+        </w:rPr>
+        <w:t xml:space="preserve"> assunt</w:t>
+      </w:r>
+      <w:r>
+        <w:rPr>
+          <w:rFonts w:ascii="Times New Roman" w:hAnsi="Times New Roman" w:cs="Times New Roman"/>
+          <w:sz w:val="24"/>
+          <w:szCs w:val="24"/>
+        </w:rPr>
+        <w:t xml:space="preserve">a </w:t>
+      </w:r>
+      <w:r>
+        <w:rPr>
+          <w:rFonts w:ascii="Times New Roman" w:hAnsi="Times New Roman" w:cs="Times New Roman"/>
+          <w:sz w:val="24"/>
+          <w:szCs w:val="24"/>
+        </w:rPr>
+        <w:t>Giulia Ferrari</w:t>
+      </w:r>
+      <w:r>
+        <w:rPr>
+          <w:rFonts w:ascii="Times New Roman" w:hAnsi="Times New Roman" w:cs="Times New Roman"/>
+          <w:sz w:val="24"/>
+          <w:szCs w:val="24"/>
+        </w:rPr>
+        <w:t>.</w:t>
+      </w:r>
+    </w:p>
+    <w:p>
+      <w:pPr>
+        <w:rPr>
+          <w:rFonts w:ascii="Times New Roman" w:hAnsi="Times New Roman" w:cs="Times New Roman"/>
+          <w:sz w:val="24"/>
+          <w:szCs w:val="24"/>
+        </w:rPr>
+      </w:pPr>
+    </w:p>
+    <w:p>
+      <w:pPr>
+        <w:rPr>
+          <w:rFonts w:ascii="Times New Roman" w:hAnsi="Times New Roman" w:cs="Times New Roman"/>
+          <w:sz w:val="24"/>
+          <w:szCs w:val="24"/>
+        </w:rPr>
+      </w:pPr>
+      <w:r>
+        <w:rPr>
+          <w:rFonts w:ascii="Times New Roman" w:hAnsi="Times New Roman" w:cs="Times New Roman"/>
+          <w:sz w:val="24"/>
+          <w:szCs w:val="24"/>
+        </w:rPr>
+        <w:t xml:space="preserve">Il </w:t>
+      </w:r>
+      <w:r>
+        <w:rPr>
+          <w:rFonts w:ascii="Times New Roman" w:hAnsi="Times New Roman" w:cs="Times New Roman"/>
+          <w:sz w:val="24"/>
+          <w:szCs w:val="24"/>
+        </w:rPr>
+        <w:t xml:space="preserve">gestore </w:t>
+      </w:r>
+      <w:r>
+        <w:rPr>
+          <w:rFonts w:ascii="Times New Roman" w:hAnsi="Times New Roman" w:cs="Times New Roman"/>
+          <w:sz w:val="24"/>
+          <w:szCs w:val="24"/>
+        </w:rPr>
+        <w:t xml:space="preserve">si autentica sulla piattaforma EWMS inserendo le sue credenziali, username: </w:t>
+      </w:r>
+      <w:hyperlink r:id="rId9" w:history="1">
+        <w:r>
+          <w:rPr>
+            <w:rStyle w:val="Collegamentoipertestuale"/>
+            <w:rFonts w:ascii="Times New Roman" w:hAnsi="Times New Roman" w:cs="Times New Roman"/>
+            <w:sz w:val="24"/>
+            <w:szCs w:val="24"/>
+          </w:rPr>
+          <w:t>a.adiletta</w:t>
+        </w:r>
+        <w:r>
+          <w:rPr>
+            <w:rStyle w:val="Collegamentoipertestuale"/>
+            <w:rFonts w:ascii="Times New Roman" w:hAnsi="Times New Roman" w:cs="Times New Roman"/>
+            <w:sz w:val="24"/>
+            <w:szCs w:val="24"/>
+          </w:rPr>
+          <w:t>@azienda.it</w:t>
+        </w:r>
+      </w:hyperlink>
+      <w:r>
+        <w:rPr>
+          <w:rFonts w:ascii="Times New Roman" w:hAnsi="Times New Roman" w:cs="Times New Roman"/>
+          <w:sz w:val="24"/>
+          <w:szCs w:val="24"/>
+        </w:rPr>
+        <w:t xml:space="preserve"> e password: </w:t>
+      </w:r>
+      <w:r>
+        <w:rPr>
+          <w:rFonts w:ascii="Times New Roman" w:hAnsi="Times New Roman" w:cs="Times New Roman"/>
+          <w:sz w:val="24"/>
+          <w:szCs w:val="24"/>
+        </w:rPr>
+        <w:t>gest</w:t>
+      </w:r>
+      <w:r>
+        <w:rPr>
+          <w:rFonts w:ascii="Times New Roman" w:hAnsi="Times New Roman" w:cs="Times New Roman"/>
+          <w:sz w:val="24"/>
+          <w:szCs w:val="24"/>
+        </w:rPr>
+        <w:t>swaziendale</w:t>
+      </w:r>
+      <w:r>
+        <w:rPr>
+          <w:rFonts w:ascii="Times New Roman" w:hAnsi="Times New Roman" w:cs="Times New Roman"/>
+          <w:sz w:val="24"/>
+          <w:szCs w:val="24"/>
+        </w:rPr>
+        <w:t>222</w:t>
+      </w:r>
+      <w:r>
+        <w:rPr>
+          <w:rFonts w:ascii="Times New Roman" w:hAnsi="Times New Roman" w:cs="Times New Roman"/>
+          <w:sz w:val="24"/>
+          <w:szCs w:val="24"/>
+        </w:rPr>
+        <w:t>, accede così alla home della piattaforma.</w:t>
+      </w:r>
+    </w:p>
+    <w:p>
+      <w:pPr>
+        <w:rPr>
+          <w:rFonts w:ascii="Times New Roman" w:hAnsi="Times New Roman" w:cs="Times New Roman"/>
+          <w:sz w:val="24"/>
+          <w:szCs w:val="24"/>
+        </w:rPr>
+      </w:pPr>
+      <w:r>
+        <w:rPr>
+          <w:rFonts w:ascii="Times New Roman" w:hAnsi="Times New Roman" w:cs="Times New Roman"/>
+          <w:sz w:val="24"/>
+          <w:szCs w:val="24"/>
+        </w:rPr>
+        <w:t>Dalla sua homepage dove è possibile vedere l’elenco di tutti gli account già registrare clicca sul bottone “aggiungi nuovo account”. Accede così alla schermata di registrazione. Il gestore procede ad inserire i seguenti dati:</w:t>
+      </w:r>
+    </w:p>
+    <w:p>
+      <w:pPr>
+        <w:rPr>
+          <w:rFonts w:ascii="Times New Roman" w:hAnsi="Times New Roman" w:cs="Times New Roman"/>
+          <w:sz w:val="24"/>
+          <w:szCs w:val="24"/>
+        </w:rPr>
+      </w:pPr>
+      <w:r>
+        <w:rPr>
+          <w:rFonts w:ascii="Times New Roman" w:hAnsi="Times New Roman" w:cs="Times New Roman"/>
+          <w:b/>
+          <w:bCs/>
+          <w:sz w:val="24"/>
+          <w:szCs w:val="24"/>
+        </w:rPr>
+        <w:t>Nome</w:t>
+      </w:r>
+      <w:r>
+        <w:rPr>
+          <w:rFonts w:ascii="Times New Roman" w:hAnsi="Times New Roman" w:cs="Times New Roman"/>
+          <w:sz w:val="24"/>
+          <w:szCs w:val="24"/>
+        </w:rPr>
+        <w:t>: Giulia</w:t>
+      </w:r>
+    </w:p>
+    <w:p>
+      <w:pPr>
+        <w:rPr>
+          <w:rFonts w:ascii="Times New Roman" w:hAnsi="Times New Roman" w:cs="Times New Roman"/>
+          <w:sz w:val="24"/>
+          <w:szCs w:val="24"/>
+        </w:rPr>
+      </w:pPr>
+      <w:r>
+        <w:rPr>
+          <w:rFonts w:ascii="Times New Roman" w:hAnsi="Times New Roman" w:cs="Times New Roman"/>
+          <w:b/>
+          <w:bCs/>
+          <w:sz w:val="24"/>
+          <w:szCs w:val="24"/>
+        </w:rPr>
+        <w:t>Cognome</w:t>
+      </w:r>
+      <w:r>
+        <w:rPr>
+          <w:rFonts w:ascii="Times New Roman" w:hAnsi="Times New Roman" w:cs="Times New Roman"/>
+          <w:sz w:val="24"/>
+          <w:szCs w:val="24"/>
+        </w:rPr>
+        <w:t>: Ferrari</w:t>
+      </w:r>
+    </w:p>
+    <w:p>
+      <w:pPr>
+        <w:rPr>
+          <w:rFonts w:ascii="Times New Roman" w:hAnsi="Times New Roman" w:cs="Times New Roman"/>
+          <w:sz w:val="24"/>
+          <w:szCs w:val="24"/>
+        </w:rPr>
+      </w:pPr>
+      <w:r>
+        <w:rPr>
+          <w:rFonts w:ascii="Times New Roman" w:hAnsi="Times New Roman" w:cs="Times New Roman"/>
+          <w:b/>
+          <w:bCs/>
+          <w:sz w:val="24"/>
+          <w:szCs w:val="24"/>
+        </w:rPr>
+        <w:t>Data di nascita</w:t>
+      </w:r>
+      <w:r>
+        <w:rPr>
+          <w:rFonts w:ascii="Times New Roman" w:hAnsi="Times New Roman" w:cs="Times New Roman"/>
+          <w:sz w:val="24"/>
+          <w:szCs w:val="24"/>
+        </w:rPr>
+        <w:t>: 24/10/2001</w:t>
+      </w:r>
+    </w:p>
+    <w:p>
+      <w:pPr>
+        <w:rPr>
+          <w:rFonts w:ascii="Times New Roman" w:hAnsi="Times New Roman" w:cs="Times New Roman"/>
+          <w:sz w:val="24"/>
+          <w:szCs w:val="24"/>
+          <w:lang w:val="en-GB"/>
+        </w:rPr>
+      </w:pPr>
+      <w:r>
+        <w:rPr>
+          <w:rFonts w:ascii="Times New Roman" w:hAnsi="Times New Roman" w:cs="Times New Roman"/>
+          <w:b/>
+          <w:bCs/>
+          <w:sz w:val="24"/>
+          <w:szCs w:val="24"/>
+          <w:lang w:val="en-GB"/>
+        </w:rPr>
+        <w:t>Email</w:t>
+      </w:r>
+      <w:r>
+        <w:rPr>
+          <w:rFonts w:ascii="Times New Roman" w:hAnsi="Times New Roman" w:cs="Times New Roman"/>
+          <w:sz w:val="24"/>
+          <w:szCs w:val="24"/>
+          <w:lang w:val="en-GB"/>
+        </w:rPr>
+        <w:t xml:space="preserve">: </w:t>
+      </w:r>
+      <w:hyperlink r:id="rId10" w:history="1">
+        <w:r>
+          <w:rPr>
+            <w:rStyle w:val="Collegamentoipertestuale"/>
+            <w:rFonts w:ascii="Times New Roman" w:hAnsi="Times New Roman" w:cs="Times New Roman"/>
+            <w:sz w:val="24"/>
+            <w:szCs w:val="24"/>
+            <w:lang w:val="en-GB"/>
+          </w:rPr>
+          <w:t>g.ferrari@azienda.it</w:t>
+        </w:r>
+      </w:hyperlink>
+    </w:p>
+    <w:p>
+      <w:pPr>
+        <w:rPr>
+          <w:rFonts w:ascii="Times New Roman" w:hAnsi="Times New Roman" w:cs="Times New Roman"/>
+          <w:sz w:val="24"/>
+          <w:szCs w:val="24"/>
+        </w:rPr>
+      </w:pPr>
+      <w:proofErr w:type="gramStart"/>
+      <w:r>
+        <w:rPr>
+          <w:rFonts w:ascii="Times New Roman" w:hAnsi="Times New Roman" w:cs="Times New Roman"/>
+          <w:b/>
+          <w:bCs/>
+          <w:sz w:val="24"/>
+          <w:szCs w:val="24"/>
+        </w:rPr>
+        <w:t>Email</w:t>
+      </w:r>
+      <w:proofErr w:type="gramEnd"/>
+      <w:r>
+        <w:rPr>
+          <w:rFonts w:ascii="Times New Roman" w:hAnsi="Times New Roman" w:cs="Times New Roman"/>
+          <w:sz w:val="24"/>
+          <w:szCs w:val="24"/>
+        </w:rPr>
+        <w:t xml:space="preserve"> </w:t>
+      </w:r>
+      <w:r>
+        <w:rPr>
+          <w:rFonts w:ascii="Times New Roman" w:hAnsi="Times New Roman" w:cs="Times New Roman"/>
+          <w:b/>
+          <w:bCs/>
+          <w:sz w:val="24"/>
+          <w:szCs w:val="24"/>
+        </w:rPr>
+        <w:t>personale</w:t>
+      </w:r>
+      <w:r>
+        <w:rPr>
+          <w:rFonts w:ascii="Times New Roman" w:hAnsi="Times New Roman" w:cs="Times New Roman"/>
+          <w:b/>
+          <w:bCs/>
+          <w:sz w:val="24"/>
+          <w:szCs w:val="24"/>
+        </w:rPr>
+        <w:t xml:space="preserve">: </w:t>
+      </w:r>
+      <w:hyperlink r:id="rId11" w:history="1">
+        <w:r>
+          <w:rPr>
+            <w:rStyle w:val="Collegamentoipertestuale"/>
+            <w:rFonts w:ascii="Times New Roman" w:hAnsi="Times New Roman" w:cs="Times New Roman"/>
+            <w:sz w:val="24"/>
+            <w:szCs w:val="24"/>
+          </w:rPr>
+          <w:t>giuliaferrari01@hotmail.com</w:t>
+        </w:r>
+      </w:hyperlink>
+    </w:p>
+    <w:p>
+      <w:pPr>
+        <w:rPr>
+          <w:rFonts w:ascii="Times New Roman" w:hAnsi="Times New Roman" w:cs="Times New Roman"/>
+          <w:sz w:val="24"/>
+          <w:szCs w:val="24"/>
+        </w:rPr>
+      </w:pPr>
+      <w:r>
+        <w:rPr>
+          <w:rFonts w:ascii="Times New Roman" w:hAnsi="Times New Roman" w:cs="Times New Roman"/>
+          <w:sz w:val="24"/>
+          <w:szCs w:val="24"/>
+        </w:rPr>
+        <w:br/>
+      </w:r>
+      <w:r>
+        <w:rPr>
+          <w:rFonts w:ascii="Times New Roman" w:hAnsi="Times New Roman" w:cs="Times New Roman"/>
+          <w:sz w:val="24"/>
+          <w:szCs w:val="24"/>
+        </w:rPr>
+        <w:t>A questo punto clicca s</w:t>
+      </w:r>
+      <w:r>
+        <w:rPr>
+          <w:rFonts w:ascii="Times New Roman" w:hAnsi="Times New Roman" w:cs="Times New Roman"/>
+          <w:sz w:val="24"/>
+          <w:szCs w:val="24"/>
+        </w:rPr>
+        <w:t xml:space="preserve">ul pulsante </w:t>
+      </w:r>
+      <w:r>
+        <w:rPr>
+          <w:rFonts w:ascii="Times New Roman" w:hAnsi="Times New Roman" w:cs="Times New Roman"/>
+          <w:sz w:val="24"/>
+          <w:szCs w:val="24"/>
+        </w:rPr>
+        <w:t>“genera matricola” e verrà generato il numero: 0780061.</w:t>
+      </w:r>
+    </w:p>
+    <w:p>
+      <w:pPr>
+        <w:rPr>
+          <w:rFonts w:ascii="Times New Roman" w:hAnsi="Times New Roman" w:cs="Times New Roman"/>
+          <w:sz w:val="24"/>
+          <w:szCs w:val="24"/>
+        </w:rPr>
+      </w:pPr>
+      <w:r>
+        <w:rPr>
+          <w:rFonts w:ascii="Times New Roman" w:hAnsi="Times New Roman" w:cs="Times New Roman"/>
+          <w:sz w:val="24"/>
+          <w:szCs w:val="24"/>
+        </w:rPr>
+        <w:t>Clicca infine su “genera password” e verrà generata la password: abcdef34.</w:t>
+      </w:r>
+    </w:p>
+    <w:p>
+      <w:pPr>
+        <w:rPr>
+          <w:rFonts w:ascii="Times New Roman" w:hAnsi="Times New Roman" w:cs="Times New Roman"/>
+          <w:sz w:val="24"/>
+          <w:szCs w:val="24"/>
+        </w:rPr>
+      </w:pPr>
+      <w:r>
+        <w:rPr>
+          <w:rFonts w:ascii="Times New Roman" w:hAnsi="Times New Roman" w:cs="Times New Roman"/>
+          <w:sz w:val="24"/>
+          <w:szCs w:val="24"/>
+        </w:rPr>
+        <w:t xml:space="preserve">Il gestore copierà la password per successivamente inviarle una mail alla sua e-mail personale: </w:t>
+      </w:r>
+    </w:p>
+    <w:p>
+      <w:pPr>
+        <w:rPr>
+          <w:rFonts w:ascii="Times New Roman" w:hAnsi="Times New Roman" w:cs="Times New Roman"/>
+          <w:i/>
+          <w:iCs/>
+          <w:sz w:val="24"/>
+          <w:szCs w:val="24"/>
+        </w:rPr>
+      </w:pPr>
+      <w:r>
+        <w:rPr>
+          <w:rFonts w:ascii="Times New Roman" w:hAnsi="Times New Roman" w:cs="Times New Roman"/>
+          <w:i/>
+          <w:iCs/>
+          <w:sz w:val="24"/>
+          <w:szCs w:val="24"/>
+        </w:rPr>
+        <w:t xml:space="preserve">In vista del tuo ingresso imminente, ti inviamo le credenziali necessarie per accedere alla piattaforma interna </w:t>
+      </w:r>
+      <w:r>
+        <w:rPr>
+          <w:rFonts w:ascii="Times New Roman" w:hAnsi="Times New Roman" w:cs="Times New Roman"/>
+          <w:b/>
+          <w:bCs/>
+          <w:i/>
+          <w:iCs/>
+          <w:sz w:val="24"/>
+          <w:szCs w:val="24"/>
+        </w:rPr>
+        <w:t>EWMS (Enterprise Workflow Management System)</w:t>
+      </w:r>
+      <w:r>
+        <w:rPr>
+          <w:rFonts w:ascii="Times New Roman" w:hAnsi="Times New Roman" w:cs="Times New Roman"/>
+          <w:i/>
+          <w:iCs/>
+          <w:sz w:val="24"/>
+          <w:szCs w:val="24"/>
+        </w:rPr>
+        <w:t>, il sistema che utilizzerai per gestire i tuoi task e le attività quotidiane.</w:t>
+      </w:r>
+    </w:p>
+    <w:p>
+      <w:pPr>
+        <w:rPr>
+          <w:rFonts w:ascii="Times New Roman" w:hAnsi="Times New Roman" w:cs="Times New Roman"/>
+          <w:i/>
+          <w:iCs/>
+          <w:sz w:val="24"/>
+          <w:szCs w:val="24"/>
+        </w:rPr>
+      </w:pPr>
+      <w:r>
+        <w:rPr>
+          <w:rFonts w:ascii="Times New Roman" w:hAnsi="Times New Roman" w:cs="Times New Roman"/>
+          <w:i/>
+          <w:iCs/>
+          <w:sz w:val="24"/>
+          <w:szCs w:val="24"/>
+        </w:rPr>
+        <w:t>Di seguito trovi i tuoi dati di accesso iniziali:</w:t>
+      </w:r>
+    </w:p>
+    <w:p>
+      <w:pPr>
+        <w:rPr>
+          <w:rFonts w:ascii="Times New Roman" w:hAnsi="Times New Roman" w:cs="Times New Roman"/>
+          <w:i/>
+          <w:iCs/>
+          <w:sz w:val="24"/>
+          <w:szCs w:val="24"/>
+        </w:rPr>
+      </w:pPr>
+      <w:r>
+        <w:rPr>
+          <w:rFonts w:ascii="Times New Roman" w:hAnsi="Times New Roman" w:cs="Times New Roman"/>
+          <w:i/>
+          <w:iCs/>
+          <w:sz w:val="24"/>
+          <w:szCs w:val="24"/>
+        </w:rPr>
+        <w:t xml:space="preserve">e-mail: </w:t>
+      </w:r>
+      <w:hyperlink r:id="rId12" w:history="1">
+        <w:r>
+          <w:rPr>
+            <w:rStyle w:val="Collegamentoipertestuale"/>
+            <w:rFonts w:ascii="Times New Roman" w:hAnsi="Times New Roman" w:cs="Times New Roman"/>
+            <w:i/>
+            <w:iCs/>
+            <w:sz w:val="24"/>
+            <w:szCs w:val="24"/>
+          </w:rPr>
+          <w:t>g.ferrari@azienda.it</w:t>
+        </w:r>
+      </w:hyperlink>
+    </w:p>
+    <w:p>
+      <w:pPr>
+        <w:rPr>
+          <w:rFonts w:ascii="Times New Roman" w:hAnsi="Times New Roman" w:cs="Times New Roman"/>
+          <w:i/>
+          <w:iCs/>
+          <w:sz w:val="24"/>
+          <w:szCs w:val="24"/>
+        </w:rPr>
+      </w:pPr>
+      <w:r>
+        <w:rPr>
+          <w:rFonts w:ascii="Times New Roman" w:hAnsi="Times New Roman" w:cs="Times New Roman"/>
+          <w:i/>
+          <w:iCs/>
+          <w:sz w:val="24"/>
+          <w:szCs w:val="24"/>
+        </w:rPr>
+        <w:t>password: abcdef34</w:t>
+      </w:r>
+    </w:p>
+    <w:p>
+      <w:pPr>
+        <w:rPr>
+          <w:rFonts w:ascii="Times New Roman" w:hAnsi="Times New Roman" w:cs="Times New Roman"/>
+          <w:i/>
+          <w:iCs/>
+          <w:sz w:val="24"/>
+          <w:szCs w:val="24"/>
+        </w:rPr>
+      </w:pPr>
+      <w:r>
+        <w:rPr>
+          <w:rFonts w:ascii="Times New Roman" w:hAnsi="Times New Roman" w:cs="Times New Roman"/>
+          <w:i/>
+          <w:iCs/>
+          <w:sz w:val="24"/>
+          <w:szCs w:val="24"/>
+        </w:rPr>
+        <w:t xml:space="preserve">Per motivi di sicurezza, ti chiediamo di </w:t>
+      </w:r>
+      <w:r>
+        <w:rPr>
+          <w:rFonts w:ascii="Times New Roman" w:hAnsi="Times New Roman" w:cs="Times New Roman"/>
+          <w:b/>
+          <w:bCs/>
+          <w:i/>
+          <w:iCs/>
+          <w:sz w:val="24"/>
+          <w:szCs w:val="24"/>
+        </w:rPr>
+        <w:t>cambiare immediatamente questa password temporanea</w:t>
+      </w:r>
+      <w:r>
+        <w:rPr>
+          <w:rFonts w:ascii="Times New Roman" w:hAnsi="Times New Roman" w:cs="Times New Roman"/>
+          <w:i/>
+          <w:iCs/>
+          <w:sz w:val="24"/>
+          <w:szCs w:val="24"/>
+        </w:rPr>
+        <w:t xml:space="preserve"> al tuo primo accesso al sistema EWMS.</w:t>
+      </w:r>
+    </w:p>
+    <w:p>
+      <w:pPr>
+        <w:rPr>
+          <w:rFonts w:ascii="Times New Roman" w:hAnsi="Times New Roman" w:cs="Times New Roman"/>
+          <w:sz w:val="24"/>
+          <w:szCs w:val="24"/>
+        </w:rPr>
+      </w:pPr>
+      <w:r>
+        <w:rPr>
+          <w:rFonts w:ascii="Times New Roman" w:hAnsi="Times New Roman" w:cs="Times New Roman"/>
+          <w:sz w:val="24"/>
+          <w:szCs w:val="24"/>
+        </w:rPr>
+        <w:t>Il gestore clicca su conferma, il sistema invia un pop-up di conferma, Andrea conferma e viene riportato alla sua pagina principale.</w:t>
+      </w:r>
+    </w:p>
+    <w:p>
+      <w:pPr>
+        <w:rPr>
+          <w:rFonts w:ascii="Times New Roman" w:hAnsi="Times New Roman" w:cs="Times New Roman"/>
+          <w:sz w:val="24"/>
+          <w:szCs w:val="24"/>
+        </w:rPr>
+      </w:pPr>
+      <w:r>
+        <w:rPr>
+          <w:rFonts w:ascii="Times New Roman" w:hAnsi="Times New Roman" w:cs="Times New Roman"/>
+          <w:sz w:val="24"/>
+          <w:szCs w:val="24"/>
+        </w:rPr>
+        <w:t>Il sistema avrà</w:t>
+      </w:r>
+      <w:r>
+        <w:rPr>
+          <w:rFonts w:ascii="Times New Roman" w:hAnsi="Times New Roman" w:cs="Times New Roman"/>
+          <w:sz w:val="24"/>
+          <w:szCs w:val="24"/>
+        </w:rPr>
+        <w:t xml:space="preserve"> inserito all’interno della piattaforma il nuovo account con successo.</w:t>
+      </w:r>
+    </w:p>
+    <w:p>
+      <w:pPr>
+        <w:rPr>
+          <w:rFonts w:ascii="Times New Roman" w:hAnsi="Times New Roman" w:cs="Times New Roman"/>
+          <w:sz w:val="24"/>
+          <w:szCs w:val="24"/>
+        </w:rPr>
+      </w:pPr>
+    </w:p>
+    <w:p>
+      <w:pPr>
         <w:pStyle w:val="Titolo3"/>
         <w:rPr>
           <w:b/>
@@ -1490,6 +2238,7 @@
           <w:b/>
           <w:bCs/>
         </w:rPr>
+        <w:lastRenderedPageBreak/>
         <w:t>3.4.2 Use case model</w:t>
       </w:r>
     </w:p>
@@ -1612,7 +2361,17 @@
           <w:sz w:val="24"/>
           <w:szCs w:val="24"/>
         </w:rPr>
-        <w:t>Condition</w:t>
+        <w:t>c</w:t>
+      </w:r>
+      <w:r>
+        <w:rPr>
+          <w:rFonts w:ascii="Times New Roman" w:hAnsi="Times New Roman" w:cs="Times New Roman"/>
+          <w:b/>
+          <w:bCs/>
+          <w:sz w:val="24"/>
+          <w:szCs w:val="24"/>
+        </w:rPr>
+        <w:t>ondition</w:t>
       </w:r>
       <w:proofErr w:type="spellEnd"/>
       <w:r>
@@ -1638,7 +2397,23 @@
           <w:sz w:val="24"/>
           <w:szCs w:val="24"/>
         </w:rPr>
-        <w:t>L’utente si trova sulla pagina principale di EWMS con la schermata di autenticazione. L’utente non è autenticato.</w:t>
+        <w:t xml:space="preserve">L’utente si trova sulla pagina principale di EWMS con la schermata di autenticazione. </w:t>
+      </w:r>
+      <w:r>
+        <w:rPr>
+          <w:rFonts w:ascii="Times New Roman" w:hAnsi="Times New Roman" w:cs="Times New Roman"/>
+          <w:sz w:val="24"/>
+          <w:szCs w:val="24"/>
+        </w:rPr>
+        <w:br/>
+      </w:r>
+      <w:r>
+        <w:rPr>
+          <w:rFonts w:ascii="Times New Roman" w:hAnsi="Times New Roman" w:cs="Times New Roman"/>
+          <w:sz w:val="24"/>
+          <w:szCs w:val="24"/>
+        </w:rPr>
+        <w:t>L’utente non è autenticato.</w:t>
       </w:r>
     </w:p>
     <w:p>
@@ -1977,7 +2752,6 @@
           <w:sz w:val="24"/>
           <w:szCs w:val="24"/>
         </w:rPr>
-        <w:lastRenderedPageBreak/>
         <w:t xml:space="preserve">UC </w:t>
       </w:r>
       <w:r>
@@ -2722,7 +3496,6 @@
           <w:sz w:val="24"/>
           <w:szCs w:val="24"/>
         </w:rPr>
-        <w:lastRenderedPageBreak/>
         <w:t>Flusso di eventi:</w:t>
       </w:r>
       <w:r>
@@ -2783,6 +3556,7 @@
           <w:sz w:val="24"/>
           <w:szCs w:val="24"/>
         </w:rPr>
+        <w:lastRenderedPageBreak/>
         <w:t>Il sistema riceve l’input e modifica la pagina mostrando task che si trovano nello stato corrispondente al filtro</w:t>
       </w:r>
     </w:p>
@@ -3450,37 +4224,98 @@
           <w:sz w:val="24"/>
           <w:szCs w:val="24"/>
         </w:rPr>
+        <w:t>UC 5: Inizializzare task</w:t>
+      </w:r>
+      <w:r>
+        <w:rPr>
+          <w:rFonts w:ascii="Times New Roman" w:hAnsi="Times New Roman" w:cs="Times New Roman"/>
+          <w:b/>
+          <w:bCs/>
+          <w:sz w:val="24"/>
+          <w:szCs w:val="24"/>
+        </w:rPr>
+        <w:t xml:space="preserve"> </w:t>
+      </w:r>
+    </w:p>
+    <w:p>
+      <w:pPr>
+        <w:rPr>
+          <w:rFonts w:ascii="Times New Roman" w:hAnsi="Times New Roman" w:cs="Times New Roman"/>
+          <w:sz w:val="24"/>
+          <w:szCs w:val="24"/>
+        </w:rPr>
+      </w:pPr>
+      <w:r>
+        <w:rPr>
+          <w:rFonts w:ascii="Times New Roman" w:hAnsi="Times New Roman" w:cs="Times New Roman"/>
+          <w:b/>
+          <w:bCs/>
+          <w:sz w:val="24"/>
+          <w:szCs w:val="24"/>
+        </w:rPr>
+        <w:t>Attore:</w:t>
+      </w:r>
+      <w:r>
+        <w:rPr>
+          <w:rFonts w:ascii="Times New Roman" w:hAnsi="Times New Roman" w:cs="Times New Roman"/>
+          <w:b/>
+          <w:bCs/>
+          <w:sz w:val="24"/>
+          <w:szCs w:val="24"/>
+        </w:rPr>
+        <w:t xml:space="preserve"> </w:t>
+      </w:r>
+      <w:r>
+        <w:rPr>
+          <w:rFonts w:ascii="Times New Roman" w:hAnsi="Times New Roman" w:cs="Times New Roman"/>
+          <w:sz w:val="24"/>
+          <w:szCs w:val="24"/>
+        </w:rPr>
+        <w:t>Dipendente</w:t>
+      </w:r>
+    </w:p>
+    <w:p>
+      <w:pPr>
+        <w:rPr>
+          <w:rFonts w:ascii="Times New Roman" w:hAnsi="Times New Roman" w:cs="Times New Roman"/>
+          <w:b/>
+          <w:bCs/>
+          <w:sz w:val="24"/>
+          <w:szCs w:val="24"/>
+        </w:rPr>
+      </w:pPr>
+      <w:r>
+        <w:rPr>
+          <w:rFonts w:ascii="Times New Roman" w:hAnsi="Times New Roman" w:cs="Times New Roman"/>
+          <w:b/>
+          <w:bCs/>
+          <w:sz w:val="24"/>
+          <w:szCs w:val="24"/>
+        </w:rPr>
         <w:lastRenderedPageBreak/>
-        <w:t>UC 5: Inizializzare task</w:t>
-      </w:r>
-      <w:r>
-        <w:rPr>
-          <w:rFonts w:ascii="Times New Roman" w:hAnsi="Times New Roman" w:cs="Times New Roman"/>
-          <w:b/>
-          <w:bCs/>
-          <w:sz w:val="24"/>
-          <w:szCs w:val="24"/>
-        </w:rPr>
-        <w:t xml:space="preserve"> (Include UC4?)</w:t>
-      </w:r>
-    </w:p>
-    <w:p>
-      <w:pPr>
-        <w:rPr>
-          <w:rFonts w:ascii="Times New Roman" w:hAnsi="Times New Roman" w:cs="Times New Roman"/>
-          <w:sz w:val="24"/>
-          <w:szCs w:val="24"/>
-        </w:rPr>
-      </w:pPr>
-      <w:r>
-        <w:rPr>
-          <w:rFonts w:ascii="Times New Roman" w:hAnsi="Times New Roman" w:cs="Times New Roman"/>
-          <w:b/>
-          <w:bCs/>
-          <w:sz w:val="24"/>
-          <w:szCs w:val="24"/>
-        </w:rPr>
-        <w:t>Attore:</w:t>
+        <w:t xml:space="preserve">Entry </w:t>
+      </w:r>
+      <w:proofErr w:type="spellStart"/>
+      <w:r>
+        <w:rPr>
+          <w:rFonts w:ascii="Times New Roman" w:hAnsi="Times New Roman" w:cs="Times New Roman"/>
+          <w:b/>
+          <w:bCs/>
+          <w:sz w:val="24"/>
+          <w:szCs w:val="24"/>
+        </w:rPr>
+        <w:t>condition</w:t>
+      </w:r>
+      <w:proofErr w:type="spellEnd"/>
+      <w:r>
+        <w:rPr>
+          <w:rFonts w:ascii="Times New Roman" w:hAnsi="Times New Roman" w:cs="Times New Roman"/>
+          <w:b/>
+          <w:bCs/>
+          <w:sz w:val="24"/>
+          <w:szCs w:val="24"/>
+        </w:rPr>
+        <w:t>:</w:t>
       </w:r>
       <w:r>
         <w:rPr>
@@ -3492,83 +4327,38 @@
         </w:rPr>
         <w:t xml:space="preserve"> </w:t>
       </w:r>
-      <w:r>
-        <w:rPr>
-          <w:rFonts w:ascii="Times New Roman" w:hAnsi="Times New Roman" w:cs="Times New Roman"/>
-          <w:sz w:val="24"/>
-          <w:szCs w:val="24"/>
-        </w:rPr>
-        <w:t>Dipendente</w:t>
-      </w:r>
-    </w:p>
-    <w:p>
-      <w:pPr>
-        <w:rPr>
-          <w:rFonts w:ascii="Times New Roman" w:hAnsi="Times New Roman" w:cs="Times New Roman"/>
-          <w:b/>
-          <w:bCs/>
-          <w:sz w:val="24"/>
-          <w:szCs w:val="24"/>
-        </w:rPr>
-      </w:pPr>
-      <w:r>
-        <w:rPr>
-          <w:rFonts w:ascii="Times New Roman" w:hAnsi="Times New Roman" w:cs="Times New Roman"/>
-          <w:b/>
-          <w:bCs/>
-          <w:sz w:val="24"/>
-          <w:szCs w:val="24"/>
-        </w:rPr>
-        <w:t xml:space="preserve">Entry </w:t>
-      </w:r>
-      <w:proofErr w:type="spellStart"/>
-      <w:r>
-        <w:rPr>
-          <w:rFonts w:ascii="Times New Roman" w:hAnsi="Times New Roman" w:cs="Times New Roman"/>
-          <w:b/>
-          <w:bCs/>
-          <w:sz w:val="24"/>
-          <w:szCs w:val="24"/>
-        </w:rPr>
-        <w:t>condition</w:t>
-      </w:r>
-      <w:proofErr w:type="spellEnd"/>
-      <w:r>
-        <w:rPr>
-          <w:rFonts w:ascii="Times New Roman" w:hAnsi="Times New Roman" w:cs="Times New Roman"/>
-          <w:b/>
-          <w:bCs/>
-          <w:sz w:val="24"/>
-          <w:szCs w:val="24"/>
-        </w:rPr>
-        <w:t>:</w:t>
-      </w:r>
-      <w:r>
-        <w:rPr>
-          <w:rFonts w:ascii="Times New Roman" w:hAnsi="Times New Roman" w:cs="Times New Roman"/>
-          <w:b/>
-          <w:bCs/>
-          <w:sz w:val="24"/>
-          <w:szCs w:val="24"/>
-        </w:rPr>
-        <w:t xml:space="preserve"> </w:t>
-      </w:r>
-    </w:p>
-    <w:p>
-      <w:pPr>
-        <w:rPr>
-          <w:rFonts w:ascii="Times New Roman" w:hAnsi="Times New Roman" w:cs="Times New Roman"/>
-          <w:sz w:val="24"/>
-          <w:szCs w:val="24"/>
-        </w:rPr>
-      </w:pPr>
-      <w:r>
-        <w:rPr>
-          <w:rFonts w:ascii="Times New Roman" w:hAnsi="Times New Roman" w:cs="Times New Roman"/>
-          <w:sz w:val="24"/>
-          <w:szCs w:val="24"/>
-        </w:rPr>
-        <w:t xml:space="preserve">Il dipendente si trova nella scheda specifica del task che vuole inizializzare. Il task è nello stato “da completare” o “in sospensione” </w:t>
+    </w:p>
+    <w:p>
+      <w:pPr>
+        <w:rPr>
+          <w:rFonts w:ascii="Times New Roman" w:hAnsi="Times New Roman" w:cs="Times New Roman"/>
+          <w:sz w:val="24"/>
+          <w:szCs w:val="24"/>
+        </w:rPr>
+      </w:pPr>
+      <w:r>
+        <w:rPr>
+          <w:rFonts w:ascii="Times New Roman" w:hAnsi="Times New Roman" w:cs="Times New Roman"/>
+          <w:sz w:val="24"/>
+          <w:szCs w:val="24"/>
+        </w:rPr>
+        <w:t xml:space="preserve">Il dipendente si trova nella scheda </w:t>
+      </w:r>
+      <w:r>
+        <w:rPr>
+          <w:rFonts w:ascii="Times New Roman" w:hAnsi="Times New Roman" w:cs="Times New Roman"/>
+          <w:sz w:val="24"/>
+          <w:szCs w:val="24"/>
+        </w:rPr>
+        <w:t>dettaglio</w:t>
+      </w:r>
+      <w:r>
+        <w:rPr>
+          <w:rFonts w:ascii="Times New Roman" w:hAnsi="Times New Roman" w:cs="Times New Roman"/>
+          <w:sz w:val="24"/>
+          <w:szCs w:val="24"/>
+        </w:rPr>
+        <w:t xml:space="preserve"> del task che vuole inizializzare. Il task è nello stato “da completare” o “in sospensione” </w:t>
       </w:r>
     </w:p>
     <w:p>
@@ -4212,6 +5002,7 @@
           <w:sz w:val="24"/>
           <w:szCs w:val="24"/>
         </w:rPr>
+        <w:lastRenderedPageBreak/>
         <w:t>Al passo</w:t>
       </w:r>
       <w:r>
@@ -4858,7 +5649,6 @@
           <w:sz w:val="24"/>
           <w:szCs w:val="24"/>
         </w:rPr>
-        <w:lastRenderedPageBreak/>
         <w:br/>
         <w:t>Flusso di eventi:</w:t>
       </w:r>
@@ -4904,6 +5694,7 @@
           <w:sz w:val="24"/>
           <w:szCs w:val="24"/>
         </w:rPr>
+        <w:lastRenderedPageBreak/>
         <w:t>Il sistema reagisce e lo reindirizza alla pagina del suo profilo</w:t>
       </w:r>
     </w:p>
@@ -5612,7 +6403,6 @@
           <w:sz w:val="24"/>
           <w:szCs w:val="24"/>
         </w:rPr>
-        <w:lastRenderedPageBreak/>
         <w:t>Flusso di eventi:</w:t>
       </w:r>
     </w:p>
@@ -5665,6 +6455,7 @@
           <w:sz w:val="24"/>
           <w:szCs w:val="24"/>
         </w:rPr>
+        <w:lastRenderedPageBreak/>
         <w:t>Il sistema reagisce ed apre un pop-up per l’inserimento di un messaggio di warning</w:t>
       </w:r>
     </w:p>
@@ -5865,7 +6656,25 @@
           <w:sz w:val="24"/>
           <w:szCs w:val="24"/>
         </w:rPr>
-        <w:t xml:space="preserve"> passo 4 può decidere di non inviare il warning. Il supervisore clicca sul pulsante “annulla”, l’eventuale messaggio inserito non viene salvato e il supervisore rimane sulla scheda principale del task (</w:t>
+        <w:t xml:space="preserve"> passo </w:t>
+      </w:r>
+      <w:proofErr w:type="gramStart"/>
+      <w:r>
+        <w:rPr>
+          <w:rFonts w:ascii="Times New Roman" w:hAnsi="Times New Roman" w:cs="Times New Roman"/>
+          <w:sz w:val="24"/>
+          <w:szCs w:val="24"/>
+        </w:rPr>
+        <w:t>4</w:t>
+      </w:r>
+      <w:proofErr w:type="gramEnd"/>
+      <w:r>
+        <w:rPr>
+          <w:rFonts w:ascii="Times New Roman" w:hAnsi="Times New Roman" w:cs="Times New Roman"/>
+          <w:sz w:val="24"/>
+          <w:szCs w:val="24"/>
+        </w:rPr>
+        <w:t xml:space="preserve"> può decidere di non inviare il warning. Il supervisore clicca sul pulsante “annulla”, l’eventuale messaggio inserito non viene salvato e il supervisore rimane sulla scheda principale del task (</w:t>
       </w:r>
       <w:r>
         <w:rPr>
@@ -6408,53 +7217,53 @@
           <w:sz w:val="24"/>
           <w:szCs w:val="24"/>
         </w:rPr>
+        <w:t>UC **: Torna alla home</w:t>
+      </w:r>
+    </w:p>
+    <w:p>
+      <w:pPr>
+        <w:rPr>
+          <w:rFonts w:ascii="Times New Roman" w:hAnsi="Times New Roman" w:cs="Times New Roman"/>
+          <w:sz w:val="24"/>
+          <w:szCs w:val="24"/>
+        </w:rPr>
+      </w:pPr>
+      <w:r>
+        <w:rPr>
+          <w:rFonts w:ascii="Times New Roman" w:hAnsi="Times New Roman" w:cs="Times New Roman"/>
+          <w:b/>
+          <w:bCs/>
+          <w:sz w:val="24"/>
+          <w:szCs w:val="24"/>
+        </w:rPr>
+        <w:t>Attore</w:t>
+      </w:r>
+      <w:r>
+        <w:rPr>
+          <w:rFonts w:ascii="Times New Roman" w:hAnsi="Times New Roman" w:cs="Times New Roman"/>
+          <w:sz w:val="24"/>
+          <w:szCs w:val="24"/>
+        </w:rPr>
+        <w:t>: Supervisore, dipendente</w:t>
+      </w:r>
+    </w:p>
+    <w:p>
+      <w:pPr>
+        <w:rPr>
+          <w:rFonts w:ascii="Times New Roman" w:hAnsi="Times New Roman" w:cs="Times New Roman"/>
+          <w:sz w:val="24"/>
+          <w:szCs w:val="24"/>
+        </w:rPr>
+      </w:pPr>
+      <w:r>
+        <w:rPr>
+          <w:rFonts w:ascii="Times New Roman" w:hAnsi="Times New Roman" w:cs="Times New Roman"/>
+          <w:b/>
+          <w:bCs/>
+          <w:sz w:val="24"/>
+          <w:szCs w:val="24"/>
+        </w:rPr>
         <w:lastRenderedPageBreak/>
-        <w:t>UC **: Torna alla home</w:t>
-      </w:r>
-    </w:p>
-    <w:p>
-      <w:pPr>
-        <w:rPr>
-          <w:rFonts w:ascii="Times New Roman" w:hAnsi="Times New Roman" w:cs="Times New Roman"/>
-          <w:sz w:val="24"/>
-          <w:szCs w:val="24"/>
-        </w:rPr>
-      </w:pPr>
-      <w:r>
-        <w:rPr>
-          <w:rFonts w:ascii="Times New Roman" w:hAnsi="Times New Roman" w:cs="Times New Roman"/>
-          <w:b/>
-          <w:bCs/>
-          <w:sz w:val="24"/>
-          <w:szCs w:val="24"/>
-        </w:rPr>
-        <w:t>Attore</w:t>
-      </w:r>
-      <w:r>
-        <w:rPr>
-          <w:rFonts w:ascii="Times New Roman" w:hAnsi="Times New Roman" w:cs="Times New Roman"/>
-          <w:sz w:val="24"/>
-          <w:szCs w:val="24"/>
-        </w:rPr>
-        <w:t>: Supervisore, dipendente</w:t>
-      </w:r>
-    </w:p>
-    <w:p>
-      <w:pPr>
-        <w:rPr>
-          <w:rFonts w:ascii="Times New Roman" w:hAnsi="Times New Roman" w:cs="Times New Roman"/>
-          <w:sz w:val="24"/>
-          <w:szCs w:val="24"/>
-        </w:rPr>
-      </w:pPr>
-      <w:r>
-        <w:rPr>
-          <w:rFonts w:ascii="Times New Roman" w:hAnsi="Times New Roman" w:cs="Times New Roman"/>
-          <w:b/>
-          <w:bCs/>
-          <w:sz w:val="24"/>
-          <w:szCs w:val="24"/>
-        </w:rPr>
         <w:t>Entry</w:t>
       </w:r>
       <w:r>
@@ -7324,115 +8133,115 @@
           <w:sz w:val="24"/>
           <w:szCs w:val="24"/>
         </w:rPr>
+        <w:t xml:space="preserve">UC </w:t>
+      </w:r>
+      <w:r>
+        <w:rPr>
+          <w:rFonts w:ascii="Times New Roman" w:hAnsi="Times New Roman" w:cs="Times New Roman"/>
+          <w:b/>
+          <w:bCs/>
+          <w:sz w:val="24"/>
+          <w:szCs w:val="24"/>
+        </w:rPr>
+        <w:t>**</w:t>
+      </w:r>
+      <w:r>
+        <w:rPr>
+          <w:rFonts w:ascii="Times New Roman" w:hAnsi="Times New Roman" w:cs="Times New Roman"/>
+          <w:b/>
+          <w:bCs/>
+          <w:sz w:val="24"/>
+          <w:szCs w:val="24"/>
+        </w:rPr>
+        <w:t>:</w:t>
+      </w:r>
+      <w:r>
+        <w:rPr>
+          <w:rFonts w:ascii="Times New Roman" w:hAnsi="Times New Roman" w:cs="Times New Roman"/>
+          <w:b/>
+          <w:bCs/>
+          <w:sz w:val="24"/>
+          <w:szCs w:val="24"/>
+        </w:rPr>
+        <w:t xml:space="preserve"> Eliminazione account </w:t>
+      </w:r>
+      <w:r>
+        <w:rPr>
+          <w:rFonts w:ascii="Times New Roman" w:hAnsi="Times New Roman" w:cs="Times New Roman"/>
+          <w:b/>
+          <w:bCs/>
+          <w:sz w:val="24"/>
+          <w:szCs w:val="24"/>
+        </w:rPr>
+        <w:t xml:space="preserve"> </w:t>
+      </w:r>
+    </w:p>
+    <w:p>
+      <w:pPr>
+        <w:rPr>
+          <w:rFonts w:ascii="Times New Roman" w:hAnsi="Times New Roman" w:cs="Times New Roman"/>
+          <w:b/>
+          <w:bCs/>
+          <w:sz w:val="24"/>
+          <w:szCs w:val="24"/>
+        </w:rPr>
+      </w:pPr>
+      <w:r>
+        <w:rPr>
+          <w:rFonts w:ascii="Times New Roman" w:hAnsi="Times New Roman" w:cs="Times New Roman"/>
+          <w:b/>
+          <w:bCs/>
+          <w:sz w:val="24"/>
+          <w:szCs w:val="24"/>
+        </w:rPr>
+        <w:t>Attore:</w:t>
+      </w:r>
+      <w:r>
+        <w:rPr>
+          <w:rFonts w:ascii="Times New Roman" w:hAnsi="Times New Roman" w:cs="Times New Roman"/>
+          <w:b/>
+          <w:bCs/>
+          <w:sz w:val="24"/>
+          <w:szCs w:val="24"/>
+        </w:rPr>
+        <w:t xml:space="preserve"> </w:t>
+      </w:r>
+      <w:r>
+        <w:rPr>
+          <w:rFonts w:ascii="Times New Roman" w:hAnsi="Times New Roman" w:cs="Times New Roman"/>
+          <w:sz w:val="24"/>
+          <w:szCs w:val="24"/>
+        </w:rPr>
+        <w:t>Gesto</w:t>
+      </w:r>
+      <w:r>
+        <w:rPr>
+          <w:rFonts w:ascii="Times New Roman" w:hAnsi="Times New Roman" w:cs="Times New Roman"/>
+          <w:sz w:val="24"/>
+          <w:szCs w:val="24"/>
+        </w:rPr>
+        <w:t xml:space="preserve">re degli account </w:t>
+      </w:r>
+    </w:p>
+    <w:p>
+      <w:pPr>
+        <w:rPr>
+          <w:rFonts w:ascii="Times New Roman" w:hAnsi="Times New Roman" w:cs="Times New Roman"/>
+          <w:b/>
+          <w:bCs/>
+          <w:sz w:val="24"/>
+          <w:szCs w:val="24"/>
+        </w:rPr>
+      </w:pPr>
+      <w:r>
+        <w:rPr>
+          <w:rFonts w:ascii="Times New Roman" w:hAnsi="Times New Roman" w:cs="Times New Roman"/>
+          <w:b/>
+          <w:bCs/>
+          <w:sz w:val="24"/>
+          <w:szCs w:val="24"/>
+        </w:rPr>
         <w:lastRenderedPageBreak/>
-        <w:t xml:space="preserve">UC </w:t>
-      </w:r>
-      <w:r>
-        <w:rPr>
-          <w:rFonts w:ascii="Times New Roman" w:hAnsi="Times New Roman" w:cs="Times New Roman"/>
-          <w:b/>
-          <w:bCs/>
-          <w:sz w:val="24"/>
-          <w:szCs w:val="24"/>
-        </w:rPr>
-        <w:t>**</w:t>
-      </w:r>
-      <w:r>
-        <w:rPr>
-          <w:rFonts w:ascii="Times New Roman" w:hAnsi="Times New Roman" w:cs="Times New Roman"/>
-          <w:b/>
-          <w:bCs/>
-          <w:sz w:val="24"/>
-          <w:szCs w:val="24"/>
-        </w:rPr>
-        <w:t>:</w:t>
-      </w:r>
-      <w:r>
-        <w:rPr>
-          <w:rFonts w:ascii="Times New Roman" w:hAnsi="Times New Roman" w:cs="Times New Roman"/>
-          <w:b/>
-          <w:bCs/>
-          <w:sz w:val="24"/>
-          <w:szCs w:val="24"/>
-        </w:rPr>
-        <w:t xml:space="preserve"> Eliminazione account </w:t>
-      </w:r>
-      <w:r>
-        <w:rPr>
-          <w:rFonts w:ascii="Times New Roman" w:hAnsi="Times New Roman" w:cs="Times New Roman"/>
-          <w:b/>
-          <w:bCs/>
-          <w:sz w:val="24"/>
-          <w:szCs w:val="24"/>
-        </w:rPr>
-        <w:t xml:space="preserve"> </w:t>
-      </w:r>
-    </w:p>
-    <w:p>
-      <w:pPr>
-        <w:rPr>
-          <w:rFonts w:ascii="Times New Roman" w:hAnsi="Times New Roman" w:cs="Times New Roman"/>
-          <w:b/>
-          <w:bCs/>
-          <w:sz w:val="24"/>
-          <w:szCs w:val="24"/>
-        </w:rPr>
-      </w:pPr>
-      <w:r>
-        <w:rPr>
-          <w:rFonts w:ascii="Times New Roman" w:hAnsi="Times New Roman" w:cs="Times New Roman"/>
-          <w:b/>
-          <w:bCs/>
-          <w:sz w:val="24"/>
-          <w:szCs w:val="24"/>
-        </w:rPr>
-        <w:t>Attore:</w:t>
-      </w:r>
-      <w:r>
-        <w:rPr>
-          <w:rFonts w:ascii="Times New Roman" w:hAnsi="Times New Roman" w:cs="Times New Roman"/>
-          <w:b/>
-          <w:bCs/>
-          <w:sz w:val="24"/>
-          <w:szCs w:val="24"/>
-        </w:rPr>
-        <w:t xml:space="preserve"> </w:t>
-      </w:r>
-      <w:r>
-        <w:rPr>
-          <w:rFonts w:ascii="Times New Roman" w:hAnsi="Times New Roman" w:cs="Times New Roman"/>
-          <w:sz w:val="24"/>
-          <w:szCs w:val="24"/>
-        </w:rPr>
-        <w:t>Gesto</w:t>
-      </w:r>
-      <w:r>
-        <w:rPr>
-          <w:rFonts w:ascii="Times New Roman" w:hAnsi="Times New Roman" w:cs="Times New Roman"/>
-          <w:sz w:val="24"/>
-          <w:szCs w:val="24"/>
-        </w:rPr>
-        <w:t xml:space="preserve">re degli account </w:t>
-      </w:r>
-    </w:p>
-    <w:p>
-      <w:pPr>
-        <w:rPr>
-          <w:rFonts w:ascii="Times New Roman" w:hAnsi="Times New Roman" w:cs="Times New Roman"/>
-          <w:b/>
-          <w:bCs/>
-          <w:sz w:val="24"/>
-          <w:szCs w:val="24"/>
-        </w:rPr>
-      </w:pPr>
-      <w:r>
-        <w:rPr>
-          <w:rFonts w:ascii="Times New Roman" w:hAnsi="Times New Roman" w:cs="Times New Roman"/>
-          <w:b/>
-          <w:bCs/>
-          <w:sz w:val="24"/>
-          <w:szCs w:val="24"/>
-        </w:rPr>
         <w:t xml:space="preserve">Entry </w:t>
       </w:r>
       <w:proofErr w:type="spellStart"/>
@@ -7713,7 +8522,25 @@
           <w:sz w:val="24"/>
           <w:szCs w:val="24"/>
         </w:rPr>
-        <w:t>Al passo 3 il gestore degli account può decidere di non eliminare l’account, clicca sul pulsante “annulla”</w:t>
+        <w:t xml:space="preserve">Al passo </w:t>
+      </w:r>
+      <w:proofErr w:type="gramStart"/>
+      <w:r>
+        <w:rPr>
+          <w:rFonts w:ascii="Times New Roman" w:hAnsi="Times New Roman" w:cs="Times New Roman"/>
+          <w:sz w:val="24"/>
+          <w:szCs w:val="24"/>
+        </w:rPr>
+        <w:t>3</w:t>
+      </w:r>
+      <w:proofErr w:type="gramEnd"/>
+      <w:r>
+        <w:rPr>
+          <w:rFonts w:ascii="Times New Roman" w:hAnsi="Times New Roman" w:cs="Times New Roman"/>
+          <w:sz w:val="24"/>
+          <w:szCs w:val="24"/>
+        </w:rPr>
+        <w:t xml:space="preserve"> il gestore degli account può decidere di non eliminare l’account, clicca sul pulsante “annulla”</w:t>
       </w:r>
       <w:r>
         <w:rPr>
@@ -8273,7 +9100,6 @@
           <w:szCs w:val="24"/>
           <w:lang w:val="en-GB"/>
         </w:rPr>
-        <w:lastRenderedPageBreak/>
         <w:t>Flusso</w:t>
       </w:r>
       <w:proofErr w:type="spellEnd"/>
@@ -8362,6 +9188,7 @@
           <w:sz w:val="24"/>
           <w:szCs w:val="24"/>
         </w:rPr>
+        <w:lastRenderedPageBreak/>
         <w:t>Il sistema reindirizza l’utente nella pagina dove verranno mostrate tutte le notifiche</w:t>
       </w:r>
     </w:p>
@@ -11606,6 +12433,19 @@
       <w:shd w:val="clear" w:color="auto" w:fill="E1DFDD"/>
     </w:rPr>
   </w:style>
+  <w:style w:type="paragraph" w:styleId="NormaleWeb">
+    <w:name w:val="Normal (Web)"/>
+    <w:basedOn w:val="Normale"/>
+    <w:uiPriority w:val="99"/>
+    <w:semiHidden/>
+    <w:unhideWhenUsed/>
+    <w:rsid w:val="00A52E38"/>
+    <w:rPr>
+      <w:rFonts w:ascii="Times New Roman" w:hAnsi="Times New Roman" w:cs="Times New Roman"/>
+      <w:sz w:val="24"/>
+      <w:szCs w:val="24"/>
+    </w:rPr>
+  </w:style>
 </w:styles>
 </file>
 

</xml_diff>

<commit_message>
Add: aggiunto documento RAD e iniziato il suo completamento
</commit_message>
<xml_diff>
--- a/Workspace/RAD/punti singoli/Scenari e casi d'uso.docx
+++ b/Workspace/RAD/punti singoli/Scenari e casi d'uso.docx
@@ -58,6 +58,7 @@
           <w:szCs w:val="24"/>
         </w:rPr>
       </w:pPr>
+      <w:bookmarkStart w:id="0" w:name="_Hlk212570870"/>
       <w:r>
         <w:rPr>
           <w:rFonts w:ascii="Times New Roman" w:hAnsi="Times New Roman" w:cs="Times New Roman"/>
@@ -101,7 +102,6 @@
           <w:rFonts w:ascii="Times New Roman" w:hAnsi="Times New Roman" w:cs="Times New Roman"/>
           <w:sz w:val="24"/>
           <w:szCs w:val="24"/>
-          <w:highlight w:val="yellow"/>
         </w:rPr>
         <w:t xml:space="preserve">Il supervisore si autentica sulla piattaforma EWMS inserendo le sue credenziali, username </w:t>
       </w:r>
@@ -112,7 +112,6 @@
             <w:rFonts w:ascii="Times New Roman" w:hAnsi="Times New Roman" w:cs="Times New Roman"/>
             <w:sz w:val="24"/>
             <w:szCs w:val="24"/>
-            <w:highlight w:val="yellow"/>
           </w:rPr>
           <w:t>m.rossi@azienda.it</w:t>
         </w:r>
@@ -122,7 +121,6 @@
           <w:rFonts w:ascii="Times New Roman" w:hAnsi="Times New Roman" w:cs="Times New Roman"/>
           <w:sz w:val="24"/>
           <w:szCs w:val="24"/>
-          <w:highlight w:val="yellow"/>
         </w:rPr>
         <w:t xml:space="preserve"> e password suppswaziendale111 e accede alla home della piattaforma.</w:t>
       </w:r>
@@ -148,9 +146,8 @@
           <w:rFonts w:ascii="Times New Roman" w:hAnsi="Times New Roman" w:cs="Times New Roman"/>
           <w:sz w:val="24"/>
           <w:szCs w:val="24"/>
-          <w:highlight w:val="green"/>
-        </w:rPr>
-        <w:t>Per assegnare il compito clicca sul pulsante “crea un nuovo task”, e visualizza la scheda per inserire le informazioni necessarie.</w:t>
+        </w:rPr>
+        <w:t>Per assegnare il compito clicca sul pulsante “crea un nuovo task”, e visualizza la scheda per inserire le informazioni necessarie. Nel modulo di creazione del task compila i seguenti campi:</w:t>
       </w:r>
       <w:r>
         <w:rPr>
@@ -159,23 +156,6 @@
           <w:szCs w:val="24"/>
         </w:rPr>
         <w:t xml:space="preserve"> </w:t>
-      </w:r>
-      <w:r>
-        <w:rPr>
-          <w:rFonts w:ascii="Times New Roman" w:hAnsi="Times New Roman" w:cs="Times New Roman"/>
-          <w:sz w:val="24"/>
-          <w:szCs w:val="24"/>
-          <w:highlight w:val="green"/>
-        </w:rPr>
-        <w:t>Nel modulo di creazione del task compila i seguenti campi</w:t>
-      </w:r>
-      <w:r>
-        <w:rPr>
-          <w:rFonts w:ascii="Times New Roman" w:hAnsi="Times New Roman" w:cs="Times New Roman"/>
-          <w:sz w:val="24"/>
-          <w:szCs w:val="24"/>
-        </w:rPr>
-        <w:t xml:space="preserve">: </w:t>
       </w:r>
       <w:r>
         <w:rPr>
@@ -392,7 +372,6 @@
           <w:rFonts w:ascii="Times New Roman" w:hAnsi="Times New Roman" w:cs="Times New Roman"/>
           <w:sz w:val="24"/>
           <w:szCs w:val="24"/>
-          <w:highlight w:val="green"/>
         </w:rPr>
         <w:t>Mario clicca su conferma</w:t>
       </w:r>
@@ -409,7 +388,6 @@
           <w:rFonts w:ascii="Times New Roman" w:hAnsi="Times New Roman" w:cs="Times New Roman"/>
           <w:sz w:val="24"/>
           <w:szCs w:val="24"/>
-          <w:highlight w:val="yellow"/>
         </w:rPr>
         <w:t>Il dipendente Giorgio Verdi effettuerà l’accesso tramite le proprie credenziali e troverà il task assegnato nella sua pagina principale.</w:t>
       </w:r>
@@ -435,7 +413,7 @@
           <w:szCs w:val="24"/>
         </w:rPr>
       </w:pPr>
-      <w:bookmarkStart w:id="0" w:name="_Toc211368408"/>
+      <w:bookmarkStart w:id="1" w:name="_Toc211368408"/>
       <w:r>
         <w:rPr>
           <w:rFonts w:ascii="Times New Roman" w:hAnsi="Times New Roman" w:cs="Times New Roman"/>
@@ -448,7 +426,7 @@
         </w:rPr>
         <w:t>Completamento di un task</w:t>
       </w:r>
-      <w:bookmarkEnd w:id="0"/>
+      <w:bookmarkEnd w:id="1"/>
     </w:p>
     <w:p>
       <w:pPr>
@@ -489,26 +467,8 @@
           <w:rFonts w:ascii="Times New Roman" w:hAnsi="Times New Roman" w:cs="Times New Roman"/>
           <w:sz w:val="24"/>
           <w:szCs w:val="24"/>
-          <w:highlight w:val="yellow"/>
-        </w:rPr>
-        <w:t>Il dipendente</w:t>
-      </w:r>
-      <w:r>
-        <w:rPr>
-          <w:rFonts w:ascii="Times New Roman" w:hAnsi="Times New Roman" w:cs="Times New Roman"/>
-          <w:sz w:val="24"/>
-          <w:szCs w:val="24"/>
-        </w:rPr>
-        <w:t xml:space="preserve"> </w:t>
-      </w:r>
-      <w:r>
-        <w:rPr>
-          <w:rFonts w:ascii="Times New Roman" w:hAnsi="Times New Roman" w:cs="Times New Roman"/>
-          <w:sz w:val="24"/>
-          <w:szCs w:val="24"/>
-          <w:highlight w:val="yellow"/>
-        </w:rPr>
-        <w:t xml:space="preserve">Giorgio Verdi si autentica sulla piattaforma EWMS inserendo le sue credenziali, username </w:t>
+        </w:rPr>
+        <w:t xml:space="preserve">Il dipendente Giorgio Verdi si autentica sulla piattaforma EWMS inserendo le sue credenziali, username </w:t>
       </w:r>
       <w:hyperlink r:id="rId6" w:history="1">
         <w:r>
@@ -517,7 +477,6 @@
             <w:rFonts w:ascii="Times New Roman" w:hAnsi="Times New Roman" w:cs="Times New Roman"/>
             <w:sz w:val="24"/>
             <w:szCs w:val="24"/>
-            <w:highlight w:val="yellow"/>
           </w:rPr>
           <w:t>g.verdi@azienda.it</w:t>
         </w:r>
@@ -527,17 +486,8 @@
           <w:rFonts w:ascii="Times New Roman" w:hAnsi="Times New Roman" w:cs="Times New Roman"/>
           <w:sz w:val="24"/>
           <w:szCs w:val="24"/>
-          <w:highlight w:val="yellow"/>
-        </w:rPr>
-        <w:t xml:space="preserve"> e password  pswaziendale333 e accede alla home della piattaforma</w:t>
-      </w:r>
-      <w:r>
-        <w:rPr>
-          <w:rFonts w:ascii="Times New Roman" w:hAnsi="Times New Roman" w:cs="Times New Roman"/>
-          <w:sz w:val="24"/>
-          <w:szCs w:val="24"/>
-        </w:rPr>
-        <w:t>.</w:t>
+        </w:rPr>
+        <w:t xml:space="preserve"> e password  pswaziendale333 e accede alla home della piattaforma.</w:t>
       </w:r>
     </w:p>
     <w:p>
@@ -555,16 +505,15 @@
           <w:szCs w:val="24"/>
         </w:rPr>
         <w:lastRenderedPageBreak/>
-        <w:t xml:space="preserve">Dalla home della piattaforma potrà consultare i task a lui assegnati. </w:t>
-      </w:r>
-      <w:r>
-        <w:rPr>
-          <w:rFonts w:ascii="Times New Roman" w:hAnsi="Times New Roman" w:cs="Times New Roman"/>
-          <w:sz w:val="24"/>
-          <w:szCs w:val="24"/>
-          <w:highlight w:val="cyan"/>
-        </w:rPr>
-        <w:t>Il dipendente attiva il filtro “da completare” dall’apposita barra di navigazione per trovare il task n°111.</w:t>
+        <w:t>Dalla home della piattaforma potrà consultare i task a lui assegnati</w:t>
+      </w:r>
+      <w:r>
+        <w:rPr>
+          <w:rFonts w:ascii="Times New Roman" w:hAnsi="Times New Roman" w:cs="Times New Roman"/>
+          <w:sz w:val="24"/>
+          <w:szCs w:val="24"/>
+        </w:rPr>
+        <w:t>. Il dipendente attiva il filtro “da completare” dall’apposita barra di navigazione per trovare il task n°111. Il dipendente clicca poi sul nome del task, in questo modo si aprirà una nuova pagina che mostra il task nel dettaglio.</w:t>
       </w:r>
       <w:r>
         <w:rPr>
@@ -574,23 +523,6 @@
         </w:rPr>
         <w:t xml:space="preserve"> </w:t>
       </w:r>
-      <w:r>
-        <w:rPr>
-          <w:rFonts w:ascii="Times New Roman" w:hAnsi="Times New Roman" w:cs="Times New Roman"/>
-          <w:sz w:val="24"/>
-          <w:szCs w:val="24"/>
-          <w:highlight w:val="magenta"/>
-        </w:rPr>
-        <w:t>Il dipendente clicca poi sul nome del task, in questo modo si aprirà una nuova pagina che mostra il task nel dettaglio.</w:t>
-      </w:r>
-      <w:r>
-        <w:rPr>
-          <w:rFonts w:ascii="Times New Roman" w:hAnsi="Times New Roman" w:cs="Times New Roman"/>
-          <w:sz w:val="24"/>
-          <w:szCs w:val="24"/>
-        </w:rPr>
-        <w:t xml:space="preserve"> </w:t>
-      </w:r>
     </w:p>
     <w:p>
       <w:pPr>
@@ -613,7 +545,6 @@
           <w:rFonts w:ascii="Times New Roman" w:hAnsi="Times New Roman" w:cs="Times New Roman"/>
           <w:sz w:val="24"/>
           <w:szCs w:val="24"/>
-          <w:highlight w:val="blue"/>
         </w:rPr>
         <w:t>Il dipendente clicca l’apposito bottone di inizio task, il quale passerà dallo stato “da completare” allo stato “in elaborazione”, il sistema apre una finestra di conferma dell’avvio del task, il dipendente clicca su ok e il sistema ritorna alla pagina principale.</w:t>
       </w:r>
@@ -632,33 +563,7 @@
           <w:sz w:val="24"/>
           <w:szCs w:val="24"/>
         </w:rPr>
-        <w:t xml:space="preserve">Completato il compito assegnato il dipendente Giorgio Verdi clicca sull’apposito bottone presente nella barra di navigazione della home “in elaborazione” per filtrare i task, qui trova il task n°111 e </w:t>
-      </w:r>
-      <w:r>
-        <w:rPr>
-          <w:rFonts w:ascii="Times New Roman" w:hAnsi="Times New Roman" w:cs="Times New Roman"/>
-          <w:sz w:val="24"/>
-          <w:szCs w:val="24"/>
-          <w:highlight w:val="red"/>
-        </w:rPr>
-        <w:t>apre la pagina principale del task, clicca l’apposito bottone “completa”, il sistema invia un pop-up</w:t>
-      </w:r>
-      <w:r>
-        <w:rPr>
-          <w:rFonts w:ascii="Times New Roman" w:hAnsi="Times New Roman" w:cs="Times New Roman"/>
-          <w:sz w:val="24"/>
-          <w:szCs w:val="24"/>
-        </w:rPr>
-        <w:t xml:space="preserve"> </w:t>
-      </w:r>
-      <w:r>
-        <w:rPr>
-          <w:rFonts w:ascii="Times New Roman" w:hAnsi="Times New Roman" w:cs="Times New Roman"/>
-          <w:sz w:val="24"/>
-          <w:szCs w:val="24"/>
-          <w:highlight w:val="red"/>
-        </w:rPr>
-        <w:t>di conferma, il dipendente conferma cliccando sul bottone “sì” e il sistema cambia lo stato del task in “completato” e ritorna alla pagina principale.</w:t>
+        <w:t>Completato il compito assegnato il dipendente Giorgio Verdi clicca sull’apposito bottone presente nella barra di navigazione della home “in elaborazione” per filtrare i task, qui trova il task n°111 e apre la pagina principale del task, clicca l’apposito bottone “completa”, il sistema invia un pop-up di conferma, il dipendente conferma cliccando sul bottone “sì” e il sistema cambia lo stato del task in “completato” e ritorna alla pagina principale.</w:t>
       </w:r>
     </w:p>
     <w:p>
@@ -682,7 +587,7 @@
           <w:szCs w:val="24"/>
         </w:rPr>
       </w:pPr>
-      <w:bookmarkStart w:id="1" w:name="_Toc211368409"/>
+      <w:bookmarkStart w:id="2" w:name="_Toc211368409"/>
       <w:r>
         <w:rPr>
           <w:rFonts w:ascii="Times New Roman" w:hAnsi="Times New Roman" w:cs="Times New Roman"/>
@@ -695,7 +600,7 @@
         </w:rPr>
         <w:t>Sospensione di un task</w:t>
       </w:r>
-      <w:bookmarkEnd w:id="1"/>
+      <w:bookmarkEnd w:id="2"/>
     </w:p>
     <w:p>
       <w:pPr>
@@ -744,7 +649,6 @@
           <w:rFonts w:ascii="Times New Roman" w:hAnsi="Times New Roman" w:cs="Times New Roman"/>
           <w:sz w:val="24"/>
           <w:szCs w:val="24"/>
-          <w:highlight w:val="yellow"/>
         </w:rPr>
         <w:t xml:space="preserve">Giorgio accede alla piattaforma EWMS autenticandosi con le proprie credenziali, username  </w:t>
       </w:r>
@@ -755,7 +659,6 @@
             <w:rFonts w:ascii="Times New Roman" w:hAnsi="Times New Roman" w:cs="Times New Roman"/>
             <w:sz w:val="24"/>
             <w:szCs w:val="24"/>
-            <w:highlight w:val="yellow"/>
           </w:rPr>
           <w:t>g.verdi@azienda.it</w:t>
         </w:r>
@@ -765,17 +668,8 @@
           <w:rFonts w:ascii="Times New Roman" w:hAnsi="Times New Roman" w:cs="Times New Roman"/>
           <w:sz w:val="24"/>
           <w:szCs w:val="24"/>
-          <w:highlight w:val="yellow"/>
-        </w:rPr>
-        <w:t xml:space="preserve">  e password  pswaziendale333.</w:t>
-      </w:r>
-      <w:r>
-        <w:rPr>
-          <w:rFonts w:ascii="Times New Roman" w:hAnsi="Times New Roman" w:cs="Times New Roman"/>
-          <w:sz w:val="24"/>
-          <w:szCs w:val="24"/>
-        </w:rPr>
-        <w:t xml:space="preserve"> </w:t>
+        </w:rPr>
+        <w:t xml:space="preserve">  e password  pswaziendale333. </w:t>
       </w:r>
     </w:p>
     <w:p>
@@ -793,40 +687,22 @@
           <w:szCs w:val="24"/>
         </w:rPr>
         <w:br/>
-        <w:t xml:space="preserve">Una volta autenticato, viene reindirizzato alla homepage della piattaforma, dove ha accesso alla lista dei task assegnati. Dalla barra di navigazione, </w:t>
-      </w:r>
-      <w:r>
-        <w:rPr>
-          <w:rFonts w:ascii="Times New Roman" w:hAnsi="Times New Roman" w:cs="Times New Roman"/>
-          <w:sz w:val="24"/>
-          <w:szCs w:val="24"/>
-          <w:highlight w:val="cyan"/>
-        </w:rPr>
-        <w:t>clicca su “In elaborazione” per filtrare i task attualmente in corso.</w:t>
-      </w:r>
-      <w:r>
-        <w:rPr>
-          <w:rFonts w:ascii="Times New Roman" w:hAnsi="Times New Roman" w:cs="Times New Roman"/>
-          <w:sz w:val="24"/>
-          <w:szCs w:val="24"/>
-        </w:rPr>
-        <w:t xml:space="preserve"> </w:t>
-      </w:r>
-    </w:p>
-    <w:p>
-      <w:pPr>
-        <w:rPr>
-          <w:rFonts w:ascii="Times New Roman" w:hAnsi="Times New Roman" w:cs="Times New Roman"/>
-          <w:sz w:val="24"/>
-          <w:szCs w:val="24"/>
-        </w:rPr>
-      </w:pPr>
-      <w:r>
-        <w:rPr>
-          <w:rFonts w:ascii="Times New Roman" w:hAnsi="Times New Roman" w:cs="Times New Roman"/>
-          <w:sz w:val="24"/>
-          <w:szCs w:val="24"/>
-          <w:highlight w:val="magenta"/>
+        <w:t xml:space="preserve">Una volta autenticato, viene reindirizzato alla homepage della piattaforma, dove ha accesso alla lista dei task assegnati. Dalla barra di navigazione, clicca su “In elaborazione” per filtrare i task attualmente in corso. </w:t>
+      </w:r>
+    </w:p>
+    <w:p>
+      <w:pPr>
+        <w:rPr>
+          <w:rFonts w:ascii="Times New Roman" w:hAnsi="Times New Roman" w:cs="Times New Roman"/>
+          <w:sz w:val="24"/>
+          <w:szCs w:val="24"/>
+        </w:rPr>
+      </w:pPr>
+      <w:r>
+        <w:rPr>
+          <w:rFonts w:ascii="Times New Roman" w:hAnsi="Times New Roman" w:cs="Times New Roman"/>
+          <w:sz w:val="24"/>
+          <w:szCs w:val="24"/>
         </w:rPr>
         <w:t>Qui individua il task n°111 con titolo “Redazione del report spese settimanale – Settore Marketing” e clicca sul nome del task per aprire la scheda relativa.</w:t>
       </w:r>
@@ -844,7 +720,6 @@
           <w:rFonts w:ascii="Times New Roman" w:hAnsi="Times New Roman" w:cs="Times New Roman"/>
           <w:sz w:val="24"/>
           <w:szCs w:val="24"/>
-          <w:highlight w:val="darkCyan"/>
         </w:rPr>
         <w:t>Nella pagina di dettaglio del task, seleziona il pulsante “Sospendi”. Il sistema apre una finestra pop-up che richiede l’inserimento di una motivazione per la sospensione.</w:t>
       </w:r>
@@ -915,17 +790,8 @@
           <w:rFonts w:ascii="Times New Roman" w:hAnsi="Times New Roman" w:cs="Times New Roman"/>
           <w:sz w:val="24"/>
           <w:szCs w:val="24"/>
-          <w:highlight w:val="darkCyan"/>
-        </w:rPr>
-        <w:t>Dopo aver scritto la motivazione, clicca su “Conferma”.</w:t>
-      </w:r>
-      <w:r>
-        <w:rPr>
-          <w:rFonts w:ascii="Times New Roman" w:hAnsi="Times New Roman" w:cs="Times New Roman"/>
-          <w:sz w:val="24"/>
-          <w:szCs w:val="24"/>
-        </w:rPr>
-        <w:t xml:space="preserve"> Il sistema:</w:t>
+        </w:rPr>
+        <w:t>Dopo aver scritto la motivazione, clicca su “Conferma”. Il sistema:</w:t>
       </w:r>
       <w:r>
         <w:rPr>
@@ -1091,7 +957,7 @@
           <w:szCs w:val="24"/>
         </w:rPr>
       </w:pPr>
-      <w:bookmarkStart w:id="2" w:name="_Toc211368410"/>
+      <w:bookmarkStart w:id="3" w:name="_Toc211368410"/>
       <w:r>
         <w:rPr>
           <w:rFonts w:ascii="Times New Roman" w:hAnsi="Times New Roman" w:cs="Times New Roman"/>
@@ -1104,7 +970,7 @@
         </w:rPr>
         <w:t>Eliminazione di un task</w:t>
       </w:r>
-      <w:bookmarkEnd w:id="2"/>
+      <w:bookmarkEnd w:id="3"/>
     </w:p>
     <w:p>
       <w:pPr>
@@ -1154,7 +1020,6 @@
           <w:rFonts w:ascii="Times New Roman" w:hAnsi="Times New Roman" w:cs="Times New Roman"/>
           <w:sz w:val="24"/>
           <w:szCs w:val="24"/>
-          <w:highlight w:val="yellow"/>
         </w:rPr>
         <w:t xml:space="preserve">Il supervisore si autentica sulla piattaforma EWMS inserendo le sue credenziali, username: </w:t>
       </w:r>
@@ -1165,7 +1030,6 @@
             <w:rFonts w:ascii="Times New Roman" w:hAnsi="Times New Roman" w:cs="Times New Roman"/>
             <w:sz w:val="24"/>
             <w:szCs w:val="24"/>
-            <w:highlight w:val="yellow"/>
           </w:rPr>
           <w:t>m.rossi@azienda.it</w:t>
         </w:r>
@@ -1175,17 +1039,8 @@
           <w:rFonts w:ascii="Times New Roman" w:hAnsi="Times New Roman" w:cs="Times New Roman"/>
           <w:sz w:val="24"/>
           <w:szCs w:val="24"/>
-          <w:highlight w:val="yellow"/>
-        </w:rPr>
-        <w:t xml:space="preserve"> e password: suppswaziendale111, accede così alla home della piattaforma.</w:t>
-      </w:r>
-      <w:r>
-        <w:rPr>
-          <w:rFonts w:ascii="Times New Roman" w:hAnsi="Times New Roman" w:cs="Times New Roman"/>
-          <w:sz w:val="24"/>
-          <w:szCs w:val="24"/>
-        </w:rPr>
-        <w:t xml:space="preserve"> </w:t>
+        </w:rPr>
+        <w:t xml:space="preserve"> e password: suppswaziendale111, accede così alla home della piattaforma. </w:t>
       </w:r>
       <w:r>
         <w:rPr>
@@ -1209,42 +1064,23 @@
           <w:rFonts w:ascii="Times New Roman" w:hAnsi="Times New Roman" w:cs="Times New Roman"/>
           <w:sz w:val="24"/>
           <w:szCs w:val="24"/>
-          <w:highlight w:val="cyan"/>
-        </w:rPr>
-        <w:t>Dalla homepage, utilizza il filtro dei task per individuare il task n°111</w:t>
-      </w:r>
-      <w:r>
-        <w:rPr>
-          <w:rFonts w:ascii="Times New Roman" w:hAnsi="Times New Roman" w:cs="Times New Roman"/>
-          <w:sz w:val="24"/>
-          <w:szCs w:val="24"/>
-        </w:rPr>
-        <w:t xml:space="preserve">, precedentemente assegnato a Giorgio Verdi. </w:t>
-      </w:r>
-      <w:r>
-        <w:rPr>
-          <w:rFonts w:ascii="Times New Roman" w:hAnsi="Times New Roman" w:cs="Times New Roman"/>
-          <w:sz w:val="24"/>
-          <w:szCs w:val="24"/>
-          <w:highlight w:val="magenta"/>
-        </w:rPr>
-        <w:t>Una volta localizzato, clicca sul nome del task per accedere alla pagina di dettaglio.</w:t>
-      </w:r>
-    </w:p>
-    <w:p>
-      <w:pPr>
-        <w:rPr>
-          <w:rFonts w:ascii="Times New Roman" w:hAnsi="Times New Roman" w:cs="Times New Roman"/>
-          <w:sz w:val="24"/>
-          <w:szCs w:val="24"/>
-        </w:rPr>
-      </w:pPr>
-      <w:r>
-        <w:rPr>
-          <w:rFonts w:ascii="Times New Roman" w:hAnsi="Times New Roman" w:cs="Times New Roman"/>
-          <w:sz w:val="24"/>
-          <w:szCs w:val="24"/>
-          <w:highlight w:val="darkYellow"/>
+        </w:rPr>
+        <w:t>Dalla homepage, utilizza il filtro dei task per individuare il task n°111, precedentemente assegnato a Giorgio Verdi. Una volta localizzato, clicca sul nome del task per accedere alla pagina di dettaglio.</w:t>
+      </w:r>
+    </w:p>
+    <w:p>
+      <w:pPr>
+        <w:rPr>
+          <w:rFonts w:ascii="Times New Roman" w:hAnsi="Times New Roman" w:cs="Times New Roman"/>
+          <w:sz w:val="24"/>
+          <w:szCs w:val="24"/>
+        </w:rPr>
+      </w:pPr>
+      <w:r>
+        <w:rPr>
+          <w:rFonts w:ascii="Times New Roman" w:hAnsi="Times New Roman" w:cs="Times New Roman"/>
+          <w:sz w:val="24"/>
+          <w:szCs w:val="24"/>
         </w:rPr>
         <w:t>All'interno della scheda del task, seleziona il pulsante “Elimina”. Il sistema apre una finestra pop-up per richiedere la conferma dell’eliminazione, con la possibilità di inserire un messaggio opzionale per il dipendente interessato.</w:t>
       </w:r>
@@ -1308,14 +1144,6 @@
           <w:szCs w:val="24"/>
         </w:rPr>
         <w:br/>
-      </w:r>
-      <w:r>
-        <w:rPr>
-          <w:rFonts w:ascii="Times New Roman" w:hAnsi="Times New Roman" w:cs="Times New Roman"/>
-          <w:sz w:val="24"/>
-          <w:szCs w:val="24"/>
-          <w:highlight w:val="darkYellow"/>
-        </w:rPr>
         <w:t>Dopo aver inserito il messaggio, clicca sul pulsante “Conferma”.</w:t>
       </w:r>
     </w:p>
@@ -1528,7 +1356,25 @@
           <w:sz w:val="24"/>
           <w:szCs w:val="24"/>
         </w:rPr>
-        <w:t xml:space="preserve">Il gestore degli account Andrea Adiletta deve registrare </w:t>
+        <w:t xml:space="preserve">Il gestore degli account Andrea </w:t>
+      </w:r>
+      <w:proofErr w:type="spellStart"/>
+      <w:r>
+        <w:rPr>
+          <w:rFonts w:ascii="Times New Roman" w:hAnsi="Times New Roman" w:cs="Times New Roman"/>
+          <w:sz w:val="24"/>
+          <w:szCs w:val="24"/>
+        </w:rPr>
+        <w:t>Adiletta</w:t>
+      </w:r>
+      <w:proofErr w:type="spellEnd"/>
+      <w:r>
+        <w:rPr>
+          <w:rFonts w:ascii="Times New Roman" w:hAnsi="Times New Roman" w:cs="Times New Roman"/>
+          <w:sz w:val="24"/>
+          <w:szCs w:val="24"/>
+        </w:rPr>
+        <w:t xml:space="preserve"> deve registrare </w:t>
       </w:r>
       <w:r>
         <w:rPr>
@@ -2161,6 +2007,7 @@
         <w:t xml:space="preserve"> inserito all’interno della piattaforma il nuovo account con successo.</w:t>
       </w:r>
     </w:p>
+    <w:bookmarkEnd w:id="0"/>
     <w:p>
       <w:pPr>
         <w:rPr>
@@ -2204,6 +2051,7 @@
           <w:szCs w:val="24"/>
         </w:rPr>
       </w:pPr>
+      <w:bookmarkStart w:id="4" w:name="_Hlk212571225"/>
       <w:r>
         <w:rPr>
           <w:rFonts w:ascii="Times New Roman" w:hAnsi="Times New Roman" w:cs="Times New Roman"/>
@@ -2214,32 +2062,16 @@
         </w:rPr>
         <w:t>UC 1: Autenticazione</w:t>
       </w:r>
-    </w:p>
-    <w:p>
-      <w:pPr>
-        <w:rPr>
-          <w:rFonts w:ascii="Times New Roman" w:hAnsi="Times New Roman" w:cs="Times New Roman"/>
-          <w:sz w:val="24"/>
-          <w:szCs w:val="24"/>
-        </w:rPr>
-      </w:pPr>
-      <w:r>
-        <w:rPr>
-          <w:rFonts w:ascii="Times New Roman" w:hAnsi="Times New Roman" w:cs="Times New Roman"/>
-          <w:sz w:val="24"/>
-          <w:szCs w:val="24"/>
-        </w:rPr>
-        <w:t>(immagine)</w:t>
-      </w:r>
-    </w:p>
-    <w:p>
-      <w:pPr>
-        <w:rPr>
-          <w:rFonts w:ascii="Times New Roman" w:hAnsi="Times New Roman" w:cs="Times New Roman"/>
-          <w:sz w:val="24"/>
-          <w:szCs w:val="24"/>
-        </w:rPr>
-      </w:pPr>
+      <w:r>
+        <w:rPr>
+          <w:rFonts w:ascii="Times New Roman" w:hAnsi="Times New Roman" w:cs="Times New Roman"/>
+          <w:b/>
+          <w:bCs/>
+          <w:sz w:val="24"/>
+          <w:szCs w:val="24"/>
+        </w:rPr>
+        <w:br/>
+      </w:r>
     </w:p>
     <w:p>
       <w:pPr>
@@ -2265,7 +2097,55 @@
           <w:sz w:val="24"/>
           <w:szCs w:val="24"/>
         </w:rPr>
-        <w:t>: Dipendente, Supervisore, (Utente??)</w:t>
+        <w:t>:</w:t>
+      </w:r>
+      <w:r>
+        <w:rPr>
+          <w:rFonts w:ascii="Times New Roman" w:hAnsi="Times New Roman" w:cs="Times New Roman"/>
+          <w:sz w:val="24"/>
+          <w:szCs w:val="24"/>
+        </w:rPr>
+        <w:t xml:space="preserve"> </w:t>
+      </w:r>
+      <w:r>
+        <w:rPr>
+          <w:rFonts w:ascii="Times New Roman" w:hAnsi="Times New Roman" w:cs="Times New Roman"/>
+          <w:sz w:val="24"/>
+          <w:szCs w:val="24"/>
+        </w:rPr>
+        <w:t>Supervisore</w:t>
+      </w:r>
+      <w:r>
+        <w:rPr>
+          <w:rFonts w:ascii="Times New Roman" w:hAnsi="Times New Roman" w:cs="Times New Roman"/>
+          <w:sz w:val="24"/>
+          <w:szCs w:val="24"/>
+        </w:rPr>
+        <w:t>,</w:t>
+      </w:r>
+      <w:r>
+        <w:rPr>
+          <w:rFonts w:ascii="Times New Roman" w:hAnsi="Times New Roman" w:cs="Times New Roman"/>
+          <w:sz w:val="24"/>
+          <w:szCs w:val="24"/>
+        </w:rPr>
+        <w:t xml:space="preserve"> Dipendente</w:t>
+      </w:r>
+      <w:r>
+        <w:rPr>
+          <w:rFonts w:ascii="Times New Roman" w:hAnsi="Times New Roman" w:cs="Times New Roman"/>
+          <w:sz w:val="24"/>
+          <w:szCs w:val="24"/>
+        </w:rPr>
+        <w:t xml:space="preserve">, </w:t>
+      </w:r>
+      <w:r>
+        <w:rPr>
+          <w:rFonts w:ascii="Times New Roman" w:hAnsi="Times New Roman" w:cs="Times New Roman"/>
+          <w:sz w:val="24"/>
+          <w:szCs w:val="24"/>
+        </w:rPr>
+        <w:t>Gestore degli account</w:t>
       </w:r>
     </w:p>
     <w:p>
@@ -2688,7 +2568,27 @@
           <w:sz w:val="24"/>
           <w:szCs w:val="24"/>
         </w:rPr>
-        <w:t>UC 1.2 Validazione form non superata</w:t>
+        <w:t xml:space="preserve">UC 1.2 Validazione </w:t>
+      </w:r>
+      <w:r>
+        <w:rPr>
+          <w:rFonts w:ascii="Times New Roman" w:hAnsi="Times New Roman" w:cs="Times New Roman"/>
+          <w:b/>
+          <w:bCs/>
+          <w:sz w:val="24"/>
+          <w:szCs w:val="24"/>
+        </w:rPr>
+        <w:t>autenticazione</w:t>
+      </w:r>
+      <w:r>
+        <w:rPr>
+          <w:rFonts w:ascii="Times New Roman" w:hAnsi="Times New Roman" w:cs="Times New Roman"/>
+          <w:b/>
+          <w:bCs/>
+          <w:sz w:val="24"/>
+          <w:szCs w:val="24"/>
+        </w:rPr>
+        <w:t xml:space="preserve"> fallita</w:t>
       </w:r>
       <w:r>
         <w:rPr>
@@ -2773,7 +2673,39 @@
           <w:sz w:val="24"/>
           <w:szCs w:val="24"/>
         </w:rPr>
-        <w:t xml:space="preserve">Supervisore, Dipendente </w:t>
+        <w:t xml:space="preserve">Supervisore, </w:t>
+      </w:r>
+      <w:r>
+        <w:rPr>
+          <w:rFonts w:ascii="Times New Roman" w:hAnsi="Times New Roman" w:cs="Times New Roman"/>
+          <w:sz w:val="24"/>
+          <w:szCs w:val="24"/>
+        </w:rPr>
+        <w:t>D</w:t>
+      </w:r>
+      <w:r>
+        <w:rPr>
+          <w:rFonts w:ascii="Times New Roman" w:hAnsi="Times New Roman" w:cs="Times New Roman"/>
+          <w:sz w:val="24"/>
+          <w:szCs w:val="24"/>
+        </w:rPr>
+        <w:t>ipendente</w:t>
+      </w:r>
+      <w:r>
+        <w:rPr>
+          <w:rFonts w:ascii="Times New Roman" w:hAnsi="Times New Roman" w:cs="Times New Roman"/>
+          <w:sz w:val="24"/>
+          <w:szCs w:val="24"/>
+        </w:rPr>
+        <w:t>, G</w:t>
+      </w:r>
+      <w:r>
+        <w:rPr>
+          <w:rFonts w:ascii="Times New Roman" w:hAnsi="Times New Roman" w:cs="Times New Roman"/>
+          <w:sz w:val="24"/>
+          <w:szCs w:val="24"/>
+        </w:rPr>
+        <w:t>estore degli account</w:t>
       </w:r>
     </w:p>
     <w:p>
@@ -2928,67 +2860,67 @@
           <w:sz w:val="24"/>
           <w:szCs w:val="24"/>
         </w:rPr>
+        <w:t>L’utente clicca sul bottone  “procedi”</w:t>
+      </w:r>
+    </w:p>
+    <w:p>
+      <w:pPr>
+        <w:rPr>
+          <w:rFonts w:ascii="Times New Roman" w:hAnsi="Times New Roman" w:cs="Times New Roman"/>
+          <w:b/>
+          <w:bCs/>
+          <w:sz w:val="24"/>
+          <w:szCs w:val="24"/>
+        </w:rPr>
+      </w:pPr>
+      <w:r>
+        <w:rPr>
+          <w:rFonts w:ascii="Times New Roman" w:hAnsi="Times New Roman" w:cs="Times New Roman"/>
+          <w:b/>
+          <w:bCs/>
+          <w:sz w:val="24"/>
+          <w:szCs w:val="24"/>
+        </w:rPr>
+        <w:t xml:space="preserve">Exit </w:t>
+      </w:r>
+      <w:proofErr w:type="spellStart"/>
+      <w:r>
+        <w:rPr>
+          <w:rFonts w:ascii="Times New Roman" w:hAnsi="Times New Roman" w:cs="Times New Roman"/>
+          <w:b/>
+          <w:bCs/>
+          <w:sz w:val="24"/>
+          <w:szCs w:val="24"/>
+        </w:rPr>
+        <w:t>condition</w:t>
+      </w:r>
+      <w:proofErr w:type="spellEnd"/>
+      <w:r>
+        <w:rPr>
+          <w:rFonts w:ascii="Times New Roman" w:hAnsi="Times New Roman" w:cs="Times New Roman"/>
+          <w:b/>
+          <w:bCs/>
+          <w:sz w:val="24"/>
+          <w:szCs w:val="24"/>
+        </w:rPr>
+        <w:t>:</w:t>
+      </w:r>
+    </w:p>
+    <w:p>
+      <w:pPr>
+        <w:rPr>
+          <w:rFonts w:ascii="Times New Roman" w:hAnsi="Times New Roman" w:cs="Times New Roman"/>
+          <w:sz w:val="24"/>
+          <w:szCs w:val="24"/>
+        </w:rPr>
+      </w:pPr>
+      <w:r>
+        <w:rPr>
+          <w:rFonts w:ascii="Times New Roman" w:hAnsi="Times New Roman" w:cs="Times New Roman"/>
+          <w:sz w:val="24"/>
+          <w:szCs w:val="24"/>
+        </w:rPr>
         <w:lastRenderedPageBreak/>
-        <w:t>L’utente clicca sul bottone  “procedi”</w:t>
-      </w:r>
-    </w:p>
-    <w:p>
-      <w:pPr>
-        <w:rPr>
-          <w:rFonts w:ascii="Times New Roman" w:hAnsi="Times New Roman" w:cs="Times New Roman"/>
-          <w:b/>
-          <w:bCs/>
-          <w:sz w:val="24"/>
-          <w:szCs w:val="24"/>
-        </w:rPr>
-      </w:pPr>
-      <w:r>
-        <w:rPr>
-          <w:rFonts w:ascii="Times New Roman" w:hAnsi="Times New Roman" w:cs="Times New Roman"/>
-          <w:b/>
-          <w:bCs/>
-          <w:sz w:val="24"/>
-          <w:szCs w:val="24"/>
-        </w:rPr>
-        <w:t xml:space="preserve">Exit </w:t>
-      </w:r>
-      <w:proofErr w:type="spellStart"/>
-      <w:r>
-        <w:rPr>
-          <w:rFonts w:ascii="Times New Roman" w:hAnsi="Times New Roman" w:cs="Times New Roman"/>
-          <w:b/>
-          <w:bCs/>
-          <w:sz w:val="24"/>
-          <w:szCs w:val="24"/>
-        </w:rPr>
-        <w:t>condition</w:t>
-      </w:r>
-      <w:proofErr w:type="spellEnd"/>
-      <w:r>
-        <w:rPr>
-          <w:rFonts w:ascii="Times New Roman" w:hAnsi="Times New Roman" w:cs="Times New Roman"/>
-          <w:b/>
-          <w:bCs/>
-          <w:sz w:val="24"/>
-          <w:szCs w:val="24"/>
-        </w:rPr>
-        <w:t>:</w:t>
-      </w:r>
-    </w:p>
-    <w:p>
-      <w:pPr>
-        <w:rPr>
-          <w:rFonts w:ascii="Times New Roman" w:hAnsi="Times New Roman" w:cs="Times New Roman"/>
-          <w:sz w:val="24"/>
-          <w:szCs w:val="24"/>
-        </w:rPr>
-      </w:pPr>
-      <w:r>
-        <w:rPr>
-          <w:rFonts w:ascii="Times New Roman" w:hAnsi="Times New Roman" w:cs="Times New Roman"/>
-          <w:sz w:val="24"/>
-          <w:szCs w:val="24"/>
-        </w:rPr>
         <w:t>L’utente ha effettuato il logout con successo e il sistema lo ha reindirizzato sulla pagina di autenticazione.</w:t>
       </w:r>
     </w:p>
@@ -3049,17 +2981,7 @@
           <w:sz w:val="24"/>
           <w:szCs w:val="24"/>
         </w:rPr>
-        <w:t>.1 Annullamento logout</w:t>
-      </w:r>
-      <w:r>
-        <w:rPr>
-          <w:rFonts w:ascii="Times New Roman" w:hAnsi="Times New Roman" w:cs="Times New Roman"/>
-          <w:b/>
-          <w:bCs/>
-          <w:sz w:val="24"/>
-          <w:szCs w:val="24"/>
-        </w:rPr>
-        <w:t>:</w:t>
+        <w:t>.1 Annullamento logout:</w:t>
       </w:r>
       <w:r>
         <w:rPr>
@@ -3141,7 +3063,39 @@
           <w:sz w:val="24"/>
           <w:szCs w:val="24"/>
         </w:rPr>
-        <w:t>Supervisore, dipendente</w:t>
+        <w:t xml:space="preserve">Supervisore, </w:t>
+      </w:r>
+      <w:r>
+        <w:rPr>
+          <w:rFonts w:ascii="Times New Roman" w:hAnsi="Times New Roman" w:cs="Times New Roman"/>
+          <w:sz w:val="24"/>
+          <w:szCs w:val="24"/>
+        </w:rPr>
+        <w:t>D</w:t>
+      </w:r>
+      <w:r>
+        <w:rPr>
+          <w:rFonts w:ascii="Times New Roman" w:hAnsi="Times New Roman" w:cs="Times New Roman"/>
+          <w:sz w:val="24"/>
+          <w:szCs w:val="24"/>
+        </w:rPr>
+        <w:t>ipendente</w:t>
+      </w:r>
+      <w:r>
+        <w:rPr>
+          <w:rFonts w:ascii="Times New Roman" w:hAnsi="Times New Roman" w:cs="Times New Roman"/>
+          <w:sz w:val="24"/>
+          <w:szCs w:val="24"/>
+        </w:rPr>
+        <w:t>, G</w:t>
+      </w:r>
+      <w:r>
+        <w:rPr>
+          <w:rFonts w:ascii="Times New Roman" w:hAnsi="Times New Roman" w:cs="Times New Roman"/>
+          <w:sz w:val="24"/>
+          <w:szCs w:val="24"/>
+        </w:rPr>
+        <w:t>estore degli account</w:t>
       </w:r>
     </w:p>
     <w:p>
@@ -3465,7 +3419,31 @@
           <w:sz w:val="24"/>
           <w:szCs w:val="24"/>
         </w:rPr>
-        <w:t>: Supervisore, dipendente</w:t>
+        <w:t xml:space="preserve">: Supervisore, </w:t>
+      </w:r>
+      <w:r>
+        <w:rPr>
+          <w:rFonts w:ascii="Times New Roman" w:hAnsi="Times New Roman" w:cs="Times New Roman"/>
+          <w:sz w:val="24"/>
+          <w:szCs w:val="24"/>
+        </w:rPr>
+        <w:t>D</w:t>
+      </w:r>
+      <w:r>
+        <w:rPr>
+          <w:rFonts w:ascii="Times New Roman" w:hAnsi="Times New Roman" w:cs="Times New Roman"/>
+          <w:sz w:val="24"/>
+          <w:szCs w:val="24"/>
+        </w:rPr>
+        <w:t>ipendente</w:t>
+      </w:r>
+      <w:r>
+        <w:rPr>
+          <w:rFonts w:ascii="Times New Roman" w:hAnsi="Times New Roman" w:cs="Times New Roman"/>
+          <w:sz w:val="24"/>
+          <w:szCs w:val="24"/>
+        </w:rPr>
+        <w:t>, Gestore degli account</w:t>
       </w:r>
     </w:p>
     <w:p>
@@ -3632,7 +3610,6 @@
           <w:sz w:val="24"/>
           <w:szCs w:val="24"/>
         </w:rPr>
-        <w:lastRenderedPageBreak/>
         <w:t xml:space="preserve">L’utente inserisce la nuova password </w:t>
       </w:r>
     </w:p>
@@ -3675,6 +3652,7 @@
           <w:sz w:val="24"/>
           <w:szCs w:val="24"/>
         </w:rPr>
+        <w:lastRenderedPageBreak/>
         <w:t>L’utente clicca sul bottone “conferma”</w:t>
       </w:r>
     </w:p>
@@ -4154,76 +4132,45 @@
           <w:sz w:val="24"/>
           <w:szCs w:val="24"/>
         </w:rPr>
-        <w:t>L’utente si trova nella sua pagina principale</w:t>
-      </w:r>
-    </w:p>
-    <w:p>
-      <w:pPr>
-        <w:rPr>
-          <w:rFonts w:ascii="Times New Roman" w:hAnsi="Times New Roman" w:cs="Times New Roman"/>
-          <w:sz w:val="24"/>
-          <w:szCs w:val="24"/>
-        </w:rPr>
-      </w:pPr>
-    </w:p>
-    <w:p>
-      <w:pPr>
-        <w:rPr>
-          <w:rFonts w:ascii="Times New Roman" w:hAnsi="Times New Roman" w:cs="Times New Roman"/>
-          <w:b/>
-          <w:bCs/>
-          <w:sz w:val="24"/>
-          <w:szCs w:val="24"/>
-          <w:lang w:val="en-GB"/>
-        </w:rPr>
-      </w:pPr>
-      <w:proofErr w:type="spellStart"/>
-      <w:r>
-        <w:rPr>
-          <w:rFonts w:ascii="Times New Roman" w:hAnsi="Times New Roman" w:cs="Times New Roman"/>
-          <w:b/>
-          <w:bCs/>
-          <w:sz w:val="24"/>
-          <w:szCs w:val="24"/>
-          <w:lang w:val="en-GB"/>
-        </w:rPr>
-        <w:t>Flusso</w:t>
-      </w:r>
-      <w:proofErr w:type="spellEnd"/>
-      <w:r>
-        <w:rPr>
-          <w:rFonts w:ascii="Times New Roman" w:hAnsi="Times New Roman" w:cs="Times New Roman"/>
-          <w:b/>
-          <w:bCs/>
-          <w:sz w:val="24"/>
-          <w:szCs w:val="24"/>
-          <w:lang w:val="en-GB"/>
-        </w:rPr>
-        <w:t xml:space="preserve"> di </w:t>
-      </w:r>
-      <w:proofErr w:type="spellStart"/>
-      <w:r>
-        <w:rPr>
-          <w:rFonts w:ascii="Times New Roman" w:hAnsi="Times New Roman" w:cs="Times New Roman"/>
-          <w:b/>
-          <w:bCs/>
-          <w:sz w:val="24"/>
-          <w:szCs w:val="24"/>
-          <w:lang w:val="en-GB"/>
-        </w:rPr>
-        <w:t>eventi</w:t>
-      </w:r>
-      <w:proofErr w:type="spellEnd"/>
-      <w:r>
-        <w:rPr>
-          <w:rFonts w:ascii="Times New Roman" w:hAnsi="Times New Roman" w:cs="Times New Roman"/>
-          <w:b/>
-          <w:bCs/>
-          <w:sz w:val="24"/>
-          <w:szCs w:val="24"/>
-          <w:lang w:val="en-GB"/>
-        </w:rPr>
-        <w:t>:</w:t>
+        <w:t xml:space="preserve">L’utente </w:t>
+      </w:r>
+      <w:r>
+        <w:rPr>
+          <w:rFonts w:ascii="Times New Roman" w:hAnsi="Times New Roman" w:cs="Times New Roman"/>
+          <w:sz w:val="24"/>
+          <w:szCs w:val="24"/>
+        </w:rPr>
+        <w:t>è autenticato.</w:t>
+      </w:r>
+    </w:p>
+    <w:p>
+      <w:pPr>
+        <w:rPr>
+          <w:rFonts w:ascii="Times New Roman" w:hAnsi="Times New Roman" w:cs="Times New Roman"/>
+          <w:sz w:val="24"/>
+          <w:szCs w:val="24"/>
+        </w:rPr>
+      </w:pPr>
+    </w:p>
+    <w:p>
+      <w:pPr>
+        <w:rPr>
+          <w:rFonts w:ascii="Times New Roman" w:hAnsi="Times New Roman" w:cs="Times New Roman"/>
+          <w:b/>
+          <w:bCs/>
+          <w:sz w:val="24"/>
+          <w:szCs w:val="24"/>
+        </w:rPr>
+      </w:pPr>
+      <w:r>
+        <w:rPr>
+          <w:rFonts w:ascii="Times New Roman" w:hAnsi="Times New Roman" w:cs="Times New Roman"/>
+          <w:b/>
+          <w:bCs/>
+          <w:sz w:val="24"/>
+          <w:szCs w:val="24"/>
+        </w:rPr>
+        <w:t>Flusso di eventi:</w:t>
       </w:r>
     </w:p>
     <w:p>
@@ -4265,7 +4212,41 @@
           <w:sz w:val="24"/>
           <w:szCs w:val="24"/>
         </w:rPr>
-        <w:t>Il sistema reindirizza l’utente nella pagina dove verranno mostrate tutte le notifiche</w:t>
+        <w:t xml:space="preserve">Il sistema </w:t>
+      </w:r>
+      <w:r>
+        <w:rPr>
+          <w:rFonts w:ascii="Times New Roman" w:hAnsi="Times New Roman" w:cs="Times New Roman"/>
+          <w:sz w:val="24"/>
+          <w:szCs w:val="24"/>
+        </w:rPr>
+        <w:t xml:space="preserve">un </w:t>
+      </w:r>
+      <w:proofErr w:type="spellStart"/>
+      <w:r>
+        <w:rPr>
+          <w:rFonts w:ascii="Times New Roman" w:hAnsi="Times New Roman" w:cs="Times New Roman"/>
+          <w:sz w:val="24"/>
+          <w:szCs w:val="24"/>
+        </w:rPr>
+        <w:t>modal</w:t>
+      </w:r>
+      <w:proofErr w:type="spellEnd"/>
+      <w:r>
+        <w:rPr>
+          <w:rFonts w:ascii="Times New Roman" w:hAnsi="Times New Roman" w:cs="Times New Roman"/>
+          <w:sz w:val="24"/>
+          <w:szCs w:val="24"/>
+        </w:rPr>
+        <w:t xml:space="preserve"> </w:t>
+      </w:r>
+      <w:r>
+        <w:rPr>
+          <w:rFonts w:ascii="Times New Roman" w:hAnsi="Times New Roman" w:cs="Times New Roman"/>
+          <w:sz w:val="24"/>
+          <w:szCs w:val="24"/>
+        </w:rPr>
+        <w:t>dove verranno mostrate tutte le notifiche</w:t>
       </w:r>
     </w:p>
     <w:p>
@@ -4325,7 +4306,7 @@
           <w:sz w:val="24"/>
           <w:szCs w:val="24"/>
         </w:rPr>
-        <w:t>L’utente si trova nella pagina delle notifiche</w:t>
+        <w:t>L’utente visualizza le notifiche. L’utente si trova nella pagina attuale.</w:t>
       </w:r>
     </w:p>
     <w:p>
@@ -5075,77 +5056,77 @@
           <w:sz w:val="24"/>
           <w:szCs w:val="24"/>
         </w:rPr>
+        <w:t xml:space="preserve">UC </w:t>
+      </w:r>
+      <w:r>
+        <w:rPr>
+          <w:rFonts w:ascii="Times New Roman" w:hAnsi="Times New Roman" w:cs="Times New Roman"/>
+          <w:b/>
+          <w:bCs/>
+          <w:sz w:val="24"/>
+          <w:szCs w:val="24"/>
+        </w:rPr>
+        <w:t>7</w:t>
+      </w:r>
+      <w:r>
+        <w:rPr>
+          <w:rFonts w:ascii="Times New Roman" w:hAnsi="Times New Roman" w:cs="Times New Roman"/>
+          <w:b/>
+          <w:bCs/>
+          <w:sz w:val="24"/>
+          <w:szCs w:val="24"/>
+        </w:rPr>
+        <w:t>: Eliminazione task</w:t>
+      </w:r>
+    </w:p>
+    <w:p>
+      <w:pPr>
+        <w:rPr>
+          <w:rFonts w:ascii="Times New Roman" w:hAnsi="Times New Roman" w:cs="Times New Roman"/>
+          <w:b/>
+          <w:bCs/>
+          <w:sz w:val="24"/>
+          <w:szCs w:val="24"/>
+        </w:rPr>
+      </w:pPr>
+      <w:r>
+        <w:rPr>
+          <w:rFonts w:ascii="Times New Roman" w:hAnsi="Times New Roman" w:cs="Times New Roman"/>
+          <w:b/>
+          <w:bCs/>
+          <w:sz w:val="24"/>
+          <w:szCs w:val="24"/>
+        </w:rPr>
+        <w:t xml:space="preserve">Attore: </w:t>
+      </w:r>
+      <w:r>
+        <w:rPr>
+          <w:rFonts w:ascii="Times New Roman" w:hAnsi="Times New Roman" w:cs="Times New Roman"/>
+          <w:sz w:val="24"/>
+          <w:szCs w:val="24"/>
+        </w:rPr>
+        <w:t>Supervisore</w:t>
+      </w:r>
+    </w:p>
+    <w:p>
+      <w:pPr>
+        <w:rPr>
+          <w:rFonts w:ascii="Times New Roman" w:hAnsi="Times New Roman" w:cs="Times New Roman"/>
+          <w:b/>
+          <w:bCs/>
+          <w:sz w:val="24"/>
+          <w:szCs w:val="24"/>
+        </w:rPr>
+      </w:pPr>
+      <w:r>
+        <w:rPr>
+          <w:rFonts w:ascii="Times New Roman" w:hAnsi="Times New Roman" w:cs="Times New Roman"/>
+          <w:b/>
+          <w:bCs/>
+          <w:sz w:val="24"/>
+          <w:szCs w:val="24"/>
+        </w:rPr>
         <w:lastRenderedPageBreak/>
-        <w:t xml:space="preserve">UC </w:t>
-      </w:r>
-      <w:r>
-        <w:rPr>
-          <w:rFonts w:ascii="Times New Roman" w:hAnsi="Times New Roman" w:cs="Times New Roman"/>
-          <w:b/>
-          <w:bCs/>
-          <w:sz w:val="24"/>
-          <w:szCs w:val="24"/>
-        </w:rPr>
-        <w:t>7</w:t>
-      </w:r>
-      <w:r>
-        <w:rPr>
-          <w:rFonts w:ascii="Times New Roman" w:hAnsi="Times New Roman" w:cs="Times New Roman"/>
-          <w:b/>
-          <w:bCs/>
-          <w:sz w:val="24"/>
-          <w:szCs w:val="24"/>
-        </w:rPr>
-        <w:t>: Eliminazione task</w:t>
-      </w:r>
-    </w:p>
-    <w:p>
-      <w:pPr>
-        <w:rPr>
-          <w:rFonts w:ascii="Times New Roman" w:hAnsi="Times New Roman" w:cs="Times New Roman"/>
-          <w:b/>
-          <w:bCs/>
-          <w:sz w:val="24"/>
-          <w:szCs w:val="24"/>
-        </w:rPr>
-      </w:pPr>
-      <w:r>
-        <w:rPr>
-          <w:rFonts w:ascii="Times New Roman" w:hAnsi="Times New Roman" w:cs="Times New Roman"/>
-          <w:b/>
-          <w:bCs/>
-          <w:sz w:val="24"/>
-          <w:szCs w:val="24"/>
-        </w:rPr>
-        <w:t xml:space="preserve">Attore: </w:t>
-      </w:r>
-      <w:r>
-        <w:rPr>
-          <w:rFonts w:ascii="Times New Roman" w:hAnsi="Times New Roman" w:cs="Times New Roman"/>
-          <w:sz w:val="24"/>
-          <w:szCs w:val="24"/>
-        </w:rPr>
-        <w:t>Supervisore</w:t>
-      </w:r>
-    </w:p>
-    <w:p>
-      <w:pPr>
-        <w:rPr>
-          <w:rFonts w:ascii="Times New Roman" w:hAnsi="Times New Roman" w:cs="Times New Roman"/>
-          <w:b/>
-          <w:bCs/>
-          <w:sz w:val="24"/>
-          <w:szCs w:val="24"/>
-        </w:rPr>
-      </w:pPr>
-      <w:r>
-        <w:rPr>
-          <w:rFonts w:ascii="Times New Roman" w:hAnsi="Times New Roman" w:cs="Times New Roman"/>
-          <w:b/>
-          <w:bCs/>
-          <w:sz w:val="24"/>
-          <w:szCs w:val="24"/>
-        </w:rPr>
         <w:t xml:space="preserve">Entry </w:t>
       </w:r>
       <w:proofErr w:type="spellStart"/>
@@ -5464,7 +5445,7 @@
           <w:sz w:val="24"/>
           <w:szCs w:val="24"/>
         </w:rPr>
-        <w:t>.1 Annullamento eliminazione task</w:t>
+        <w:t>.1 Annulla eliminazione task</w:t>
       </w:r>
       <w:r>
         <w:rPr>
@@ -5511,7 +5492,27 @@
           <w:sz w:val="24"/>
           <w:szCs w:val="24"/>
         </w:rPr>
-        <w:t>.2: Validazione form non superata.</w:t>
+        <w:t>.2: Validazione form</w:t>
+      </w:r>
+      <w:r>
+        <w:rPr>
+          <w:rFonts w:ascii="Times New Roman" w:hAnsi="Times New Roman" w:cs="Times New Roman"/>
+          <w:b/>
+          <w:bCs/>
+          <w:sz w:val="24"/>
+          <w:szCs w:val="24"/>
+        </w:rPr>
+        <w:t xml:space="preserve"> eliminazione</w:t>
+      </w:r>
+      <w:r>
+        <w:rPr>
+          <w:rFonts w:ascii="Times New Roman" w:hAnsi="Times New Roman" w:cs="Times New Roman"/>
+          <w:b/>
+          <w:bCs/>
+          <w:sz w:val="24"/>
+          <w:szCs w:val="24"/>
+        </w:rPr>
+        <w:t xml:space="preserve"> non superata.</w:t>
       </w:r>
       <w:r>
         <w:rPr>
@@ -5801,7 +5802,6 @@
           <w:sz w:val="24"/>
           <w:szCs w:val="24"/>
         </w:rPr>
-        <w:lastRenderedPageBreak/>
         <w:t>Il sistema esegua la validazione dei dati inseriti</w:t>
       </w:r>
     </w:p>
@@ -6010,7 +6010,27 @@
           <w:sz w:val="24"/>
           <w:szCs w:val="24"/>
         </w:rPr>
-        <w:t>.2 Validazione form non superata</w:t>
+        <w:t xml:space="preserve">.2 Validazione form </w:t>
+      </w:r>
+      <w:r>
+        <w:rPr>
+          <w:rFonts w:ascii="Times New Roman" w:hAnsi="Times New Roman" w:cs="Times New Roman"/>
+          <w:b/>
+          <w:bCs/>
+          <w:sz w:val="24"/>
+          <w:szCs w:val="24"/>
+        </w:rPr>
+        <w:t xml:space="preserve">warning </w:t>
+      </w:r>
+      <w:r>
+        <w:rPr>
+          <w:rFonts w:ascii="Times New Roman" w:hAnsi="Times New Roman" w:cs="Times New Roman"/>
+          <w:b/>
+          <w:bCs/>
+          <w:sz w:val="24"/>
+          <w:szCs w:val="24"/>
+        </w:rPr>
+        <w:t>non superata</w:t>
       </w:r>
       <w:r>
         <w:rPr>
@@ -6567,6 +6587,7 @@
           <w:sz w:val="24"/>
           <w:szCs w:val="24"/>
         </w:rPr>
+        <w:lastRenderedPageBreak/>
         <w:t xml:space="preserve">Attore: </w:t>
       </w:r>
       <w:r>
@@ -7311,17 +7332,7 @@
           <w:sz w:val="24"/>
           <w:szCs w:val="24"/>
         </w:rPr>
-        <w:t>.1 Annullamento inizializzazione task</w:t>
-      </w:r>
-      <w:r>
-        <w:rPr>
-          <w:rFonts w:ascii="Times New Roman" w:hAnsi="Times New Roman" w:cs="Times New Roman"/>
-          <w:b/>
-          <w:bCs/>
-          <w:sz w:val="24"/>
-          <w:szCs w:val="24"/>
-        </w:rPr>
-        <w:t>:</w:t>
+        <w:t>.1 Annulla inizializzazione task:</w:t>
       </w:r>
       <w:r>
         <w:rPr>
@@ -7400,6 +7411,7 @@
           <w:sz w:val="24"/>
           <w:szCs w:val="24"/>
         </w:rPr>
+        <w:lastRenderedPageBreak/>
         <w:t xml:space="preserve">UC </w:t>
       </w:r>
       <w:r>
@@ -7799,7 +7811,27 @@
           <w:sz w:val="24"/>
           <w:szCs w:val="24"/>
         </w:rPr>
-        <w:t>Annullamento completamento task</w:t>
+        <w:t>Annulla</w:t>
+      </w:r>
+      <w:r>
+        <w:rPr>
+          <w:rFonts w:ascii="Times New Roman" w:hAnsi="Times New Roman" w:cs="Times New Roman"/>
+          <w:b/>
+          <w:bCs/>
+          <w:sz w:val="24"/>
+          <w:szCs w:val="24"/>
+        </w:rPr>
+        <w:t xml:space="preserve"> </w:t>
+      </w:r>
+      <w:r>
+        <w:rPr>
+          <w:rFonts w:ascii="Times New Roman" w:hAnsi="Times New Roman" w:cs="Times New Roman"/>
+          <w:b/>
+          <w:bCs/>
+          <w:sz w:val="24"/>
+          <w:szCs w:val="24"/>
+        </w:rPr>
+        <w:t>completamento task</w:t>
       </w:r>
       <w:r>
         <w:rPr>
@@ -7968,6 +8000,14 @@
         </w:rPr>
         <w:t>Dipendente</w:t>
       </w:r>
+      <w:r>
+        <w:rPr>
+          <w:rFonts w:ascii="Times New Roman" w:hAnsi="Times New Roman" w:cs="Times New Roman"/>
+          <w:sz w:val="24"/>
+          <w:szCs w:val="24"/>
+        </w:rPr>
+        <w:t>, Supervisore</w:t>
+      </w:r>
     </w:p>
     <w:p>
       <w:pPr>
@@ -8026,7 +8066,15 @@
           <w:sz w:val="24"/>
           <w:szCs w:val="24"/>
         </w:rPr>
-        <w:t>Il dipendente si trova nella scheda principale del task, il task è in stato “in elaborazione</w:t>
+        <w:t xml:space="preserve">L’utente </w:t>
+      </w:r>
+      <w:r>
+        <w:rPr>
+          <w:rFonts w:ascii="Times New Roman" w:hAnsi="Times New Roman" w:cs="Times New Roman"/>
+          <w:sz w:val="24"/>
+          <w:szCs w:val="24"/>
+        </w:rPr>
+        <w:t>si trova nella scheda principale del task, il task è in stato “in elaborazione</w:t>
       </w:r>
     </w:p>
     <w:p>
@@ -8191,67 +8239,67 @@
           <w:sz w:val="24"/>
           <w:szCs w:val="24"/>
         </w:rPr>
+        <w:t>Il sistema salva il messaggio, lo invia al supervisore, cambia lo stato del task in “sospeso” e reindirizza il dipendente alla sua pagina principale.</w:t>
+      </w:r>
+    </w:p>
+    <w:p>
+      <w:pPr>
+        <w:rPr>
+          <w:rFonts w:ascii="Times New Roman" w:hAnsi="Times New Roman" w:cs="Times New Roman"/>
+          <w:b/>
+          <w:bCs/>
+          <w:sz w:val="24"/>
+          <w:szCs w:val="24"/>
+        </w:rPr>
+      </w:pPr>
+      <w:r>
+        <w:rPr>
+          <w:rFonts w:ascii="Times New Roman" w:hAnsi="Times New Roman" w:cs="Times New Roman"/>
+          <w:b/>
+          <w:bCs/>
+          <w:sz w:val="24"/>
+          <w:szCs w:val="24"/>
+        </w:rPr>
+        <w:t xml:space="preserve">Exit </w:t>
+      </w:r>
+      <w:proofErr w:type="spellStart"/>
+      <w:r>
+        <w:rPr>
+          <w:rFonts w:ascii="Times New Roman" w:hAnsi="Times New Roman" w:cs="Times New Roman"/>
+          <w:b/>
+          <w:bCs/>
+          <w:sz w:val="24"/>
+          <w:szCs w:val="24"/>
+        </w:rPr>
+        <w:t>condition</w:t>
+      </w:r>
+      <w:proofErr w:type="spellEnd"/>
+      <w:r>
+        <w:rPr>
+          <w:rFonts w:ascii="Times New Roman" w:hAnsi="Times New Roman" w:cs="Times New Roman"/>
+          <w:b/>
+          <w:bCs/>
+          <w:sz w:val="24"/>
+          <w:szCs w:val="24"/>
+        </w:rPr>
+        <w:t xml:space="preserve">: </w:t>
+      </w:r>
+    </w:p>
+    <w:p>
+      <w:pPr>
+        <w:rPr>
+          <w:rFonts w:ascii="Times New Roman" w:hAnsi="Times New Roman" w:cs="Times New Roman"/>
+          <w:sz w:val="24"/>
+          <w:szCs w:val="24"/>
+        </w:rPr>
+      </w:pPr>
+      <w:r>
+        <w:rPr>
+          <w:rFonts w:ascii="Times New Roman" w:hAnsi="Times New Roman" w:cs="Times New Roman"/>
+          <w:sz w:val="24"/>
+          <w:szCs w:val="24"/>
+        </w:rPr>
         <w:lastRenderedPageBreak/>
-        <w:t>Il sistema salva il messaggio, lo invia al supervisore, cambia lo stato del task in “sospeso” e reindirizza il dipendente alla sua pagina principale.</w:t>
-      </w:r>
-    </w:p>
-    <w:p>
-      <w:pPr>
-        <w:rPr>
-          <w:rFonts w:ascii="Times New Roman" w:hAnsi="Times New Roman" w:cs="Times New Roman"/>
-          <w:b/>
-          <w:bCs/>
-          <w:sz w:val="24"/>
-          <w:szCs w:val="24"/>
-        </w:rPr>
-      </w:pPr>
-      <w:r>
-        <w:rPr>
-          <w:rFonts w:ascii="Times New Roman" w:hAnsi="Times New Roman" w:cs="Times New Roman"/>
-          <w:b/>
-          <w:bCs/>
-          <w:sz w:val="24"/>
-          <w:szCs w:val="24"/>
-        </w:rPr>
-        <w:t xml:space="preserve">Exit </w:t>
-      </w:r>
-      <w:proofErr w:type="spellStart"/>
-      <w:r>
-        <w:rPr>
-          <w:rFonts w:ascii="Times New Roman" w:hAnsi="Times New Roman" w:cs="Times New Roman"/>
-          <w:b/>
-          <w:bCs/>
-          <w:sz w:val="24"/>
-          <w:szCs w:val="24"/>
-        </w:rPr>
-        <w:t>condition</w:t>
-      </w:r>
-      <w:proofErr w:type="spellEnd"/>
-      <w:r>
-        <w:rPr>
-          <w:rFonts w:ascii="Times New Roman" w:hAnsi="Times New Roman" w:cs="Times New Roman"/>
-          <w:b/>
-          <w:bCs/>
-          <w:sz w:val="24"/>
-          <w:szCs w:val="24"/>
-        </w:rPr>
-        <w:t xml:space="preserve">: </w:t>
-      </w:r>
-    </w:p>
-    <w:p>
-      <w:pPr>
-        <w:rPr>
-          <w:rFonts w:ascii="Times New Roman" w:hAnsi="Times New Roman" w:cs="Times New Roman"/>
-          <w:sz w:val="24"/>
-          <w:szCs w:val="24"/>
-        </w:rPr>
-      </w:pPr>
-      <w:r>
-        <w:rPr>
-          <w:rFonts w:ascii="Times New Roman" w:hAnsi="Times New Roman" w:cs="Times New Roman"/>
-          <w:sz w:val="24"/>
-          <w:szCs w:val="24"/>
-        </w:rPr>
         <w:t xml:space="preserve">Lo stato del task è stato cambiato in “sospeso” e </w:t>
       </w:r>
       <w:r>
@@ -9130,7 +9178,27 @@
           <w:sz w:val="24"/>
           <w:szCs w:val="24"/>
         </w:rPr>
-        <w:t>.2: Validazione form non superata.</w:t>
+        <w:t xml:space="preserve">.2: Validazione form </w:t>
+      </w:r>
+      <w:r>
+        <w:rPr>
+          <w:rFonts w:ascii="Times New Roman" w:hAnsi="Times New Roman" w:cs="Times New Roman"/>
+          <w:b/>
+          <w:bCs/>
+          <w:sz w:val="24"/>
+          <w:szCs w:val="24"/>
+        </w:rPr>
+        <w:t xml:space="preserve">account </w:t>
+      </w:r>
+      <w:r>
+        <w:rPr>
+          <w:rFonts w:ascii="Times New Roman" w:hAnsi="Times New Roman" w:cs="Times New Roman"/>
+          <w:b/>
+          <w:bCs/>
+          <w:sz w:val="24"/>
+          <w:szCs w:val="24"/>
+        </w:rPr>
+        <w:t>non superata.</w:t>
       </w:r>
       <w:r>
         <w:rPr>
@@ -9189,160 +9257,160 @@
           <w:sz w:val="24"/>
           <w:szCs w:val="24"/>
         </w:rPr>
+        <w:t>UC 1</w:t>
+      </w:r>
+      <w:r>
+        <w:rPr>
+          <w:rFonts w:ascii="Times New Roman" w:hAnsi="Times New Roman" w:cs="Times New Roman"/>
+          <w:b/>
+          <w:bCs/>
+          <w:sz w:val="24"/>
+          <w:szCs w:val="24"/>
+        </w:rPr>
+        <w:t>4</w:t>
+      </w:r>
+      <w:r>
+        <w:rPr>
+          <w:rFonts w:ascii="Times New Roman" w:hAnsi="Times New Roman" w:cs="Times New Roman"/>
+          <w:b/>
+          <w:bCs/>
+          <w:sz w:val="24"/>
+          <w:szCs w:val="24"/>
+        </w:rPr>
+        <w:t>.3: Dati duplicati.</w:t>
+      </w:r>
+      <w:r>
+        <w:rPr>
+          <w:rFonts w:ascii="Times New Roman" w:hAnsi="Times New Roman" w:cs="Times New Roman"/>
+          <w:sz w:val="24"/>
+          <w:szCs w:val="24"/>
+        </w:rPr>
+        <w:t xml:space="preserve"> Al passo </w:t>
+      </w:r>
+      <w:r>
+        <w:rPr>
+          <w:rFonts w:ascii="Times New Roman" w:hAnsi="Times New Roman" w:cs="Times New Roman"/>
+          <w:sz w:val="24"/>
+          <w:szCs w:val="24"/>
+        </w:rPr>
+        <w:t>9</w:t>
+      </w:r>
+      <w:r>
+        <w:rPr>
+          <w:rFonts w:ascii="Times New Roman" w:hAnsi="Times New Roman" w:cs="Times New Roman"/>
+          <w:sz w:val="24"/>
+          <w:szCs w:val="24"/>
+        </w:rPr>
+        <w:t>, il sistema rileva che l'Email inserita</w:t>
+      </w:r>
+      <w:r>
+        <w:rPr>
+          <w:rFonts w:ascii="Times New Roman" w:hAnsi="Times New Roman" w:cs="Times New Roman"/>
+          <w:sz w:val="24"/>
+          <w:szCs w:val="24"/>
+        </w:rPr>
+        <w:t xml:space="preserve"> è già presente nel database </w:t>
+      </w:r>
+      <w:r>
+        <w:rPr>
+          <w:rFonts w:ascii="Times New Roman" w:hAnsi="Times New Roman" w:cs="Times New Roman"/>
+          <w:sz w:val="24"/>
+          <w:szCs w:val="24"/>
+        </w:rPr>
+        <w:t xml:space="preserve">l sistema mostra un </w:t>
+      </w:r>
+      <w:r>
+        <w:rPr>
+          <w:rFonts w:ascii="Times New Roman" w:hAnsi="Times New Roman" w:cs="Times New Roman"/>
+          <w:sz w:val="24"/>
+          <w:szCs w:val="24"/>
+        </w:rPr>
+        <w:t xml:space="preserve">messaggio di errore. </w:t>
+      </w:r>
+      <w:r>
+        <w:rPr>
+          <w:rFonts w:ascii="Times New Roman" w:hAnsi="Times New Roman" w:cs="Times New Roman"/>
+          <w:sz w:val="24"/>
+          <w:szCs w:val="24"/>
+        </w:rPr>
+        <w:t>Il gestore rimane sul modulo di inserimento</w:t>
+      </w:r>
+      <w:r>
+        <w:rPr>
+          <w:rFonts w:ascii="Times New Roman" w:hAnsi="Times New Roman" w:cs="Times New Roman"/>
+          <w:sz w:val="24"/>
+          <w:szCs w:val="24"/>
+        </w:rPr>
+        <w:t>. (vedere VT.7)</w:t>
+      </w:r>
+    </w:p>
+    <w:p>
+      <w:pPr>
+        <w:rPr>
+          <w:rFonts w:ascii="Times New Roman" w:hAnsi="Times New Roman" w:cs="Times New Roman"/>
+          <w:sz w:val="24"/>
+          <w:szCs w:val="24"/>
+        </w:rPr>
+      </w:pPr>
+    </w:p>
+    <w:p>
+      <w:pPr>
+        <w:rPr>
+          <w:rFonts w:ascii="Times New Roman" w:hAnsi="Times New Roman" w:cs="Times New Roman"/>
+          <w:b/>
+          <w:bCs/>
+          <w:sz w:val="24"/>
+          <w:szCs w:val="24"/>
+        </w:rPr>
+      </w:pPr>
+      <w:r>
+        <w:rPr>
+          <w:rFonts w:ascii="Times New Roman" w:hAnsi="Times New Roman" w:cs="Times New Roman"/>
+          <w:b/>
+          <w:bCs/>
+          <w:sz w:val="24"/>
+          <w:szCs w:val="24"/>
+        </w:rPr>
+        <w:t xml:space="preserve">UC </w:t>
+      </w:r>
+      <w:r>
+        <w:rPr>
+          <w:rFonts w:ascii="Times New Roman" w:hAnsi="Times New Roman" w:cs="Times New Roman"/>
+          <w:b/>
+          <w:bCs/>
+          <w:sz w:val="24"/>
+          <w:szCs w:val="24"/>
+        </w:rPr>
+        <w:t>15</w:t>
+      </w:r>
+      <w:r>
+        <w:rPr>
+          <w:rFonts w:ascii="Times New Roman" w:hAnsi="Times New Roman" w:cs="Times New Roman"/>
+          <w:b/>
+          <w:bCs/>
+          <w:sz w:val="24"/>
+          <w:szCs w:val="24"/>
+        </w:rPr>
+        <w:t>: Apertura scheda profilo</w:t>
+      </w:r>
+    </w:p>
+    <w:p>
+      <w:pPr>
+        <w:rPr>
+          <w:rFonts w:ascii="Times New Roman" w:hAnsi="Times New Roman" w:cs="Times New Roman"/>
+          <w:sz w:val="24"/>
+          <w:szCs w:val="24"/>
+        </w:rPr>
+      </w:pPr>
+      <w:r>
+        <w:rPr>
+          <w:rFonts w:ascii="Times New Roman" w:hAnsi="Times New Roman" w:cs="Times New Roman"/>
+          <w:b/>
+          <w:bCs/>
+          <w:sz w:val="24"/>
+          <w:szCs w:val="24"/>
+        </w:rPr>
         <w:lastRenderedPageBreak/>
-        <w:t>UC 1</w:t>
-      </w:r>
-      <w:r>
-        <w:rPr>
-          <w:rFonts w:ascii="Times New Roman" w:hAnsi="Times New Roman" w:cs="Times New Roman"/>
-          <w:b/>
-          <w:bCs/>
-          <w:sz w:val="24"/>
-          <w:szCs w:val="24"/>
-        </w:rPr>
-        <w:t>4</w:t>
-      </w:r>
-      <w:r>
-        <w:rPr>
-          <w:rFonts w:ascii="Times New Roman" w:hAnsi="Times New Roman" w:cs="Times New Roman"/>
-          <w:b/>
-          <w:bCs/>
-          <w:sz w:val="24"/>
-          <w:szCs w:val="24"/>
-        </w:rPr>
-        <w:t>.3: Dati duplicati.</w:t>
-      </w:r>
-      <w:r>
-        <w:rPr>
-          <w:rFonts w:ascii="Times New Roman" w:hAnsi="Times New Roman" w:cs="Times New Roman"/>
-          <w:sz w:val="24"/>
-          <w:szCs w:val="24"/>
-        </w:rPr>
-        <w:t xml:space="preserve"> Al passo </w:t>
-      </w:r>
-      <w:r>
-        <w:rPr>
-          <w:rFonts w:ascii="Times New Roman" w:hAnsi="Times New Roman" w:cs="Times New Roman"/>
-          <w:sz w:val="24"/>
-          <w:szCs w:val="24"/>
-        </w:rPr>
-        <w:t>9</w:t>
-      </w:r>
-      <w:r>
-        <w:rPr>
-          <w:rFonts w:ascii="Times New Roman" w:hAnsi="Times New Roman" w:cs="Times New Roman"/>
-          <w:sz w:val="24"/>
-          <w:szCs w:val="24"/>
-        </w:rPr>
-        <w:t>, il sistema rileva che l'Email inserita</w:t>
-      </w:r>
-      <w:r>
-        <w:rPr>
-          <w:rFonts w:ascii="Times New Roman" w:hAnsi="Times New Roman" w:cs="Times New Roman"/>
-          <w:sz w:val="24"/>
-          <w:szCs w:val="24"/>
-        </w:rPr>
-        <w:t xml:space="preserve"> è già presente nel database </w:t>
-      </w:r>
-      <w:r>
-        <w:rPr>
-          <w:rFonts w:ascii="Times New Roman" w:hAnsi="Times New Roman" w:cs="Times New Roman"/>
-          <w:sz w:val="24"/>
-          <w:szCs w:val="24"/>
-        </w:rPr>
-        <w:t xml:space="preserve">l sistema mostra un </w:t>
-      </w:r>
-      <w:r>
-        <w:rPr>
-          <w:rFonts w:ascii="Times New Roman" w:hAnsi="Times New Roman" w:cs="Times New Roman"/>
-          <w:sz w:val="24"/>
-          <w:szCs w:val="24"/>
-        </w:rPr>
-        <w:t xml:space="preserve">messaggio di errore. </w:t>
-      </w:r>
-      <w:r>
-        <w:rPr>
-          <w:rFonts w:ascii="Times New Roman" w:hAnsi="Times New Roman" w:cs="Times New Roman"/>
-          <w:sz w:val="24"/>
-          <w:szCs w:val="24"/>
-        </w:rPr>
-        <w:t>Il gestore rimane sul modulo di inserimento</w:t>
-      </w:r>
-      <w:r>
-        <w:rPr>
-          <w:rFonts w:ascii="Times New Roman" w:hAnsi="Times New Roman" w:cs="Times New Roman"/>
-          <w:sz w:val="24"/>
-          <w:szCs w:val="24"/>
-        </w:rPr>
-        <w:t>. (vedere VT.7)</w:t>
-      </w:r>
-    </w:p>
-    <w:p>
-      <w:pPr>
-        <w:rPr>
-          <w:rFonts w:ascii="Times New Roman" w:hAnsi="Times New Roman" w:cs="Times New Roman"/>
-          <w:sz w:val="24"/>
-          <w:szCs w:val="24"/>
-        </w:rPr>
-      </w:pPr>
-    </w:p>
-    <w:p>
-      <w:pPr>
-        <w:rPr>
-          <w:rFonts w:ascii="Times New Roman" w:hAnsi="Times New Roman" w:cs="Times New Roman"/>
-          <w:b/>
-          <w:bCs/>
-          <w:sz w:val="24"/>
-          <w:szCs w:val="24"/>
-        </w:rPr>
-      </w:pPr>
-      <w:r>
-        <w:rPr>
-          <w:rFonts w:ascii="Times New Roman" w:hAnsi="Times New Roman" w:cs="Times New Roman"/>
-          <w:b/>
-          <w:bCs/>
-          <w:sz w:val="24"/>
-          <w:szCs w:val="24"/>
-        </w:rPr>
-        <w:t xml:space="preserve">UC </w:t>
-      </w:r>
-      <w:r>
-        <w:rPr>
-          <w:rFonts w:ascii="Times New Roman" w:hAnsi="Times New Roman" w:cs="Times New Roman"/>
-          <w:b/>
-          <w:bCs/>
-          <w:sz w:val="24"/>
-          <w:szCs w:val="24"/>
-        </w:rPr>
-        <w:t>15</w:t>
-      </w:r>
-      <w:r>
-        <w:rPr>
-          <w:rFonts w:ascii="Times New Roman" w:hAnsi="Times New Roman" w:cs="Times New Roman"/>
-          <w:b/>
-          <w:bCs/>
-          <w:sz w:val="24"/>
-          <w:szCs w:val="24"/>
-        </w:rPr>
-        <w:t>: Apertura scheda profilo</w:t>
-      </w:r>
-    </w:p>
-    <w:p>
-      <w:pPr>
-        <w:rPr>
-          <w:rFonts w:ascii="Times New Roman" w:hAnsi="Times New Roman" w:cs="Times New Roman"/>
-          <w:sz w:val="24"/>
-          <w:szCs w:val="24"/>
-        </w:rPr>
-      </w:pPr>
-      <w:r>
-        <w:rPr>
-          <w:rFonts w:ascii="Times New Roman" w:hAnsi="Times New Roman" w:cs="Times New Roman"/>
-          <w:b/>
-          <w:bCs/>
-          <w:sz w:val="24"/>
-          <w:szCs w:val="24"/>
-        </w:rPr>
         <w:t xml:space="preserve">Attore: </w:t>
       </w:r>
       <w:r>
@@ -10002,90 +10070,90 @@
           <w:sz w:val="24"/>
           <w:szCs w:val="24"/>
         </w:rPr>
+        <w:t xml:space="preserve">UC </w:t>
+      </w:r>
+      <w:r>
+        <w:rPr>
+          <w:rFonts w:ascii="Times New Roman" w:hAnsi="Times New Roman" w:cs="Times New Roman"/>
+          <w:b/>
+          <w:bCs/>
+          <w:sz w:val="24"/>
+          <w:szCs w:val="24"/>
+        </w:rPr>
+        <w:t>16</w:t>
+      </w:r>
+      <w:r>
+        <w:rPr>
+          <w:rFonts w:ascii="Times New Roman" w:hAnsi="Times New Roman" w:cs="Times New Roman"/>
+          <w:b/>
+          <w:bCs/>
+          <w:sz w:val="24"/>
+          <w:szCs w:val="24"/>
+        </w:rPr>
+        <w:t>.1: Annulla rimpiazzo password</w:t>
+      </w:r>
+      <w:r>
+        <w:rPr>
+          <w:rFonts w:ascii="Times New Roman" w:hAnsi="Times New Roman" w:cs="Times New Roman"/>
+          <w:sz w:val="24"/>
+          <w:szCs w:val="24"/>
+        </w:rPr>
+        <w:t xml:space="preserve"> </w:t>
+      </w:r>
+      <w:r>
+        <w:rPr>
+          <w:rFonts w:ascii="Times New Roman" w:hAnsi="Times New Roman" w:cs="Times New Roman"/>
+          <w:sz w:val="24"/>
+          <w:szCs w:val="24"/>
+        </w:rPr>
+        <w:t xml:space="preserve">: </w:t>
+      </w:r>
+      <w:r>
+        <w:rPr>
+          <w:rFonts w:ascii="Times New Roman" w:hAnsi="Times New Roman" w:cs="Times New Roman"/>
+          <w:sz w:val="24"/>
+          <w:szCs w:val="24"/>
+        </w:rPr>
+        <w:t>Al passo 7 il gestore degli account può decidere di non confermare, clicca sul pulsante “annulla” e il sistema non cambierà la vecchia password e il gestore rimane sulla pagina profilo selezionata.</w:t>
+      </w:r>
+    </w:p>
+    <w:p>
+      <w:pPr>
+        <w:rPr>
+          <w:rFonts w:ascii="Times New Roman" w:hAnsi="Times New Roman" w:cs="Times New Roman"/>
+          <w:sz w:val="24"/>
+          <w:szCs w:val="24"/>
+        </w:rPr>
+      </w:pPr>
+    </w:p>
+    <w:p>
+      <w:pPr>
+        <w:rPr>
+          <w:rFonts w:ascii="Times New Roman" w:hAnsi="Times New Roman" w:cs="Times New Roman"/>
+          <w:sz w:val="24"/>
+          <w:szCs w:val="24"/>
+        </w:rPr>
+      </w:pPr>
+    </w:p>
+    <w:p>
+      <w:pPr>
+        <w:rPr>
+          <w:rFonts w:ascii="Times New Roman" w:hAnsi="Times New Roman" w:cs="Times New Roman"/>
+          <w:b/>
+          <w:bCs/>
+          <w:sz w:val="24"/>
+          <w:szCs w:val="24"/>
+        </w:rPr>
+      </w:pPr>
+      <w:r>
+        <w:rPr>
+          <w:rFonts w:ascii="Times New Roman" w:hAnsi="Times New Roman" w:cs="Times New Roman"/>
+          <w:b/>
+          <w:bCs/>
+          <w:sz w:val="24"/>
+          <w:szCs w:val="24"/>
+        </w:rPr>
         <w:lastRenderedPageBreak/>
-        <w:t xml:space="preserve">UC </w:t>
-      </w:r>
-      <w:r>
-        <w:rPr>
-          <w:rFonts w:ascii="Times New Roman" w:hAnsi="Times New Roman" w:cs="Times New Roman"/>
-          <w:b/>
-          <w:bCs/>
-          <w:sz w:val="24"/>
-          <w:szCs w:val="24"/>
-        </w:rPr>
-        <w:t>16</w:t>
-      </w:r>
-      <w:r>
-        <w:rPr>
-          <w:rFonts w:ascii="Times New Roman" w:hAnsi="Times New Roman" w:cs="Times New Roman"/>
-          <w:b/>
-          <w:bCs/>
-          <w:sz w:val="24"/>
-          <w:szCs w:val="24"/>
-        </w:rPr>
-        <w:t>.1: Annulla rimpiazzo password</w:t>
-      </w:r>
-      <w:r>
-        <w:rPr>
-          <w:rFonts w:ascii="Times New Roman" w:hAnsi="Times New Roman" w:cs="Times New Roman"/>
-          <w:sz w:val="24"/>
-          <w:szCs w:val="24"/>
-        </w:rPr>
-        <w:t xml:space="preserve"> </w:t>
-      </w:r>
-      <w:r>
-        <w:rPr>
-          <w:rFonts w:ascii="Times New Roman" w:hAnsi="Times New Roman" w:cs="Times New Roman"/>
-          <w:sz w:val="24"/>
-          <w:szCs w:val="24"/>
-        </w:rPr>
-        <w:t xml:space="preserve">: </w:t>
-      </w:r>
-      <w:r>
-        <w:rPr>
-          <w:rFonts w:ascii="Times New Roman" w:hAnsi="Times New Roman" w:cs="Times New Roman"/>
-          <w:sz w:val="24"/>
-          <w:szCs w:val="24"/>
-        </w:rPr>
-        <w:t>Al passo 7 il gestore degli account può decidere di non confermare, clicca sul pulsante “annulla” e il sistema non cambierà la vecchia password e il gestore rimane sulla pagina profilo selezionata.</w:t>
-      </w:r>
-    </w:p>
-    <w:p>
-      <w:pPr>
-        <w:rPr>
-          <w:rFonts w:ascii="Times New Roman" w:hAnsi="Times New Roman" w:cs="Times New Roman"/>
-          <w:sz w:val="24"/>
-          <w:szCs w:val="24"/>
-        </w:rPr>
-      </w:pPr>
-    </w:p>
-    <w:p>
-      <w:pPr>
-        <w:rPr>
-          <w:rFonts w:ascii="Times New Roman" w:hAnsi="Times New Roman" w:cs="Times New Roman"/>
-          <w:sz w:val="24"/>
-          <w:szCs w:val="24"/>
-        </w:rPr>
-      </w:pPr>
-    </w:p>
-    <w:p>
-      <w:pPr>
-        <w:rPr>
-          <w:rFonts w:ascii="Times New Roman" w:hAnsi="Times New Roman" w:cs="Times New Roman"/>
-          <w:b/>
-          <w:bCs/>
-          <w:sz w:val="24"/>
-          <w:szCs w:val="24"/>
-        </w:rPr>
-      </w:pPr>
-      <w:r>
-        <w:rPr>
-          <w:rFonts w:ascii="Times New Roman" w:hAnsi="Times New Roman" w:cs="Times New Roman"/>
-          <w:b/>
-          <w:bCs/>
-          <w:sz w:val="24"/>
-          <w:szCs w:val="24"/>
-        </w:rPr>
         <w:t xml:space="preserve">UC </w:t>
       </w:r>
       <w:r>
@@ -10514,17 +10582,7 @@
           <w:sz w:val="24"/>
           <w:szCs w:val="24"/>
         </w:rPr>
-        <w:t>.1: Annulla modifica ruolo</w:t>
-      </w:r>
-      <w:r>
-        <w:rPr>
-          <w:rFonts w:ascii="Times New Roman" w:hAnsi="Times New Roman" w:cs="Times New Roman"/>
-          <w:b/>
-          <w:bCs/>
-          <w:sz w:val="24"/>
-          <w:szCs w:val="24"/>
-        </w:rPr>
-        <w:t>:</w:t>
+        <w:t>.1: Annulla modifica ruolo:</w:t>
       </w:r>
       <w:r>
         <w:rPr>
@@ -10805,6 +10863,7 @@
           <w:sz w:val="24"/>
           <w:szCs w:val="24"/>
         </w:rPr>
+        <w:lastRenderedPageBreak/>
         <w:t>Il gestore sceglierà dalla lista il nuovo supervisore</w:t>
       </w:r>
     </w:p>
@@ -10998,17 +11057,7 @@
           <w:sz w:val="24"/>
           <w:szCs w:val="24"/>
         </w:rPr>
-        <w:t>.1: Annulla inserimento/modifica supervisore</w:t>
-      </w:r>
-      <w:r>
-        <w:rPr>
-          <w:rFonts w:ascii="Times New Roman" w:hAnsi="Times New Roman" w:cs="Times New Roman"/>
-          <w:b/>
-          <w:bCs/>
-          <w:sz w:val="24"/>
-          <w:szCs w:val="24"/>
-        </w:rPr>
-        <w:t>:</w:t>
+        <w:t>.1: Annulla inserimento/modifica supervisore:</w:t>
       </w:r>
       <w:r>
         <w:rPr>
@@ -11460,94 +11509,95 @@
           <w:sz w:val="24"/>
           <w:szCs w:val="24"/>
         </w:rPr>
+        <w:t xml:space="preserve">Flussi alternativi/Eccezioni: </w:t>
+      </w:r>
+    </w:p>
+    <w:p>
+      <w:pPr>
+        <w:rPr>
+          <w:rFonts w:ascii="Times New Roman" w:hAnsi="Times New Roman" w:cs="Times New Roman"/>
+          <w:sz w:val="24"/>
+          <w:szCs w:val="24"/>
+        </w:rPr>
+      </w:pPr>
+      <w:r>
+        <w:rPr>
+          <w:rFonts w:ascii="Times New Roman" w:hAnsi="Times New Roman" w:cs="Times New Roman"/>
+          <w:b/>
+          <w:bCs/>
+          <w:sz w:val="24"/>
+          <w:szCs w:val="24"/>
+        </w:rPr>
+        <w:t>UC 19.1</w:t>
+      </w:r>
+      <w:r>
+        <w:rPr>
+          <w:rFonts w:ascii="Times New Roman" w:hAnsi="Times New Roman" w:cs="Times New Roman"/>
+          <w:sz w:val="24"/>
+          <w:szCs w:val="24"/>
+        </w:rPr>
+        <w:t xml:space="preserve"> </w:t>
+      </w:r>
+      <w:r>
+        <w:rPr>
+          <w:rFonts w:ascii="Times New Roman" w:hAnsi="Times New Roman" w:cs="Times New Roman"/>
+          <w:b/>
+          <w:bCs/>
+          <w:sz w:val="24"/>
+          <w:szCs w:val="24"/>
+        </w:rPr>
+        <w:t>Annulla eliminazione account:</w:t>
+      </w:r>
+      <w:r>
+        <w:rPr>
+          <w:rFonts w:ascii="Times New Roman" w:hAnsi="Times New Roman" w:cs="Times New Roman"/>
+          <w:sz w:val="24"/>
+          <w:szCs w:val="24"/>
+        </w:rPr>
+        <w:t xml:space="preserve"> </w:t>
+      </w:r>
+      <w:r>
+        <w:rPr>
+          <w:rFonts w:ascii="Times New Roman" w:hAnsi="Times New Roman" w:cs="Times New Roman"/>
+          <w:sz w:val="24"/>
+          <w:szCs w:val="24"/>
+        </w:rPr>
+        <w:t>Al passo 3 il gestore degli account può decidere di non eliminare l’account, clicca sul pulsante “annulla”</w:t>
+      </w:r>
+      <w:r>
+        <w:rPr>
+          <w:rFonts w:ascii="Times New Roman" w:hAnsi="Times New Roman" w:cs="Times New Roman"/>
+          <w:sz w:val="24"/>
+          <w:szCs w:val="24"/>
+        </w:rPr>
+        <w:t>, il gestore rimane sulla sua pagina principale.</w:t>
+      </w:r>
+    </w:p>
+    <w:bookmarkEnd w:id="4"/>
+    <w:p>
+      <w:pPr>
+        <w:rPr>
+          <w:rFonts w:ascii="Times New Roman" w:hAnsi="Times New Roman" w:cs="Times New Roman"/>
+          <w:sz w:val="24"/>
+          <w:szCs w:val="24"/>
+        </w:rPr>
+      </w:pPr>
+    </w:p>
+    <w:p>
+      <w:pPr>
+        <w:rPr>
+          <w:rFonts w:ascii="Times New Roman" w:hAnsi="Times New Roman" w:cs="Times New Roman"/>
+          <w:sz w:val="24"/>
+          <w:szCs w:val="24"/>
+        </w:rPr>
+      </w:pPr>
+      <w:r>
+        <w:rPr>
+          <w:rFonts w:ascii="Times New Roman" w:hAnsi="Times New Roman" w:cs="Times New Roman"/>
+          <w:sz w:val="24"/>
+          <w:szCs w:val="24"/>
+        </w:rPr>
         <w:lastRenderedPageBreak/>
-        <w:t xml:space="preserve">Flussi alternativi/Eccezioni: </w:t>
-      </w:r>
-    </w:p>
-    <w:p>
-      <w:pPr>
-        <w:rPr>
-          <w:rFonts w:ascii="Times New Roman" w:hAnsi="Times New Roman" w:cs="Times New Roman"/>
-          <w:sz w:val="24"/>
-          <w:szCs w:val="24"/>
-        </w:rPr>
-      </w:pPr>
-      <w:r>
-        <w:rPr>
-          <w:rFonts w:ascii="Times New Roman" w:hAnsi="Times New Roman" w:cs="Times New Roman"/>
-          <w:b/>
-          <w:bCs/>
-          <w:sz w:val="24"/>
-          <w:szCs w:val="24"/>
-        </w:rPr>
-        <w:t>UC 19.1</w:t>
-      </w:r>
-      <w:r>
-        <w:rPr>
-          <w:rFonts w:ascii="Times New Roman" w:hAnsi="Times New Roman" w:cs="Times New Roman"/>
-          <w:sz w:val="24"/>
-          <w:szCs w:val="24"/>
-        </w:rPr>
-        <w:t xml:space="preserve"> </w:t>
-      </w:r>
-      <w:r>
-        <w:rPr>
-          <w:rFonts w:ascii="Times New Roman" w:hAnsi="Times New Roman" w:cs="Times New Roman"/>
-          <w:b/>
-          <w:bCs/>
-          <w:sz w:val="24"/>
-          <w:szCs w:val="24"/>
-        </w:rPr>
-        <w:t>Annulla eliminazione account:</w:t>
-      </w:r>
-      <w:r>
-        <w:rPr>
-          <w:rFonts w:ascii="Times New Roman" w:hAnsi="Times New Roman" w:cs="Times New Roman"/>
-          <w:sz w:val="24"/>
-          <w:szCs w:val="24"/>
-        </w:rPr>
-        <w:t xml:space="preserve"> </w:t>
-      </w:r>
-      <w:r>
-        <w:rPr>
-          <w:rFonts w:ascii="Times New Roman" w:hAnsi="Times New Roman" w:cs="Times New Roman"/>
-          <w:sz w:val="24"/>
-          <w:szCs w:val="24"/>
-        </w:rPr>
-        <w:t>Al passo 3 il gestore degli account può decidere di non eliminare l’account, clicca sul pulsante “annulla”</w:t>
-      </w:r>
-      <w:r>
-        <w:rPr>
-          <w:rFonts w:ascii="Times New Roman" w:hAnsi="Times New Roman" w:cs="Times New Roman"/>
-          <w:sz w:val="24"/>
-          <w:szCs w:val="24"/>
-        </w:rPr>
-        <w:t>, il gestore rimane sulla sua pagina principale.</w:t>
-      </w:r>
-    </w:p>
-    <w:p>
-      <w:pPr>
-        <w:rPr>
-          <w:rFonts w:ascii="Times New Roman" w:hAnsi="Times New Roman" w:cs="Times New Roman"/>
-          <w:sz w:val="24"/>
-          <w:szCs w:val="24"/>
-        </w:rPr>
-      </w:pPr>
-    </w:p>
-    <w:p>
-      <w:pPr>
-        <w:rPr>
-          <w:rFonts w:ascii="Times New Roman" w:hAnsi="Times New Roman" w:cs="Times New Roman"/>
-          <w:sz w:val="24"/>
-          <w:szCs w:val="24"/>
-        </w:rPr>
-      </w:pPr>
-      <w:r>
-        <w:rPr>
-          <w:rFonts w:ascii="Times New Roman" w:hAnsi="Times New Roman" w:cs="Times New Roman"/>
-          <w:sz w:val="24"/>
-          <w:szCs w:val="24"/>
-        </w:rPr>
         <w:t xml:space="preserve"> </w:t>
       </w:r>
     </w:p>
@@ -15604,6 +15654,7 @@
   <w:style w:type="character" w:default="1" w:styleId="Carpredefinitoparagrafo">
     <w:name w:val="Default Paragraph Font"/>
     <w:uiPriority w:val="1"/>
+    <w:semiHidden/>
     <w:unhideWhenUsed/>
   </w:style>
   <w:style w:type="table" w:default="1" w:styleId="Tabellanormale">

</xml_diff>